<commit_message>
Improve ms docx letter formatting, #676
</commit_message>
<xml_diff>
--- a/arches_her/docx/Condition Historic Building Recording Letter.docx
+++ b/arches_her/docx/Condition Historic Building Recording Letter.docx
@@ -1,6 +1,6 @@
 
 <file path=word/document.xml><?xml version="1.0" encoding="utf-8"?>
-<w:document xmlns:wpc="http://schemas.microsoft.com/office/word/2010/wordprocessingCanvas" xmlns:cx="http://schemas.microsoft.com/office/drawing/2014/chartex" xmlns:cx1="http://schemas.microsoft.com/office/drawing/2015/9/8/chartex" xmlns:cx2="http://schemas.microsoft.com/office/drawing/2015/10/21/chartex" xmlns:cx3="http://schemas.microsoft.com/office/drawing/2016/5/9/chartex" xmlns:cx4="http://schemas.microsoft.com/office/drawing/2016/5/10/chartex" xmlns:cx5="http://schemas.microsoft.com/office/drawing/2016/5/11/chartex" xmlns:cx6="http://schemas.microsoft.com/office/drawing/2016/5/12/chartex" xmlns:cx7="http://schemas.microsoft.com/office/drawing/2016/5/13/chartex" xmlns:cx8="http://schemas.microsoft.com/office/drawing/2016/5/14/chartex" xmlns:mc="http://schemas.openxmlformats.org/markup-compatibility/2006" xmlns:aink="http://schemas.microsoft.com/office/drawing/2016/ink" xmlns:am3d="http://schemas.microsoft.com/office/drawing/2017/model3d" xmlns:o="urn:schemas-microsoft-com:office:office" xmlns:r="http://schemas.openxmlformats.org/officeDocument/2006/relationships" xmlns:m="http://schemas.openxmlformats.org/officeDocument/2006/math" xmlns:v="urn:schemas-microsoft-com:vml" xmlns:wp14="http://schemas.microsoft.com/office/word/2010/wordprocessingDrawing" xmlns:wp="http://schemas.openxmlformats.org/drawingml/2006/wordprocessingDrawing" xmlns:w10="urn:schemas-microsoft-com:office:word" xmlns:w="http://schemas.openxmlformats.org/wordprocessingml/2006/main" xmlns:w14="http://schemas.microsoft.com/office/word/2010/wordml" xmlns:w15="http://schemas.microsoft.com/office/word/2012/wordml" xmlns:w16cex="http://schemas.microsoft.com/office/word/2018/wordml/cex" xmlns:w16cid="http://schemas.microsoft.com/office/word/2016/wordml/cid" xmlns:w16="http://schemas.microsoft.com/office/word/2018/wordml" xmlns:w16se="http://schemas.microsoft.com/office/word/2015/wordml/symex" xmlns:wpg="http://schemas.microsoft.com/office/word/2010/wordprocessingGroup" xmlns:wpi="http://schemas.microsoft.com/office/word/2010/wordprocessingInk" xmlns:wne="http://schemas.microsoft.com/office/word/2006/wordml" xmlns:wps="http://schemas.microsoft.com/office/word/2010/wordprocessingShape" mc:Ignorable="w14 w15 w16se w16cid w16 w16cex wp14">
+<w:document xmlns:wpc="http://schemas.microsoft.com/office/word/2010/wordprocessingCanvas" xmlns:cx="http://schemas.microsoft.com/office/drawing/2014/chartex" xmlns:cx1="http://schemas.microsoft.com/office/drawing/2015/9/8/chartex" xmlns:cx2="http://schemas.microsoft.com/office/drawing/2015/10/21/chartex" xmlns:cx3="http://schemas.microsoft.com/office/drawing/2016/5/9/chartex" xmlns:cx4="http://schemas.microsoft.com/office/drawing/2016/5/10/chartex" xmlns:cx5="http://schemas.microsoft.com/office/drawing/2016/5/11/chartex" xmlns:cx6="http://schemas.microsoft.com/office/drawing/2016/5/12/chartex" xmlns:cx7="http://schemas.microsoft.com/office/drawing/2016/5/13/chartex" xmlns:cx8="http://schemas.microsoft.com/office/drawing/2016/5/14/chartex" xmlns:mc="http://schemas.openxmlformats.org/markup-compatibility/2006" xmlns:aink="http://schemas.microsoft.com/office/drawing/2016/ink" xmlns:am3d="http://schemas.microsoft.com/office/drawing/2017/model3d" xmlns:o="urn:schemas-microsoft-com:office:office" xmlns:r="http://schemas.openxmlformats.org/officeDocument/2006/relationships" xmlns:m="http://schemas.openxmlformats.org/officeDocument/2006/math" xmlns:v="urn:schemas-microsoft-com:vml" xmlns:wp14="http://schemas.microsoft.com/office/word/2010/wordprocessingDrawing" xmlns:wp="http://schemas.openxmlformats.org/drawingml/2006/wordprocessingDrawing" xmlns:w10="urn:schemas-microsoft-com:office:word" xmlns:w="http://schemas.openxmlformats.org/wordprocessingml/2006/main" xmlns:w14="http://schemas.microsoft.com/office/word/2010/wordml" xmlns:w15="http://schemas.microsoft.com/office/word/2012/wordml" xmlns:w16cex="http://schemas.microsoft.com/office/word/2018/wordml/cex" xmlns:w16cid="http://schemas.microsoft.com/office/word/2016/wordml/cid" xmlns:w16="http://schemas.microsoft.com/office/word/2018/wordml" xmlns:w16sdtdh="http://schemas.microsoft.com/office/word/2020/wordml/sdtdatahash" xmlns:w16se="http://schemas.microsoft.com/office/word/2015/wordml/symex" xmlns:wpg="http://schemas.microsoft.com/office/word/2010/wordprocessingGroup" xmlns:wpi="http://schemas.microsoft.com/office/word/2010/wordprocessingInk" xmlns:wne="http://schemas.microsoft.com/office/word/2006/wordml" xmlns:wps="http://schemas.microsoft.com/office/word/2010/wordprocessingShape" mc:Ignorable="w14 w15 w16se w16cid w16 w16cex w16sdtdh wp14">
   <w:body>
     <w:tbl>
       <w:tblPr>
@@ -27,7 +27,6 @@
               <w:jc w:val="center"/>
               <w:rPr>
                 <w:rFonts w:ascii="Source Sans Pro Light" w:hAnsi="Source Sans Pro Light"/>
-                <w:sz w:val="24"/>
               </w:rPr>
             </w:pPr>
             <w:r>
@@ -88,7 +87,6 @@
             <w:r>
               <w:rPr>
                 <w:rFonts w:ascii="Source Sans Pro Light" w:hAnsi="Source Sans Pro Light"/>
-                <w:sz w:val="24"/>
               </w:rPr>
               <w:br/>
             </w:r>
@@ -102,7 +100,6 @@
               <w:jc w:val="center"/>
               <w:rPr>
                 <w:rFonts w:ascii="Source Sans Pro Light" w:hAnsi="Source Sans Pro Light"/>
-                <w:sz w:val="24"/>
               </w:rPr>
             </w:pPr>
           </w:p>
@@ -115,7 +112,6 @@
               <w:jc w:val="center"/>
               <w:rPr>
                 <w:rFonts w:ascii="Source Sans Pro Light" w:hAnsi="Source Sans Pro Light"/>
-                <w:sz w:val="24"/>
               </w:rPr>
             </w:pPr>
           </w:p>
@@ -128,7 +124,6 @@
               <w:jc w:val="center"/>
               <w:rPr>
                 <w:rFonts w:ascii="Source Sans Pro Light" w:hAnsi="Source Sans Pro Light"/>
-                <w:sz w:val="24"/>
               </w:rPr>
             </w:pPr>
           </w:p>
@@ -141,7 +136,6 @@
               <w:jc w:val="center"/>
               <w:rPr>
                 <w:rFonts w:ascii="Source Sans Pro Light" w:hAnsi="Source Sans Pro Light"/>
-                <w:sz w:val="24"/>
               </w:rPr>
             </w:pPr>
           </w:p>
@@ -153,7 +147,6 @@
               <w:jc w:val="center"/>
               <w:rPr>
                 <w:rFonts w:ascii="Source Sans Pro Light" w:hAnsi="Source Sans Pro Light"/>
-                <w:sz w:val="24"/>
               </w:rPr>
             </w:pPr>
           </w:p>
@@ -190,7 +183,6 @@
         <w:rPr>
           <w:rFonts w:ascii="Source Sans Pro Light" w:hAnsi="Source Sans Pro Light"/>
           <w:color w:val="0070C0"/>
-          <w:sz w:val="24"/>
           <w:szCs w:val="24"/>
         </w:rPr>
         <w:sectPr>
@@ -211,16 +203,13 @@
         <w:rPr>
           <w:rFonts w:ascii="Source Sans Pro Light" w:hAnsi="Source Sans Pro Light"/>
           <w:color w:val="0070C0"/>
-          <w:sz w:val="24"/>
-          <w:szCs w:val="24"/>
-        </w:rPr>
-      </w:pPr>
-      <w:commentRangeStart w:id="0"/>
+          <w:szCs w:val="24"/>
+        </w:rPr>
+      </w:pPr>
       <w:r>
         <w:rPr>
           <w:rFonts w:ascii="Source Sans Pro Light" w:hAnsi="Source Sans Pro Light"/>
           <w:color w:val="0070C0"/>
-          <w:sz w:val="24"/>
           <w:szCs w:val="24"/>
         </w:rPr>
         <w:t>&lt;</w:t>
@@ -229,142 +218,342 @@
         <w:rPr>
           <w:rFonts w:ascii="Source Sans Pro Light" w:hAnsi="Source Sans Pro Light"/>
           <w:color w:val="0070C0"/>
-          <w:sz w:val="24"/>
           <w:szCs w:val="24"/>
         </w:rPr>
         <w:t>Name of person consulting&gt;</w:t>
       </w:r>
-      <w:commentRangeEnd w:id="0"/>
-      <w:r>
-        <w:rPr>
+    </w:p>
+    <w:p>
+      <w:pPr>
+        <w:tabs>
+          <w:tab w:val="left" w:pos="5245"/>
+        </w:tabs>
+        <w:spacing w:after="0" w:line="240" w:lineRule="auto"/>
+        <w:rPr>
+          <w:rFonts w:ascii="Source Sans Pro Light" w:hAnsi="Source Sans Pro Light"/>
+          <w:szCs w:val="24"/>
+        </w:rPr>
+      </w:pPr>
+      <w:r>
+        <w:rPr>
+          <w:rFonts w:ascii="Source Sans Pro Light" w:hAnsi="Source Sans Pro Light"/>
           <w:color w:val="0070C0"/>
-          <w:sz w:val="16"/>
-          <w:szCs w:val="16"/>
-        </w:rPr>
-        <w:commentReference w:id="0"/>
-      </w:r>
-    </w:p>
-    <w:p>
-      <w:pPr>
-        <w:tabs>
-          <w:tab w:val="left" w:pos="5245"/>
-        </w:tabs>
-        <w:spacing w:after="0" w:line="240" w:lineRule="auto"/>
-        <w:rPr>
-          <w:rFonts w:ascii="Source Sans Pro Light" w:hAnsi="Source Sans Pro Light"/>
-          <w:sz w:val="24"/>
-          <w:szCs w:val="24"/>
-        </w:rPr>
-      </w:pPr>
+          <w:szCs w:val="24"/>
+        </w:rPr>
+        <w:t>&lt;</w:t>
+      </w:r>
       <w:r>
         <w:rPr>
           <w:rFonts w:ascii="Source Sans Pro Light" w:hAnsi="Source Sans Pro Light"/>
           <w:color w:val="0070C0"/>
-          <w:sz w:val="24"/>
+          <w:szCs w:val="24"/>
+        </w:rPr>
+        <w:t>Address of consulting organisation</w:t>
+      </w:r>
+      <w:r>
+        <w:rPr>
+          <w:rFonts w:ascii="Source Sans Pro Light" w:hAnsi="Source Sans Pro Light"/>
+          <w:color w:val="0070C0"/>
+          <w:szCs w:val="24"/>
+        </w:rPr>
+        <w:t>&gt;</w:t>
+      </w:r>
+      <w:r>
+        <w:rPr>
+          <w:rFonts w:ascii="Source Sans Pro Light" w:hAnsi="Source Sans Pro Light"/>
+          <w:color w:val="0070C0"/>
+          <w:szCs w:val="24"/>
+        </w:rPr>
+        <w:t xml:space="preserve"> </w:t>
+      </w:r>
+    </w:p>
+    <w:p>
+      <w:pPr>
+        <w:tabs>
+          <w:tab w:val="left" w:pos="5245"/>
+        </w:tabs>
+        <w:spacing w:after="0" w:line="240" w:lineRule="auto"/>
+        <w:rPr>
+          <w:rFonts w:ascii="Source Sans Pro Light" w:hAnsi="Source Sans Pro Light"/>
+          <w:szCs w:val="24"/>
+        </w:rPr>
+      </w:pPr>
+    </w:p>
+    <w:p>
+      <w:pPr>
+        <w:tabs>
+          <w:tab w:val="left" w:pos="5245"/>
+        </w:tabs>
+        <w:spacing w:after="0" w:line="240" w:lineRule="auto"/>
+        <w:rPr>
+          <w:rFonts w:ascii="Source Sans Pro Light" w:hAnsi="Source Sans Pro Light"/>
+          <w:szCs w:val="24"/>
+        </w:rPr>
+      </w:pPr>
+      <w:r>
+        <w:rPr>
+          <w:rFonts w:ascii="Source Sans Pro Light" w:hAnsi="Source Sans Pro Light"/>
+          <w:szCs w:val="24"/>
+        </w:rPr>
+        <w:br w:type="column"/>
+      </w:r>
+      <w:r>
+        <w:rPr>
+          <w:rFonts w:ascii="Source Sans Pro Light" w:hAnsi="Source Sans Pro Light"/>
+          <w:szCs w:val="24"/>
+        </w:rPr>
+        <w:t xml:space="preserve">Your Ref: </w:t>
+      </w:r>
+      <w:r>
+        <w:rPr>
+          <w:rFonts w:ascii="Source Sans Pro Light" w:hAnsi="Source Sans Pro Light"/>
           <w:szCs w:val="24"/>
         </w:rPr>
         <w:t>&lt;</w:t>
       </w:r>
-      <w:commentRangeStart w:id="1"/>
-      <w:r>
-        <w:rPr>
-          <w:rFonts w:ascii="Source Sans Pro Light" w:hAnsi="Source Sans Pro Light"/>
-          <w:color w:val="0070C0"/>
-          <w:sz w:val="24"/>
-          <w:szCs w:val="24"/>
-        </w:rPr>
-        <w:t>Address of consulting organisation</w:t>
-      </w:r>
-      <w:r>
-        <w:rPr>
-          <w:rFonts w:ascii="Source Sans Pro Light" w:hAnsi="Source Sans Pro Light"/>
-          <w:color w:val="0070C0"/>
-          <w:sz w:val="24"/>
+      <w:r>
+        <w:rPr>
+          <w:rFonts w:cs="Arial"/>
+          <w:color w:val="4F81BD" w:themeColor="accent1"/>
+          <w:szCs w:val="24"/>
+        </w:rPr>
+        <w:t>Reference</w:t>
+      </w:r>
+      <w:r>
+        <w:rPr>
+          <w:rFonts w:ascii="Source Sans Pro Light" w:hAnsi="Source Sans Pro Light"/>
           <w:szCs w:val="24"/>
         </w:rPr>
         <w:t>&gt;</w:t>
       </w:r>
-      <w:r>
-        <w:rPr>
-          <w:rFonts w:ascii="Source Sans Pro Light" w:hAnsi="Source Sans Pro Light"/>
-          <w:color w:val="0070C0"/>
-          <w:sz w:val="24"/>
+    </w:p>
+    <w:p>
+      <w:pPr>
+        <w:tabs>
+          <w:tab w:val="left" w:pos="5245"/>
+        </w:tabs>
+        <w:spacing w:after="0" w:line="240" w:lineRule="auto"/>
+        <w:rPr>
+          <w:rFonts w:ascii="Source Sans Pro Light" w:hAnsi="Source Sans Pro Light"/>
+          <w:szCs w:val="24"/>
+        </w:rPr>
+      </w:pPr>
+      <w:r>
+        <w:rPr>
+          <w:rFonts w:ascii="Source Sans Pro Light" w:hAnsi="Source Sans Pro Light"/>
+          <w:szCs w:val="24"/>
+        </w:rPr>
+        <w:t xml:space="preserve">Our Ref: </w:t>
+      </w:r>
+      <w:bookmarkStart w:id="0" w:name="OLE_LINK1"/>
+      <w:r>
+        <w:rPr>
+          <w:rFonts w:ascii="Source Sans Pro Light" w:hAnsi="Source Sans Pro Light"/>
+          <w:szCs w:val="24"/>
+        </w:rPr>
+        <w:t>&lt;</w:t>
+      </w:r>
+      <w:r>
+        <w:rPr>
+          <w:rFonts w:ascii="Source Sans Pro Light" w:hAnsi="Source Sans Pro Light"/>
+          <w:color w:val="4F81BD" w:themeColor="accent1"/>
+          <w:szCs w:val="24"/>
+        </w:rPr>
+        <w:t>Primary Reference Number</w:t>
+      </w:r>
+      <w:r>
+        <w:rPr>
+          <w:rFonts w:ascii="Source Sans Pro Light" w:hAnsi="Source Sans Pro Light"/>
+          <w:color w:val="4F81BD" w:themeColor="accent1"/>
+          <w:szCs w:val="24"/>
+        </w:rPr>
+        <w:t>&gt;</w:t>
+      </w:r>
+      <w:bookmarkEnd w:id="0"/>
+    </w:p>
+    <w:p>
+      <w:pPr>
+        <w:tabs>
+          <w:tab w:val="left" w:pos="5245"/>
+        </w:tabs>
+        <w:spacing w:after="0" w:line="240" w:lineRule="auto"/>
+        <w:rPr>
+          <w:rFonts w:ascii="Source Sans Pro Light" w:hAnsi="Source Sans Pro Light"/>
+          <w:szCs w:val="24"/>
+        </w:rPr>
+      </w:pPr>
+      <w:r>
+        <w:rPr>
+          <w:rFonts w:ascii="Source Sans Pro Light" w:hAnsi="Source Sans Pro Light"/>
+          <w:szCs w:val="24"/>
+        </w:rPr>
+        <w:tab/>
+      </w:r>
+      <w:r>
+        <w:rPr>
+          <w:rFonts w:ascii="Source Sans Pro Light" w:hAnsi="Source Sans Pro Light"/>
+          <w:szCs w:val="24"/>
+        </w:rPr>
+        <w:tab/>
+      </w:r>
+      <w:r>
+        <w:rPr>
+          <w:rFonts w:ascii="Source Sans Pro Light" w:hAnsi="Source Sans Pro Light"/>
+          <w:szCs w:val="24"/>
+        </w:rPr>
+        <w:tab/>
+      </w:r>
+    </w:p>
+    <w:p>
+      <w:pPr>
+        <w:tabs>
+          <w:tab w:val="left" w:pos="5245"/>
+        </w:tabs>
+        <w:spacing w:after="0" w:line="240" w:lineRule="auto"/>
+        <w:rPr>
+          <w:rFonts w:ascii="Source Sans Pro Light" w:hAnsi="Source Sans Pro Light"/>
+          <w:szCs w:val="24"/>
+        </w:rPr>
+      </w:pPr>
+      <w:r>
+        <w:rPr>
+          <w:rFonts w:ascii="Source Sans Pro Light" w:hAnsi="Source Sans Pro Light"/>
+          <w:szCs w:val="24"/>
+        </w:rPr>
+        <w:t xml:space="preserve">Contact: </w:t>
+      </w:r>
+      <w:r>
+        <w:rPr>
+          <w:rFonts w:ascii="Source Sans Pro Light" w:hAnsi="Source Sans Pro Light"/>
+          <w:szCs w:val="24"/>
+        </w:rPr>
+        <w:t>&lt;</w:t>
+      </w:r>
+      <w:r>
+        <w:rPr>
+          <w:rFonts w:cs="Arial"/>
+          <w:color w:val="4F81BD" w:themeColor="accent1"/>
+          <w:szCs w:val="24"/>
+        </w:rPr>
+        <w:t>Casework Officer</w:t>
+      </w:r>
+      <w:r>
+        <w:rPr>
+          <w:rFonts w:cs="Arial"/>
+          <w:color w:val="4F81BD" w:themeColor="accent1"/>
+          <w:szCs w:val="24"/>
+        </w:rPr>
+        <w:t>&gt;</w:t>
+      </w:r>
+    </w:p>
+    <w:p>
+      <w:pPr>
+        <w:tabs>
+          <w:tab w:val="left" w:pos="5245"/>
+        </w:tabs>
+        <w:spacing w:after="0" w:line="240" w:lineRule="auto"/>
+        <w:rPr>
+          <w:rFonts w:ascii="Source Sans Pro Light" w:hAnsi="Source Sans Pro Light"/>
+          <w:szCs w:val="24"/>
+        </w:rPr>
+      </w:pPr>
+      <w:r>
+        <w:rPr>
+          <w:rFonts w:ascii="Source Sans Pro Light" w:hAnsi="Source Sans Pro Light"/>
+          <w:szCs w:val="24"/>
+        </w:rPr>
+        <w:t xml:space="preserve">Direct Dial: </w:t>
+      </w:r>
+      <w:r>
+        <w:rPr>
+          <w:rFonts w:ascii="Source Sans Pro Light" w:hAnsi="Source Sans Pro Light"/>
+          <w:szCs w:val="24"/>
+        </w:rPr>
+        <w:t>&lt;</w:t>
+      </w:r>
+      <w:r>
+        <w:rPr>
+          <w:rFonts w:cs="Arial"/>
+          <w:color w:val="4F81BD" w:themeColor="accent1"/>
+          <w:szCs w:val="24"/>
+        </w:rPr>
+        <w:t>Casework Office</w:t>
+      </w:r>
+      <w:r>
+        <w:rPr>
+          <w:rFonts w:cs="Arial"/>
+          <w:color w:val="4F81BD" w:themeColor="accent1"/>
+          <w:szCs w:val="24"/>
+        </w:rPr>
+        <w:t>r Numbe</w:t>
+      </w:r>
+      <w:r>
+        <w:rPr>
+          <w:rFonts w:cs="Arial"/>
+          <w:color w:val="4F81BD" w:themeColor="accent1"/>
+          <w:szCs w:val="24"/>
+        </w:rPr>
+        <w:t>r</w:t>
+      </w:r>
+      <w:r>
+        <w:rPr>
+          <w:rFonts w:ascii="Source Sans Pro Light" w:hAnsi="Source Sans Pro Light"/>
+          <w:szCs w:val="24"/>
+        </w:rPr>
+        <w:t>&gt;</w:t>
+      </w:r>
+      <w:r>
+        <w:rPr>
+          <w:rFonts w:ascii="Source Sans Pro Light" w:hAnsi="Source Sans Pro Light"/>
           <w:szCs w:val="24"/>
         </w:rPr>
         <w:t xml:space="preserve"> </w:t>
       </w:r>
-      <w:commentRangeEnd w:id="1"/>
-      <w:r>
-        <w:rPr>
-          <w:color w:val="0070C0"/>
-          <w:sz w:val="16"/>
-          <w:szCs w:val="16"/>
-        </w:rPr>
-        <w:commentReference w:id="1"/>
-      </w:r>
-    </w:p>
-    <w:p>
-      <w:pPr>
-        <w:tabs>
-          <w:tab w:val="left" w:pos="5245"/>
-        </w:tabs>
-        <w:spacing w:after="0" w:line="240" w:lineRule="auto"/>
-        <w:rPr>
-          <w:rFonts w:ascii="Source Sans Pro Light" w:hAnsi="Source Sans Pro Light"/>
-          <w:sz w:val="24"/>
-          <w:szCs w:val="24"/>
-        </w:rPr>
-      </w:pPr>
-    </w:p>
-    <w:p>
-      <w:pPr>
-        <w:tabs>
-          <w:tab w:val="left" w:pos="5245"/>
-        </w:tabs>
-        <w:spacing w:after="0" w:line="240" w:lineRule="auto"/>
-        <w:rPr>
-          <w:rFonts w:ascii="Source Sans Pro Light" w:hAnsi="Source Sans Pro Light"/>
-          <w:sz w:val="24"/>
-          <w:szCs w:val="24"/>
-        </w:rPr>
-      </w:pPr>
-      <w:r>
-        <w:rPr>
-          <w:rFonts w:ascii="Source Sans Pro Light" w:hAnsi="Source Sans Pro Light"/>
-          <w:sz w:val="24"/>
-          <w:szCs w:val="24"/>
-        </w:rPr>
-        <w:br w:type="column"/>
-      </w:r>
-      <w:r>
-        <w:rPr>
-          <w:rFonts w:ascii="Source Sans Pro Light" w:hAnsi="Source Sans Pro Light"/>
-          <w:sz w:val="24"/>
-          <w:szCs w:val="24"/>
-        </w:rPr>
-        <w:t xml:space="preserve">Your Ref: </w:t>
-      </w:r>
-      <w:r>
-        <w:rPr>
-          <w:rFonts w:ascii="Source Sans Pro Light" w:hAnsi="Source Sans Pro Light"/>
-          <w:sz w:val="24"/>
+    </w:p>
+    <w:p>
+      <w:pPr>
+        <w:tabs>
+          <w:tab w:val="left" w:pos="5245"/>
+        </w:tabs>
+        <w:spacing w:after="0" w:line="240" w:lineRule="auto"/>
+        <w:rPr>
+          <w:rFonts w:ascii="Source Sans Pro Light" w:hAnsi="Source Sans Pro Light"/>
+          <w:szCs w:val="24"/>
+        </w:rPr>
+      </w:pPr>
+      <w:r>
+        <w:rPr>
+          <w:rFonts w:ascii="Source Sans Pro Light" w:hAnsi="Source Sans Pro Light"/>
+          <w:szCs w:val="24"/>
+        </w:rPr>
+        <w:t xml:space="preserve">Email: </w:t>
+      </w:r>
+      <w:r>
+        <w:rPr>
+          <w:rFonts w:ascii="Source Sans Pro Light" w:hAnsi="Source Sans Pro Light"/>
           <w:szCs w:val="24"/>
         </w:rPr>
         <w:t>&lt;</w:t>
       </w:r>
       <w:r>
         <w:rPr>
-          <w:rFonts w:ascii="Source Sans Pro" w:hAnsi="Source Sans Pro" w:cs="Arial"/>
+          <w:rFonts w:cs="Arial"/>
           <w:color w:val="4F81BD" w:themeColor="accent1"/>
-          <w:sz w:val="24"/>
-          <w:szCs w:val="24"/>
-        </w:rPr>
-        <w:t>Reference</w:t>
-      </w:r>
-      <w:r>
-        <w:rPr>
-          <w:rFonts w:ascii="Source Sans Pro Light" w:hAnsi="Source Sans Pro Light"/>
-          <w:sz w:val="24"/>
+          <w:szCs w:val="24"/>
+        </w:rPr>
+        <w:t>Casework Office</w:t>
+      </w:r>
+      <w:r>
+        <w:rPr>
+          <w:rFonts w:cs="Arial"/>
+          <w:color w:val="4F81BD" w:themeColor="accent1"/>
+          <w:szCs w:val="24"/>
+        </w:rPr>
+        <w:t>r Email</w:t>
+      </w:r>
+      <w:r>
+        <w:rPr>
+          <w:rFonts w:ascii="Source Sans Pro Light" w:hAnsi="Source Sans Pro Light"/>
           <w:szCs w:val="24"/>
         </w:rPr>
         <w:t>&gt;</w:t>
@@ -378,280 +567,18 @@
         <w:spacing w:after="0" w:line="240" w:lineRule="auto"/>
         <w:rPr>
           <w:rFonts w:ascii="Source Sans Pro Light" w:hAnsi="Source Sans Pro Light"/>
-          <w:sz w:val="24"/>
-          <w:szCs w:val="24"/>
-        </w:rPr>
-      </w:pPr>
-      <w:r>
-        <w:rPr>
-          <w:rFonts w:ascii="Source Sans Pro Light" w:hAnsi="Source Sans Pro Light"/>
-          <w:sz w:val="24"/>
-          <w:szCs w:val="24"/>
-        </w:rPr>
-        <w:t xml:space="preserve">Our Ref: </w:t>
-      </w:r>
-      <w:bookmarkStart w:id="2" w:name="OLE_LINK1"/>
-      <w:r>
-        <w:rPr>
-          <w:rFonts w:ascii="Source Sans Pro Light" w:hAnsi="Source Sans Pro Light"/>
-          <w:sz w:val="24"/>
-          <w:szCs w:val="24"/>
-        </w:rPr>
-        <w:t>&lt;</w:t>
-      </w:r>
-      <w:r>
-        <w:rPr>
-          <w:rFonts w:ascii="Source Sans Pro Light" w:hAnsi="Source Sans Pro Light"/>
-          <w:color w:val="4F81BD" w:themeColor="accent1"/>
-          <w:sz w:val="24"/>
-          <w:szCs w:val="24"/>
-        </w:rPr>
-        <w:t>Primary Reference Number</w:t>
-      </w:r>
-      <w:r>
-        <w:rPr>
-          <w:rFonts w:ascii="Source Sans Pro Light" w:hAnsi="Source Sans Pro Light"/>
-          <w:color w:val="4F81BD" w:themeColor="accent1"/>
-          <w:sz w:val="24"/>
-          <w:szCs w:val="24"/>
-        </w:rPr>
-        <w:t>&gt;</w:t>
-      </w:r>
-      <w:bookmarkEnd w:id="2"/>
-    </w:p>
-    <w:p>
-      <w:pPr>
-        <w:tabs>
-          <w:tab w:val="left" w:pos="5245"/>
-        </w:tabs>
-        <w:spacing w:after="0" w:line="240" w:lineRule="auto"/>
-        <w:rPr>
-          <w:rFonts w:ascii="Source Sans Pro Light" w:hAnsi="Source Sans Pro Light"/>
-          <w:sz w:val="24"/>
-          <w:szCs w:val="24"/>
-        </w:rPr>
-      </w:pPr>
-      <w:r>
-        <w:rPr>
-          <w:rFonts w:ascii="Source Sans Pro Light" w:hAnsi="Source Sans Pro Light"/>
-          <w:sz w:val="24"/>
-          <w:szCs w:val="24"/>
-        </w:rPr>
-        <w:tab/>
-      </w:r>
-      <w:r>
-        <w:rPr>
-          <w:rFonts w:ascii="Source Sans Pro Light" w:hAnsi="Source Sans Pro Light"/>
-          <w:sz w:val="24"/>
-          <w:szCs w:val="24"/>
-        </w:rPr>
-        <w:tab/>
-      </w:r>
-      <w:r>
-        <w:rPr>
-          <w:rFonts w:ascii="Source Sans Pro Light" w:hAnsi="Source Sans Pro Light"/>
-          <w:sz w:val="24"/>
-          <w:szCs w:val="24"/>
-        </w:rPr>
-        <w:tab/>
-      </w:r>
-    </w:p>
-    <w:p>
-      <w:pPr>
-        <w:tabs>
-          <w:tab w:val="left" w:pos="5245"/>
-        </w:tabs>
-        <w:spacing w:after="0" w:line="240" w:lineRule="auto"/>
-        <w:rPr>
-          <w:rFonts w:ascii="Source Sans Pro Light" w:hAnsi="Source Sans Pro Light"/>
-          <w:sz w:val="24"/>
-          <w:szCs w:val="24"/>
-        </w:rPr>
-      </w:pPr>
-      <w:r>
-        <w:rPr>
-          <w:rFonts w:ascii="Source Sans Pro Light" w:hAnsi="Source Sans Pro Light"/>
-          <w:sz w:val="24"/>
-          <w:szCs w:val="24"/>
-        </w:rPr>
-        <w:t xml:space="preserve">Contact: </w:t>
-      </w:r>
-      <w:r>
-        <w:rPr>
-          <w:rFonts w:ascii="Source Sans Pro Light" w:hAnsi="Source Sans Pro Light"/>
-          <w:sz w:val="24"/>
-          <w:szCs w:val="24"/>
-        </w:rPr>
-        <w:t>&lt;</w:t>
-      </w:r>
-      <w:r>
-        <w:rPr>
-          <w:rFonts w:ascii="Source Sans Pro" w:hAnsi="Source Sans Pro" w:cs="Arial"/>
-          <w:color w:val="4F81BD" w:themeColor="accent1"/>
-          <w:sz w:val="24"/>
-          <w:szCs w:val="24"/>
-        </w:rPr>
-        <w:t>Casework Officer</w:t>
-      </w:r>
-      <w:r>
-        <w:rPr>
-          <w:rFonts w:ascii="Source Sans Pro" w:hAnsi="Source Sans Pro" w:cs="Arial"/>
-          <w:color w:val="4F81BD" w:themeColor="accent1"/>
-          <w:sz w:val="24"/>
-          <w:szCs w:val="24"/>
-        </w:rPr>
-        <w:t>&gt;</w:t>
-      </w:r>
-    </w:p>
-    <w:p>
-      <w:pPr>
-        <w:tabs>
-          <w:tab w:val="left" w:pos="5245"/>
-        </w:tabs>
-        <w:spacing w:after="0" w:line="240" w:lineRule="auto"/>
-        <w:rPr>
-          <w:rFonts w:ascii="Source Sans Pro Light" w:hAnsi="Source Sans Pro Light"/>
-          <w:sz w:val="24"/>
-          <w:szCs w:val="24"/>
-        </w:rPr>
-      </w:pPr>
-      <w:r>
-        <w:rPr>
-          <w:rFonts w:ascii="Source Sans Pro Light" w:hAnsi="Source Sans Pro Light"/>
-          <w:sz w:val="24"/>
-          <w:szCs w:val="24"/>
-        </w:rPr>
-        <w:t xml:space="preserve">Direct Dial: </w:t>
-      </w:r>
-      <w:r>
-        <w:rPr>
-          <w:rFonts w:ascii="Source Sans Pro Light" w:hAnsi="Source Sans Pro Light"/>
-          <w:sz w:val="24"/>
-          <w:szCs w:val="24"/>
-        </w:rPr>
-        <w:t>&lt;</w:t>
-      </w:r>
-      <w:r>
-        <w:rPr>
-          <w:rFonts w:ascii="Source Sans Pro" w:hAnsi="Source Sans Pro" w:cs="Arial"/>
-          <w:color w:val="4F81BD" w:themeColor="accent1"/>
-          <w:sz w:val="24"/>
-          <w:szCs w:val="24"/>
-        </w:rPr>
-        <w:t>Casework Office</w:t>
-      </w:r>
-      <w:r>
-        <w:rPr>
-          <w:rFonts w:ascii="Source Sans Pro" w:hAnsi="Source Sans Pro" w:cs="Arial"/>
-          <w:color w:val="4F81BD" w:themeColor="accent1"/>
-          <w:sz w:val="24"/>
-          <w:szCs w:val="24"/>
-        </w:rPr>
-        <w:t>r Numbe</w:t>
-      </w:r>
-      <w:r>
-        <w:rPr>
-          <w:rFonts w:ascii="Source Sans Pro" w:hAnsi="Source Sans Pro" w:cs="Arial"/>
-          <w:color w:val="4F81BD" w:themeColor="accent1"/>
-          <w:sz w:val="24"/>
-          <w:szCs w:val="24"/>
-        </w:rPr>
-        <w:t>r</w:t>
-      </w:r>
-      <w:r>
-        <w:rPr>
-          <w:rFonts w:ascii="Source Sans Pro Light" w:hAnsi="Source Sans Pro Light"/>
-          <w:sz w:val="24"/>
-          <w:szCs w:val="24"/>
-        </w:rPr>
-        <w:t>&gt;</w:t>
-      </w:r>
-      <w:r>
-        <w:rPr>
-          <w:rFonts w:ascii="Source Sans Pro Light" w:hAnsi="Source Sans Pro Light"/>
-          <w:sz w:val="24"/>
-          <w:szCs w:val="24"/>
-        </w:rPr>
-        <w:t xml:space="preserve"> </w:t>
-      </w:r>
-    </w:p>
-    <w:p>
-      <w:pPr>
-        <w:tabs>
-          <w:tab w:val="left" w:pos="5245"/>
-        </w:tabs>
-        <w:spacing w:after="0" w:line="240" w:lineRule="auto"/>
-        <w:rPr>
-          <w:rFonts w:ascii="Source Sans Pro Light" w:hAnsi="Source Sans Pro Light"/>
-          <w:sz w:val="24"/>
-          <w:szCs w:val="24"/>
-        </w:rPr>
-      </w:pPr>
-      <w:r>
-        <w:rPr>
-          <w:rFonts w:ascii="Source Sans Pro Light" w:hAnsi="Source Sans Pro Light"/>
-          <w:sz w:val="24"/>
-          <w:szCs w:val="24"/>
-        </w:rPr>
-        <w:t xml:space="preserve">Email: </w:t>
-      </w:r>
-      <w:r>
-        <w:rPr>
-          <w:rFonts w:ascii="Source Sans Pro Light" w:hAnsi="Source Sans Pro Light"/>
-          <w:sz w:val="24"/>
-          <w:szCs w:val="24"/>
-        </w:rPr>
-        <w:t>&lt;</w:t>
-      </w:r>
-      <w:r>
-        <w:rPr>
-          <w:rFonts w:ascii="Source Sans Pro" w:hAnsi="Source Sans Pro" w:cs="Arial"/>
-          <w:color w:val="4F81BD" w:themeColor="accent1"/>
-          <w:sz w:val="24"/>
-          <w:szCs w:val="24"/>
-        </w:rPr>
-        <w:t>Casework Office</w:t>
-      </w:r>
-      <w:r>
-        <w:rPr>
-          <w:rFonts w:ascii="Source Sans Pro" w:hAnsi="Source Sans Pro" w:cs="Arial"/>
-          <w:color w:val="4F81BD" w:themeColor="accent1"/>
-          <w:sz w:val="24"/>
-          <w:szCs w:val="24"/>
-        </w:rPr>
-        <w:t>r Email</w:t>
-      </w:r>
-      <w:r>
-        <w:rPr>
-          <w:rFonts w:ascii="Source Sans Pro Light" w:hAnsi="Source Sans Pro Light"/>
-          <w:sz w:val="24"/>
-          <w:szCs w:val="24"/>
-        </w:rPr>
-        <w:t>&gt;</w:t>
-      </w:r>
-    </w:p>
-    <w:p>
-      <w:pPr>
-        <w:tabs>
-          <w:tab w:val="left" w:pos="5245"/>
-        </w:tabs>
-        <w:spacing w:after="0" w:line="240" w:lineRule="auto"/>
-        <w:rPr>
-          <w:rFonts w:ascii="Source Sans Pro Light" w:hAnsi="Source Sans Pro Light"/>
-          <w:sz w:val="24"/>
-          <w:szCs w:val="24"/>
-        </w:rPr>
-      </w:pPr>
-    </w:p>
-    <w:p>
-      <w:pPr>
-        <w:tabs>
-          <w:tab w:val="left" w:pos="5245"/>
-        </w:tabs>
-        <w:spacing w:after="0" w:line="240" w:lineRule="auto"/>
-        <w:rPr>
-          <w:rFonts w:ascii="Source Sans Pro Light" w:hAnsi="Source Sans Pro Light"/>
-          <w:sz w:val="24"/>
+          <w:szCs w:val="24"/>
+        </w:rPr>
+      </w:pPr>
+    </w:p>
+    <w:p>
+      <w:pPr>
+        <w:tabs>
+          <w:tab w:val="left" w:pos="5245"/>
+        </w:tabs>
+        <w:spacing w:after="0" w:line="240" w:lineRule="auto"/>
+        <w:rPr>
+          <w:rFonts w:ascii="Source Sans Pro Light" w:hAnsi="Source Sans Pro Light"/>
           <w:szCs w:val="24"/>
         </w:rPr>
         <w:sectPr>
@@ -674,14 +601,12 @@
         <w:spacing w:after="0" w:line="240" w:lineRule="auto"/>
         <w:rPr>
           <w:rFonts w:ascii="Source Sans Pro Light" w:hAnsi="Source Sans Pro Light"/>
-          <w:sz w:val="24"/>
-          <w:szCs w:val="24"/>
-        </w:rPr>
-      </w:pPr>
-      <w:r>
-        <w:rPr>
-          <w:rFonts w:ascii="Source Sans Pro Light" w:hAnsi="Source Sans Pro Light"/>
-          <w:sz w:val="24"/>
+          <w:szCs w:val="24"/>
+        </w:rPr>
+      </w:pPr>
+      <w:r>
+        <w:rPr>
+          <w:rFonts w:ascii="Source Sans Pro Light" w:hAnsi="Source Sans Pro Light"/>
           <w:szCs w:val="24"/>
         </w:rPr>
         <w:t xml:space="preserve">       </w:t>
@@ -689,7 +614,6 @@
       <w:r>
         <w:rPr>
           <w:rFonts w:ascii="Source Sans Pro Light" w:hAnsi="Source Sans Pro Light"/>
-          <w:sz w:val="24"/>
           <w:szCs w:val="24"/>
         </w:rPr>
         <w:t xml:space="preserve">                                                      </w:t>
@@ -697,7 +621,6 @@
       <w:r>
         <w:rPr>
           <w:rFonts w:ascii="Source Sans Pro Light" w:hAnsi="Source Sans Pro Light"/>
-          <w:sz w:val="24"/>
           <w:szCs w:val="24"/>
         </w:rPr>
         <w:t xml:space="preserve">                              </w:t>
@@ -705,7 +628,6 @@
       <w:r>
         <w:rPr>
           <w:rFonts w:ascii="Source Sans Pro Light" w:hAnsi="Source Sans Pro Light"/>
-          <w:sz w:val="24"/>
           <w:szCs w:val="24"/>
         </w:rPr>
         <w:tab/>
@@ -713,24 +635,21 @@
       <w:r>
         <w:rPr>
           <w:rFonts w:ascii="Source Sans Pro Light" w:hAnsi="Source Sans Pro Light"/>
-          <w:sz w:val="24"/>
           <w:szCs w:val="24"/>
         </w:rPr>
         <w:t>&lt;</w:t>
       </w:r>
       <w:r>
         <w:rPr>
-          <w:rFonts w:ascii="Source Sans Pro" w:hAnsi="Source Sans Pro" w:cs="Arial"/>
+          <w:rFonts w:cs="Arial"/>
           <w:color w:val="4F81BD" w:themeColor="accent1"/>
-          <w:sz w:val="24"/>
           <w:szCs w:val="24"/>
         </w:rPr>
         <w:t>Completion Date</w:t>
       </w:r>
       <w:r>
         <w:rPr>
-          <w:rFonts w:ascii="Source Sans Pro" w:hAnsi="Source Sans Pro" w:cs="Arial"/>
-          <w:sz w:val="24"/>
+          <w:rFonts w:cs="Arial"/>
           <w:szCs w:val="24"/>
         </w:rPr>
         <w:t>&gt;</w:t>
@@ -744,40 +663,36 @@
         <w:spacing w:after="0" w:line="240" w:lineRule="auto"/>
         <w:rPr>
           <w:rFonts w:ascii="Source Sans Pro Light" w:hAnsi="Source Sans Pro Light"/>
-          <w:sz w:val="24"/>
-          <w:szCs w:val="24"/>
-        </w:rPr>
-      </w:pPr>
-    </w:p>
-    <w:p>
-      <w:pPr>
-        <w:tabs>
-          <w:tab w:val="left" w:pos="5245"/>
-        </w:tabs>
-        <w:spacing w:after="0" w:line="240" w:lineRule="auto"/>
-        <w:rPr>
-          <w:rFonts w:ascii="Source Sans Pro Light" w:hAnsi="Source Sans Pro Light"/>
-          <w:sz w:val="24"/>
-          <w:szCs w:val="24"/>
-        </w:rPr>
-      </w:pPr>
-    </w:p>
-    <w:p>
-      <w:pPr>
-        <w:tabs>
-          <w:tab w:val="left" w:pos="5245"/>
-        </w:tabs>
-        <w:spacing w:after="0" w:line="240" w:lineRule="auto"/>
-        <w:rPr>
-          <w:rFonts w:ascii="Source Sans Pro Light" w:hAnsi="Source Sans Pro Light"/>
-          <w:sz w:val="24"/>
-          <w:szCs w:val="24"/>
-        </w:rPr>
-      </w:pPr>
-      <w:r>
-        <w:rPr>
-          <w:rFonts w:ascii="Source Sans Pro Light" w:hAnsi="Source Sans Pro Light"/>
-          <w:sz w:val="24"/>
+          <w:szCs w:val="24"/>
+        </w:rPr>
+      </w:pPr>
+    </w:p>
+    <w:p>
+      <w:pPr>
+        <w:tabs>
+          <w:tab w:val="left" w:pos="5245"/>
+        </w:tabs>
+        <w:spacing w:after="0" w:line="240" w:lineRule="auto"/>
+        <w:rPr>
+          <w:rFonts w:ascii="Source Sans Pro Light" w:hAnsi="Source Sans Pro Light"/>
+          <w:szCs w:val="24"/>
+        </w:rPr>
+      </w:pPr>
+    </w:p>
+    <w:p>
+      <w:pPr>
+        <w:tabs>
+          <w:tab w:val="left" w:pos="5245"/>
+        </w:tabs>
+        <w:spacing w:after="0" w:line="240" w:lineRule="auto"/>
+        <w:rPr>
+          <w:rFonts w:ascii="Source Sans Pro Light" w:hAnsi="Source Sans Pro Light"/>
+          <w:szCs w:val="24"/>
+        </w:rPr>
+      </w:pPr>
+      <w:r>
+        <w:rPr>
+          <w:rFonts w:ascii="Source Sans Pro Light" w:hAnsi="Source Sans Pro Light"/>
           <w:szCs w:val="24"/>
         </w:rPr>
         <w:t xml:space="preserve">Dear </w:t>
@@ -785,18 +700,15 @@
       <w:r>
         <w:rPr>
           <w:rFonts w:ascii="Source Sans Pro Light" w:hAnsi="Source Sans Pro Light"/>
-          <w:sz w:val="24"/>
           <w:szCs w:val="24"/>
         </w:rPr>
         <w:t>&lt;</w:t>
       </w:r>
-      <w:commentRangeStart w:id="3"/>
-      <w:r>
-        <w:rPr>
-          <w:rFonts w:ascii="Source Sans Pro" w:hAnsi="Source Sans Pro" w:cs="Arial"/>
+      <w:r>
+        <w:rPr>
+          <w:rFonts w:cs="Arial"/>
           <w:noProof/>
           <w:color w:val="4F81BD" w:themeColor="accent1"/>
-          <w:sz w:val="24"/>
           <w:szCs w:val="24"/>
         </w:rPr>
         <w:t>Contact Name</w:t>
@@ -804,7 +716,6 @@
       <w:r>
         <w:rPr>
           <w:rFonts w:ascii="Source Sans Pro Light" w:hAnsi="Source Sans Pro Light"/>
-          <w:sz w:val="24"/>
           <w:szCs w:val="24"/>
         </w:rPr>
         <w:t>&gt;</w:t>
@@ -812,28 +723,19 @@
       <w:r>
         <w:rPr>
           <w:rFonts w:ascii="Source Sans Pro Light" w:hAnsi="Source Sans Pro Light"/>
-          <w:sz w:val="24"/>
           <w:szCs w:val="24"/>
         </w:rPr>
         <w:t>,</w:t>
       </w:r>
-      <w:commentRangeEnd w:id="3"/>
-      <w:r>
-        <w:rPr>
-          <w:rStyle w:val="CommentReference"/>
-        </w:rPr>
-        <w:commentReference w:id="3"/>
-      </w:r>
-    </w:p>
-    <w:p>
-      <w:pPr>
-        <w:tabs>
-          <w:tab w:val="left" w:pos="5245"/>
-        </w:tabs>
-        <w:spacing w:after="0" w:line="240" w:lineRule="auto"/>
-        <w:rPr>
-          <w:rFonts w:ascii="Source Sans Pro Light" w:hAnsi="Source Sans Pro Light"/>
-          <w:sz w:val="24"/>
+    </w:p>
+    <w:p>
+      <w:pPr>
+        <w:tabs>
+          <w:tab w:val="left" w:pos="5245"/>
+        </w:tabs>
+        <w:spacing w:after="0" w:line="240" w:lineRule="auto"/>
+        <w:rPr>
+          <w:rFonts w:ascii="Source Sans Pro Light" w:hAnsi="Source Sans Pro Light"/>
           <w:szCs w:val="24"/>
         </w:rPr>
       </w:pPr>
@@ -847,7 +749,6 @@
         <w:rPr>
           <w:rFonts w:ascii="Source Sans Pro Light" w:hAnsi="Source Sans Pro Light"/>
           <w:b/>
-          <w:sz w:val="24"/>
           <w:szCs w:val="24"/>
         </w:rPr>
       </w:pPr>
@@ -855,7 +756,6 @@
         <w:rPr>
           <w:rFonts w:ascii="Source Sans Pro Light" w:hAnsi="Source Sans Pro Light"/>
           <w:b/>
-          <w:sz w:val="24"/>
           <w:szCs w:val="24"/>
         </w:rPr>
         <w:t>TOWN &amp; COUNTRY PLANNING ACT 1990 (AS AMENDED)</w:t>
@@ -870,7 +770,6 @@
         <w:rPr>
           <w:rFonts w:ascii="Source Sans Pro Light" w:hAnsi="Source Sans Pro Light"/>
           <w:b/>
-          <w:sz w:val="24"/>
           <w:szCs w:val="24"/>
         </w:rPr>
       </w:pPr>
@@ -878,7 +777,6 @@
         <w:rPr>
           <w:rFonts w:ascii="Source Sans Pro Light" w:hAnsi="Source Sans Pro Light"/>
           <w:b/>
-          <w:sz w:val="24"/>
           <w:szCs w:val="24"/>
         </w:rPr>
         <w:t xml:space="preserve">NATIONAL PLANNING POLICY </w:t>
@@ -887,7 +785,6 @@
         <w:rPr>
           <w:rFonts w:ascii="Source Sans Pro Light" w:hAnsi="Source Sans Pro Light"/>
           <w:b/>
-          <w:sz w:val="24"/>
           <w:szCs w:val="24"/>
         </w:rPr>
         <w:t>FRAMEWORK 2019</w:t>
@@ -901,7 +798,6 @@
         <w:spacing w:after="0" w:line="240" w:lineRule="auto"/>
         <w:rPr>
           <w:rFonts w:ascii="Source Sans Pro Light" w:hAnsi="Source Sans Pro Light"/>
-          <w:sz w:val="24"/>
           <w:szCs w:val="24"/>
         </w:rPr>
       </w:pPr>
@@ -925,19 +821,17 @@
         </w:tabs>
         <w:spacing w:after="0" w:line="240" w:lineRule="auto"/>
         <w:rPr>
-          <w:rFonts w:ascii="Source Sans Pro" w:hAnsi="Source Sans Pro" w:cs="Arial"/>
+          <w:rFonts w:cs="Arial"/>
           <w:b/>
           <w:color w:val="4F81BD" w:themeColor="accent1"/>
-          <w:sz w:val="24"/>
-          <w:szCs w:val="24"/>
-        </w:rPr>
-      </w:pPr>
-      <w:r>
-        <w:rPr>
-          <w:rFonts w:ascii="Source Sans Pro" w:hAnsi="Source Sans Pro" w:cs="Arial"/>
+          <w:szCs w:val="24"/>
+        </w:rPr>
+      </w:pPr>
+      <w:r>
+        <w:rPr>
+          <w:rFonts w:cs="Arial"/>
           <w:b/>
           <w:color w:val="4F81BD" w:themeColor="accent1"/>
-          <w:sz w:val="24"/>
           <w:szCs w:val="24"/>
         </w:rPr>
         <w:t>&lt;Consultation Name&gt;</w:t>
@@ -950,36 +844,32 @@
         </w:tabs>
         <w:spacing w:after="0" w:line="240" w:lineRule="auto"/>
         <w:rPr>
-          <w:rFonts w:ascii="Source Sans Pro" w:hAnsi="Source Sans Pro" w:cs="Arial"/>
+          <w:rFonts w:cs="Arial"/>
           <w:color w:val="4F81BD" w:themeColor="accent1"/>
-          <w:sz w:val="24"/>
-          <w:szCs w:val="24"/>
-        </w:rPr>
-      </w:pPr>
-      <w:r>
-        <w:rPr>
-          <w:rFonts w:ascii="Source Sans Pro" w:hAnsi="Source Sans Pro" w:cs="Arial"/>
+          <w:szCs w:val="24"/>
+        </w:rPr>
+      </w:pPr>
+      <w:r>
+        <w:rPr>
+          <w:rFonts w:cs="Arial"/>
           <w:color w:val="4F81BD" w:themeColor="accent1"/>
-          <w:sz w:val="24"/>
           <w:szCs w:val="24"/>
         </w:rPr>
         <w:t>&lt;</w:t>
       </w:r>
       <w:r>
         <w:rPr>
-          <w:rFonts w:ascii="Source Sans Pro" w:hAnsi="Source Sans Pro" w:cs="Arial"/>
+          <w:rFonts w:cs="Arial"/>
           <w:i/>
           <w:color w:val="4F81BD" w:themeColor="accent1"/>
-          <w:sz w:val="24"/>
           <w:szCs w:val="24"/>
         </w:rPr>
         <w:t>Proposal Description</w:t>
       </w:r>
       <w:r>
         <w:rPr>
-          <w:rFonts w:ascii="Source Sans Pro" w:hAnsi="Source Sans Pro" w:cs="Arial"/>
+          <w:rFonts w:cs="Arial"/>
           <w:color w:val="4F81BD" w:themeColor="accent1"/>
-          <w:sz w:val="24"/>
           <w:szCs w:val="24"/>
         </w:rPr>
         <w:t>&gt;</w:t>
@@ -993,7 +883,6 @@
         <w:spacing w:after="0" w:line="240" w:lineRule="auto"/>
         <w:rPr>
           <w:rFonts w:ascii="Source Sans Pro Light" w:hAnsi="Source Sans Pro Light"/>
-          <w:sz w:val="24"/>
           <w:szCs w:val="24"/>
         </w:rPr>
       </w:pPr>
@@ -1007,7 +896,6 @@
         <w:rPr>
           <w:rFonts w:ascii="Source Sans Pro Light" w:hAnsi="Source Sans Pro Light"/>
           <w:b/>
-          <w:sz w:val="24"/>
           <w:szCs w:val="24"/>
           <w:u w:val="single"/>
         </w:rPr>
@@ -1016,7 +904,6 @@
         <w:rPr>
           <w:rFonts w:ascii="Source Sans Pro Light" w:hAnsi="Source Sans Pro Light"/>
           <w:b/>
-          <w:sz w:val="24"/>
           <w:szCs w:val="24"/>
           <w:u w:val="single"/>
         </w:rPr>
@@ -1031,27 +918,24 @@
         <w:spacing w:after="0" w:line="240" w:lineRule="auto"/>
         <w:rPr>
           <w:rFonts w:ascii="Source Sans Pro Light" w:hAnsi="Source Sans Pro Light"/>
-          <w:sz w:val="24"/>
-          <w:szCs w:val="24"/>
-        </w:rPr>
-      </w:pPr>
-    </w:p>
-    <w:p>
-      <w:pPr>
-        <w:tabs>
-          <w:tab w:val="left" w:pos="5245"/>
-        </w:tabs>
-        <w:spacing w:after="0" w:line="240" w:lineRule="auto"/>
-        <w:rPr>
-          <w:rFonts w:ascii="Source Sans Pro Light" w:hAnsi="Source Sans Pro Light"/>
-          <w:sz w:val="24"/>
-          <w:szCs w:val="24"/>
-        </w:rPr>
-      </w:pPr>
-      <w:r>
-        <w:rPr>
-          <w:rFonts w:ascii="Source Sans Pro Light" w:hAnsi="Source Sans Pro Light"/>
-          <w:sz w:val="24"/>
+          <w:szCs w:val="24"/>
+        </w:rPr>
+      </w:pPr>
+    </w:p>
+    <w:p>
+      <w:pPr>
+        <w:tabs>
+          <w:tab w:val="left" w:pos="5245"/>
+        </w:tabs>
+        <w:spacing w:after="0" w:line="240" w:lineRule="auto"/>
+        <w:rPr>
+          <w:rFonts w:ascii="Source Sans Pro Light" w:hAnsi="Source Sans Pro Light"/>
+          <w:szCs w:val="24"/>
+        </w:rPr>
+      </w:pPr>
+      <w:r>
+        <w:rPr>
+          <w:rFonts w:ascii="Source Sans Pro Light" w:hAnsi="Source Sans Pro Light"/>
           <w:szCs w:val="24"/>
         </w:rPr>
         <w:t xml:space="preserve">Thank you for your consultation received on </w:t>
@@ -1059,25 +943,22 @@
       <w:r>
         <w:rPr>
           <w:rFonts w:ascii="Source Sans Pro Light" w:hAnsi="Source Sans Pro Light"/>
-          <w:sz w:val="24"/>
           <w:szCs w:val="24"/>
         </w:rPr>
         <w:t>&lt;</w:t>
       </w:r>
       <w:r>
         <w:rPr>
-          <w:rFonts w:ascii="Source Sans Pro" w:hAnsi="Source Sans Pro" w:cs="Arial"/>
+          <w:rFonts w:cs="Arial"/>
           <w:i/>
           <w:color w:val="4F81BD" w:themeColor="accent1"/>
-          <w:sz w:val="24"/>
           <w:szCs w:val="24"/>
         </w:rPr>
         <w:t>Log Date</w:t>
       </w:r>
       <w:r>
         <w:rPr>
-          <w:rFonts w:ascii="Source Sans Pro" w:hAnsi="Source Sans Pro" w:cs="Arial"/>
-          <w:sz w:val="24"/>
+          <w:rFonts w:cs="Arial"/>
           <w:szCs w:val="24"/>
         </w:rPr>
         <w:t>&gt;</w:t>
@@ -1085,7 +966,6 @@
       <w:r>
         <w:rPr>
           <w:rFonts w:ascii="Source Sans Pro Light" w:hAnsi="Source Sans Pro Light"/>
-          <w:sz w:val="24"/>
           <w:szCs w:val="24"/>
         </w:rPr>
         <w:t>.</w:t>
@@ -1099,27 +979,24 @@
         <w:spacing w:after="0" w:line="240" w:lineRule="auto"/>
         <w:rPr>
           <w:rFonts w:ascii="Source Sans Pro Light" w:hAnsi="Source Sans Pro Light"/>
-          <w:sz w:val="24"/>
-          <w:szCs w:val="24"/>
-        </w:rPr>
-      </w:pPr>
-    </w:p>
-    <w:p>
-      <w:pPr>
-        <w:tabs>
-          <w:tab w:val="left" w:pos="5245"/>
-        </w:tabs>
-        <w:spacing w:after="0" w:line="240" w:lineRule="auto"/>
-        <w:rPr>
-          <w:rFonts w:ascii="Source Sans Pro Light" w:hAnsi="Source Sans Pro Light"/>
-          <w:sz w:val="24"/>
-          <w:szCs w:val="24"/>
-        </w:rPr>
-      </w:pPr>
-      <w:r>
-        <w:rPr>
-          <w:rFonts w:ascii="Source Sans Pro Light" w:hAnsi="Source Sans Pro Light"/>
-          <w:sz w:val="24"/>
+          <w:szCs w:val="24"/>
+        </w:rPr>
+      </w:pPr>
+    </w:p>
+    <w:p>
+      <w:pPr>
+        <w:tabs>
+          <w:tab w:val="left" w:pos="5245"/>
+        </w:tabs>
+        <w:spacing w:after="0" w:line="240" w:lineRule="auto"/>
+        <w:rPr>
+          <w:rFonts w:ascii="Source Sans Pro Light" w:hAnsi="Source Sans Pro Light"/>
+          <w:szCs w:val="24"/>
+        </w:rPr>
+      </w:pPr>
+      <w:r>
+        <w:rPr>
+          <w:rFonts w:ascii="Source Sans Pro Light" w:hAnsi="Source Sans Pro Light"/>
           <w:szCs w:val="24"/>
         </w:rPr>
         <w:t xml:space="preserve">The Greater London Archaeological Advisory Service (GLAAS) gives advice on archaeology </w:t>
@@ -1127,7 +1004,6 @@
       <w:r>
         <w:rPr>
           <w:rFonts w:ascii="Source Sans Pro Light" w:hAnsi="Source Sans Pro Light"/>
-          <w:sz w:val="24"/>
           <w:szCs w:val="24"/>
         </w:rPr>
         <w:t>and planning.  Our advice follows the National Planning Policy Framework (NPPF) and the GLAAS Charter.</w:t>
@@ -1141,20 +1017,18 @@
         <w:spacing w:after="0" w:line="240" w:lineRule="auto"/>
         <w:rPr>
           <w:rFonts w:ascii="Source Sans Pro Light" w:hAnsi="Source Sans Pro Light"/>
-          <w:sz w:val="24"/>
-          <w:szCs w:val="24"/>
-        </w:rPr>
-      </w:pPr>
-    </w:p>
-    <w:p>
-      <w:pPr>
-        <w:tabs>
-          <w:tab w:val="left" w:pos="5245"/>
-        </w:tabs>
-        <w:spacing w:after="0" w:line="240" w:lineRule="auto"/>
-        <w:rPr>
-          <w:rFonts w:ascii="Source Sans Pro Light" w:hAnsi="Source Sans Pro Light"/>
-          <w:sz w:val="24"/>
+          <w:szCs w:val="24"/>
+        </w:rPr>
+      </w:pPr>
+    </w:p>
+    <w:p>
+      <w:pPr>
+        <w:tabs>
+          <w:tab w:val="left" w:pos="5245"/>
+        </w:tabs>
+        <w:spacing w:after="0" w:line="240" w:lineRule="auto"/>
+        <w:rPr>
+          <w:rFonts w:ascii="Source Sans Pro Light" w:hAnsi="Source Sans Pro Light"/>
           <w:szCs w:val="24"/>
           <w:u w:val="single"/>
         </w:rPr>
@@ -1162,7 +1036,6 @@
       <w:r>
         <w:rPr>
           <w:rFonts w:ascii="Source Sans Pro Light" w:hAnsi="Source Sans Pro Light"/>
-          <w:sz w:val="24"/>
           <w:szCs w:val="24"/>
           <w:u w:val="single"/>
         </w:rPr>
@@ -1177,34 +1050,30 @@
         <w:spacing w:after="0" w:line="240" w:lineRule="auto"/>
         <w:rPr>
           <w:rFonts w:ascii="Source Sans Pro Light" w:hAnsi="Source Sans Pro Light"/>
-          <w:sz w:val="24"/>
-          <w:szCs w:val="24"/>
-        </w:rPr>
-      </w:pPr>
-      <w:r>
-        <w:rPr>
-          <w:rFonts w:ascii="Source Sans Pro Light" w:hAnsi="Source Sans Pro Light"/>
-          <w:sz w:val="24"/>
+          <w:szCs w:val="24"/>
+        </w:rPr>
+      </w:pPr>
+      <w:r>
+        <w:rPr>
+          <w:rFonts w:ascii="Source Sans Pro Light" w:hAnsi="Source Sans Pro Light"/>
           <w:szCs w:val="24"/>
         </w:rPr>
         <w:t>&lt;</w:t>
       </w:r>
       <w:r>
         <w:rPr>
-          <w:rFonts w:ascii="Source Sans Pro" w:hAnsi="Source Sans Pro" w:cs="Arial"/>
+          <w:rFonts w:cs="Arial"/>
           <w:i/>
           <w:color w:val="4F81BD" w:themeColor="accent1"/>
-          <w:sz w:val="24"/>
           <w:szCs w:val="24"/>
         </w:rPr>
         <w:t>Assessment of Significance</w:t>
       </w:r>
       <w:r>
         <w:rPr>
-          <w:rFonts w:ascii="Source Sans Pro" w:hAnsi="Source Sans Pro" w:cs="Arial"/>
+          <w:rFonts w:cs="Arial"/>
           <w:i/>
           <w:color w:val="4F81BD" w:themeColor="accent1"/>
-          <w:sz w:val="24"/>
           <w:szCs w:val="24"/>
         </w:rPr>
         <w:t>&gt;</w:t>
@@ -1218,20 +1087,18 @@
         <w:spacing w:after="0" w:line="240" w:lineRule="auto"/>
         <w:rPr>
           <w:rFonts w:ascii="Source Sans Pro Light" w:hAnsi="Source Sans Pro Light"/>
-          <w:sz w:val="24"/>
-          <w:szCs w:val="24"/>
-        </w:rPr>
-      </w:pPr>
-    </w:p>
-    <w:p>
-      <w:pPr>
-        <w:tabs>
-          <w:tab w:val="left" w:pos="5245"/>
-        </w:tabs>
-        <w:spacing w:after="0" w:line="240" w:lineRule="auto"/>
-        <w:rPr>
-          <w:rFonts w:ascii="Source Sans Pro Light" w:hAnsi="Source Sans Pro Light"/>
-          <w:sz w:val="24"/>
+          <w:szCs w:val="24"/>
+        </w:rPr>
+      </w:pPr>
+    </w:p>
+    <w:p>
+      <w:pPr>
+        <w:tabs>
+          <w:tab w:val="left" w:pos="5245"/>
+        </w:tabs>
+        <w:spacing w:after="0" w:line="240" w:lineRule="auto"/>
+        <w:rPr>
+          <w:rFonts w:ascii="Source Sans Pro Light" w:hAnsi="Source Sans Pro Light"/>
           <w:szCs w:val="24"/>
           <w:u w:val="single"/>
         </w:rPr>
@@ -1239,7 +1106,6 @@
       <w:r>
         <w:rPr>
           <w:rFonts w:ascii="Source Sans Pro Light" w:hAnsi="Source Sans Pro Light"/>
-          <w:sz w:val="24"/>
           <w:szCs w:val="24"/>
           <w:u w:val="single"/>
         </w:rPr>
@@ -1253,14 +1119,12 @@
         </w:tabs>
         <w:rPr>
           <w:rFonts w:ascii="Source Sans Pro Light" w:hAnsi="Source Sans Pro Light"/>
-          <w:sz w:val="24"/>
-          <w:szCs w:val="24"/>
-        </w:rPr>
-      </w:pPr>
-      <w:r>
-        <w:rPr>
-          <w:rFonts w:ascii="Source Sans Pro Light" w:hAnsi="Source Sans Pro Light"/>
-          <w:sz w:val="24"/>
+          <w:szCs w:val="24"/>
+        </w:rPr>
+      </w:pPr>
+      <w:r>
+        <w:rPr>
+          <w:rFonts w:ascii="Source Sans Pro Light" w:hAnsi="Source Sans Pro Light"/>
           <w:szCs w:val="24"/>
         </w:rPr>
         <w:t xml:space="preserve">NPPF Section 16 and the Draft London Plan (2017 Policy HC1) recognise the positive contribution of heritage assets of all kinds and make the conservation of archaeological interest a material planning consideration.  NPPF paragraph 189 says applicants should </w:t>
@@ -1268,7 +1132,6 @@
       <w:r>
         <w:rPr>
           <w:rFonts w:ascii="Source Sans Pro Light" w:hAnsi="Source Sans Pro Light"/>
-          <w:sz w:val="24"/>
           <w:szCs w:val="24"/>
         </w:rPr>
         <w:lastRenderedPageBreak/>
@@ -1283,14 +1146,12 @@
         <w:spacing w:after="0" w:line="240" w:lineRule="auto"/>
         <w:rPr>
           <w:rFonts w:ascii="Source Sans Pro Light" w:hAnsi="Source Sans Pro Light"/>
-          <w:sz w:val="24"/>
-          <w:szCs w:val="24"/>
-        </w:rPr>
-      </w:pPr>
-      <w:r>
-        <w:rPr>
-          <w:rFonts w:ascii="Source Sans Pro Light" w:hAnsi="Source Sans Pro Light"/>
-          <w:sz w:val="24"/>
+          <w:szCs w:val="24"/>
+        </w:rPr>
+      </w:pPr>
+      <w:r>
+        <w:rPr>
+          <w:rFonts w:ascii="Source Sans Pro Light" w:hAnsi="Source Sans Pro Light"/>
           <w:szCs w:val="24"/>
         </w:rPr>
         <w:t>If you grant planning consent, paragraph 199 of the NPPF says that applicants should record the significance of any heritage assets that the development harms. Applicants should also improve knowledge of assets and make this public.</w:t>
@@ -1304,20 +1165,18 @@
         <w:spacing w:after="0" w:line="240" w:lineRule="auto"/>
         <w:rPr>
           <w:rFonts w:ascii="Source Sans Pro Light" w:hAnsi="Source Sans Pro Light"/>
-          <w:sz w:val="24"/>
-          <w:szCs w:val="24"/>
-        </w:rPr>
-      </w:pPr>
-    </w:p>
-    <w:p>
-      <w:pPr>
-        <w:tabs>
-          <w:tab w:val="left" w:pos="5245"/>
-        </w:tabs>
-        <w:spacing w:after="0" w:line="240" w:lineRule="auto"/>
-        <w:rPr>
-          <w:rFonts w:ascii="Source Sans Pro Light" w:hAnsi="Source Sans Pro Light"/>
-          <w:sz w:val="24"/>
+          <w:szCs w:val="24"/>
+        </w:rPr>
+      </w:pPr>
+    </w:p>
+    <w:p>
+      <w:pPr>
+        <w:tabs>
+          <w:tab w:val="left" w:pos="5245"/>
+        </w:tabs>
+        <w:spacing w:after="0" w:line="240" w:lineRule="auto"/>
+        <w:rPr>
+          <w:rFonts w:ascii="Source Sans Pro Light" w:hAnsi="Source Sans Pro Light"/>
           <w:szCs w:val="24"/>
           <w:u w:val="single"/>
         </w:rPr>
@@ -1325,7 +1184,6 @@
       <w:r>
         <w:rPr>
           <w:rFonts w:ascii="Source Sans Pro Light" w:hAnsi="Source Sans Pro Light"/>
-          <w:sz w:val="24"/>
           <w:szCs w:val="24"/>
           <w:u w:val="single"/>
         </w:rPr>
@@ -1340,14 +1198,12 @@
         <w:spacing w:after="0" w:line="240" w:lineRule="auto"/>
         <w:rPr>
           <w:rFonts w:ascii="Source Sans Pro Light" w:hAnsi="Source Sans Pro Light"/>
-          <w:sz w:val="24"/>
-          <w:szCs w:val="24"/>
-        </w:rPr>
-      </w:pPr>
-      <w:r>
-        <w:rPr>
-          <w:rFonts w:ascii="Source Sans Pro Light" w:hAnsi="Source Sans Pro Light"/>
-          <w:sz w:val="24"/>
+          <w:szCs w:val="24"/>
+        </w:rPr>
+      </w:pPr>
+      <w:r>
+        <w:rPr>
+          <w:rFonts w:ascii="Source Sans Pro Light" w:hAnsi="Source Sans Pro Light"/>
           <w:szCs w:val="24"/>
         </w:rPr>
         <w:t>I advise that the development could cause harm to the archaeological interest of the building(s).  I therefore recommend the following condition on any consent:</w:t>
@@ -1361,7 +1217,6 @@
         <w:spacing w:after="0" w:line="240" w:lineRule="auto"/>
         <w:rPr>
           <w:rFonts w:ascii="Source Sans Pro Light" w:hAnsi="Source Sans Pro Light"/>
-          <w:sz w:val="24"/>
           <w:szCs w:val="24"/>
         </w:rPr>
       </w:pPr>
@@ -1441,7 +1296,6 @@
         <w:ind w:left="1418" w:hanging="1418"/>
         <w:rPr>
           <w:rFonts w:ascii="Source Sans Pro Light" w:hAnsi="Source Sans Pro Light"/>
-          <w:sz w:val="24"/>
           <w:szCs w:val="24"/>
         </w:rPr>
       </w:pPr>
@@ -1455,14 +1309,12 @@
         <w:ind w:left="1418" w:hanging="1418"/>
         <w:rPr>
           <w:rFonts w:ascii="Source Sans Pro Light" w:hAnsi="Source Sans Pro Light"/>
-          <w:sz w:val="24"/>
-          <w:szCs w:val="24"/>
-        </w:rPr>
-      </w:pPr>
-      <w:r>
-        <w:rPr>
-          <w:rFonts w:ascii="Source Sans Pro Light" w:hAnsi="Source Sans Pro Light"/>
-          <w:sz w:val="24"/>
+          <w:szCs w:val="24"/>
+        </w:rPr>
+      </w:pPr>
+      <w:r>
+        <w:rPr>
+          <w:rFonts w:ascii="Source Sans Pro Light" w:hAnsi="Source Sans Pro Light"/>
           <w:szCs w:val="24"/>
         </w:rPr>
         <w:t>Informative</w:t>
@@ -1470,7 +1322,6 @@
       <w:r>
         <w:rPr>
           <w:rFonts w:ascii="Source Sans Pro Light" w:hAnsi="Source Sans Pro Light"/>
-          <w:sz w:val="24"/>
           <w:szCs w:val="24"/>
         </w:rPr>
         <w:tab/>
@@ -1478,7 +1329,6 @@
       <w:r>
         <w:rPr>
           <w:rFonts w:ascii="Source Sans Pro Light" w:hAnsi="Source Sans Pro Light"/>
-          <w:sz w:val="24"/>
           <w:szCs w:val="24"/>
         </w:rPr>
         <w:t xml:space="preserve">The written scheme of investigation will need to be prepared and implemented by a suitably professionally accredited heritage practice in accordance with Historic England’s Guidelines for Archaeological Projects in Greater London.  </w:t>
@@ -1492,27 +1342,24 @@
         <w:spacing w:after="0" w:line="240" w:lineRule="auto"/>
         <w:rPr>
           <w:rFonts w:ascii="Source Sans Pro Light" w:hAnsi="Source Sans Pro Light"/>
-          <w:sz w:val="24"/>
-          <w:szCs w:val="24"/>
-        </w:rPr>
-      </w:pPr>
-    </w:p>
-    <w:p>
-      <w:pPr>
-        <w:tabs>
-          <w:tab w:val="left" w:pos="5245"/>
-        </w:tabs>
-        <w:spacing w:after="0" w:line="240" w:lineRule="auto"/>
-        <w:rPr>
-          <w:rFonts w:ascii="Source Sans Pro Light" w:hAnsi="Source Sans Pro Light"/>
-          <w:sz w:val="24"/>
-          <w:szCs w:val="24"/>
-        </w:rPr>
-      </w:pPr>
-      <w:r>
-        <w:rPr>
-          <w:rFonts w:ascii="Source Sans Pro Light" w:hAnsi="Source Sans Pro Light"/>
-          <w:sz w:val="24"/>
+          <w:szCs w:val="24"/>
+        </w:rPr>
+      </w:pPr>
+    </w:p>
+    <w:p>
+      <w:pPr>
+        <w:tabs>
+          <w:tab w:val="left" w:pos="5245"/>
+        </w:tabs>
+        <w:spacing w:after="0" w:line="240" w:lineRule="auto"/>
+        <w:rPr>
+          <w:rFonts w:ascii="Source Sans Pro Light" w:hAnsi="Source Sans Pro Light"/>
+          <w:szCs w:val="24"/>
+        </w:rPr>
+      </w:pPr>
+      <w:r>
+        <w:rPr>
+          <w:rFonts w:ascii="Source Sans Pro Light" w:hAnsi="Source Sans Pro Light"/>
           <w:szCs w:val="24"/>
         </w:rPr>
         <w:t xml:space="preserve">This pre-commencement condition is necessary to safeguard the archaeological interest on this site.  Approval of the WSI before works begin on site provides clarity on what investigations are required, and their timing in relation to the development programme.   If the applicant does not agree to this pre-commencement </w:t>
@@ -1521,7 +1368,6 @@
       <w:r>
         <w:rPr>
           <w:rFonts w:ascii="Source Sans Pro Light" w:hAnsi="Source Sans Pro Light"/>
-          <w:sz w:val="24"/>
           <w:szCs w:val="24"/>
         </w:rPr>
         <w:t>condition</w:t>
@@ -1530,7 +1376,6 @@
       <w:r>
         <w:rPr>
           <w:rFonts w:ascii="Source Sans Pro Light" w:hAnsi="Source Sans Pro Light"/>
-          <w:sz w:val="24"/>
           <w:szCs w:val="24"/>
         </w:rPr>
         <w:t xml:space="preserve"> please let us know their reasons and any alternatives suggested.   Without this pre-commencement condition being imposed the application should be refused as it would not comply with NPPF paragraph 199.</w:t>
@@ -1544,27 +1389,24 @@
         <w:spacing w:after="0" w:line="240" w:lineRule="auto"/>
         <w:rPr>
           <w:rFonts w:ascii="Source Sans Pro Light" w:hAnsi="Source Sans Pro Light"/>
-          <w:sz w:val="24"/>
-          <w:szCs w:val="24"/>
-        </w:rPr>
-      </w:pPr>
-    </w:p>
-    <w:p>
-      <w:pPr>
-        <w:tabs>
-          <w:tab w:val="left" w:pos="5245"/>
-        </w:tabs>
-        <w:spacing w:after="0" w:line="240" w:lineRule="auto"/>
-        <w:rPr>
-          <w:rFonts w:ascii="Source Sans Pro Light" w:hAnsi="Source Sans Pro Light"/>
-          <w:sz w:val="24"/>
-          <w:szCs w:val="24"/>
-        </w:rPr>
-      </w:pPr>
-      <w:r>
-        <w:rPr>
-          <w:rFonts w:ascii="Source Sans Pro Light" w:hAnsi="Source Sans Pro Light"/>
-          <w:sz w:val="24"/>
+          <w:szCs w:val="24"/>
+        </w:rPr>
+      </w:pPr>
+    </w:p>
+    <w:p>
+      <w:pPr>
+        <w:tabs>
+          <w:tab w:val="left" w:pos="5245"/>
+        </w:tabs>
+        <w:spacing w:after="0" w:line="240" w:lineRule="auto"/>
+        <w:rPr>
+          <w:rFonts w:ascii="Source Sans Pro Light" w:hAnsi="Source Sans Pro Light"/>
+          <w:szCs w:val="24"/>
+        </w:rPr>
+      </w:pPr>
+      <w:r>
+        <w:rPr>
+          <w:rFonts w:ascii="Source Sans Pro Light" w:hAnsi="Source Sans Pro Light"/>
           <w:szCs w:val="24"/>
         </w:rPr>
         <w:t>The archaeological work should include:</w:t>
@@ -1578,57 +1420,51 @@
         <w:spacing w:after="0" w:line="240" w:lineRule="auto"/>
         <w:rPr>
           <w:rFonts w:ascii="Source Sans Pro Light" w:hAnsi="Source Sans Pro Light"/>
-          <w:sz w:val="24"/>
-          <w:szCs w:val="24"/>
-        </w:rPr>
-      </w:pPr>
-    </w:p>
-    <w:p>
-      <w:pPr>
-        <w:spacing w:after="0" w:line="240" w:lineRule="auto"/>
-        <w:rPr>
-          <w:rFonts w:ascii="Source Sans Pro" w:hAnsi="Source Sans Pro" w:cs="Arial"/>
+          <w:szCs w:val="24"/>
+        </w:rPr>
+      </w:pPr>
+    </w:p>
+    <w:p>
+      <w:pPr>
+        <w:spacing w:after="0" w:line="240" w:lineRule="auto"/>
+        <w:rPr>
+          <w:rFonts w:cs="Arial"/>
           <w:i/>
           <w:color w:val="4F81BD" w:themeColor="accent1"/>
-          <w:sz w:val="24"/>
-          <w:szCs w:val="24"/>
-        </w:rPr>
-      </w:pPr>
-      <w:r>
-        <w:rPr>
-          <w:rFonts w:ascii="Source Sans Pro" w:hAnsi="Source Sans Pro" w:cs="Arial"/>
+          <w:szCs w:val="24"/>
+        </w:rPr>
+      </w:pPr>
+      <w:r>
+        <w:rPr>
+          <w:rFonts w:cs="Arial"/>
           <w:i/>
-          <w:sz w:val="24"/>
           <w:szCs w:val="24"/>
         </w:rPr>
         <w:t>&lt;</w:t>
       </w:r>
       <w:r>
         <w:rPr>
-          <w:rFonts w:ascii="Source Sans Pro" w:hAnsi="Source Sans Pro" w:cs="Arial"/>
+          <w:rFonts w:cs="Arial"/>
           <w:i/>
           <w:color w:val="4F81BD" w:themeColor="accent1"/>
-          <w:sz w:val="24"/>
           <w:szCs w:val="24"/>
         </w:rPr>
         <w:t xml:space="preserve">Mitigation </w:t>
       </w:r>
       <w:r>
         <w:rPr>
-          <w:rFonts w:ascii="Source Sans Pro" w:hAnsi="Source Sans Pro" w:cs="Arial"/>
+          <w:rFonts w:cs="Arial"/>
           <w:i/>
           <w:color w:val="4F81BD" w:themeColor="accent1"/>
-          <w:sz w:val="24"/>
           <w:szCs w:val="24"/>
         </w:rPr>
         <w:t>Type</w:t>
       </w:r>
       <w:r>
         <w:rPr>
-          <w:rFonts w:ascii="Source Sans Pro" w:hAnsi="Source Sans Pro" w:cs="Arial"/>
+          <w:rFonts w:cs="Arial"/>
           <w:i/>
           <w:color w:val="4F81BD" w:themeColor="accent1"/>
-          <w:sz w:val="24"/>
           <w:szCs w:val="24"/>
         </w:rPr>
         <w:t>&gt;</w:t>
@@ -1642,33 +1478,29 @@
         <w:spacing w:after="0" w:line="240" w:lineRule="auto"/>
         <w:rPr>
           <w:rFonts w:ascii="Source Sans Pro Light" w:hAnsi="Source Sans Pro Light"/>
-          <w:sz w:val="24"/>
-          <w:szCs w:val="24"/>
-        </w:rPr>
-      </w:pPr>
-      <w:r>
-        <w:rPr>
-          <w:rFonts w:ascii="Source Sans Pro" w:hAnsi="Source Sans Pro" w:cs="Arial"/>
+          <w:szCs w:val="24"/>
+        </w:rPr>
+      </w:pPr>
+      <w:r>
+        <w:rPr>
+          <w:rFonts w:cs="Arial"/>
           <w:i/>
-          <w:sz w:val="24"/>
           <w:szCs w:val="24"/>
         </w:rPr>
         <w:t>&lt;</w:t>
       </w:r>
       <w:r>
         <w:rPr>
-          <w:rFonts w:ascii="Source Sans Pro" w:hAnsi="Source Sans Pro" w:cs="Arial"/>
+          <w:rFonts w:cs="Arial"/>
           <w:color w:val="4F81BD" w:themeColor="accent1"/>
-          <w:sz w:val="24"/>
           <w:szCs w:val="24"/>
         </w:rPr>
         <w:t>Mitigation</w:t>
       </w:r>
       <w:r>
         <w:rPr>
-          <w:rFonts w:ascii="Source Sans Pro" w:hAnsi="Source Sans Pro" w:cs="Arial"/>
+          <w:rFonts w:cs="Arial"/>
           <w:color w:val="4F81BD" w:themeColor="accent1"/>
-          <w:sz w:val="24"/>
           <w:szCs w:val="24"/>
         </w:rPr>
         <w:t>&gt;</w:t>
@@ -1676,7 +1508,6 @@
       <w:r>
         <w:rPr>
           <w:rFonts w:ascii="Source Sans Pro Light" w:hAnsi="Source Sans Pro Light"/>
-          <w:sz w:val="24"/>
           <w:szCs w:val="24"/>
         </w:rPr>
         <w:t xml:space="preserve"> </w:t>
@@ -1690,27 +1521,24 @@
         <w:spacing w:after="0" w:line="240" w:lineRule="auto"/>
         <w:rPr>
           <w:rFonts w:ascii="Source Sans Pro Light" w:hAnsi="Source Sans Pro Light"/>
-          <w:sz w:val="24"/>
-          <w:szCs w:val="24"/>
-        </w:rPr>
-      </w:pPr>
-    </w:p>
-    <w:p>
-      <w:pPr>
-        <w:tabs>
-          <w:tab w:val="left" w:pos="5245"/>
-        </w:tabs>
-        <w:spacing w:after="0" w:line="240" w:lineRule="auto"/>
-        <w:rPr>
-          <w:rFonts w:ascii="Source Sans Pro Light" w:hAnsi="Source Sans Pro Light"/>
-          <w:sz w:val="24"/>
-          <w:szCs w:val="24"/>
-        </w:rPr>
-      </w:pPr>
-      <w:r>
-        <w:rPr>
-          <w:rFonts w:ascii="Source Sans Pro Light" w:hAnsi="Source Sans Pro Light"/>
-          <w:sz w:val="24"/>
+          <w:szCs w:val="24"/>
+        </w:rPr>
+      </w:pPr>
+    </w:p>
+    <w:p>
+      <w:pPr>
+        <w:tabs>
+          <w:tab w:val="left" w:pos="5245"/>
+        </w:tabs>
+        <w:spacing w:after="0" w:line="240" w:lineRule="auto"/>
+        <w:rPr>
+          <w:rFonts w:ascii="Source Sans Pro Light" w:hAnsi="Source Sans Pro Light"/>
+          <w:szCs w:val="24"/>
+        </w:rPr>
+      </w:pPr>
+      <w:r>
+        <w:rPr>
+          <w:rFonts w:ascii="Source Sans Pro Light" w:hAnsi="Source Sans Pro Light"/>
           <w:szCs w:val="24"/>
         </w:rPr>
         <w:lastRenderedPageBreak/>
@@ -1726,7 +1554,6 @@
         <w:rPr>
           <w:rFonts w:ascii="Source Sans Pro Light" w:hAnsi="Source Sans Pro Light"/>
           <w:b/>
-          <w:sz w:val="24"/>
           <w:szCs w:val="24"/>
           <w:u w:val="single"/>
         </w:rPr>
@@ -1740,14 +1567,12 @@
         <w:spacing w:after="0" w:line="240" w:lineRule="auto"/>
         <w:rPr>
           <w:rFonts w:ascii="Source Sans Pro Light" w:hAnsi="Source Sans Pro Light"/>
-          <w:sz w:val="24"/>
-          <w:szCs w:val="24"/>
-        </w:rPr>
-      </w:pPr>
-      <w:r>
-        <w:rPr>
-          <w:rFonts w:ascii="Source Sans Pro Light" w:hAnsi="Source Sans Pro Light"/>
-          <w:sz w:val="24"/>
+          <w:szCs w:val="24"/>
+        </w:rPr>
+      </w:pPr>
+      <w:r>
+        <w:rPr>
+          <w:rFonts w:ascii="Source Sans Pro Light" w:hAnsi="Source Sans Pro Light"/>
           <w:szCs w:val="24"/>
         </w:rPr>
         <w:t xml:space="preserve">This response relates solely to archaeological considerations.  If necessary, Historic England’s Development Advice Team should </w:t>
@@ -1755,7 +1580,6 @@
       <w:r>
         <w:rPr>
           <w:rFonts w:ascii="Source Sans Pro Light" w:hAnsi="Source Sans Pro Light"/>
-          <w:sz w:val="24"/>
           <w:szCs w:val="24"/>
         </w:rPr>
         <w:t>be consulted separately regarding statutory matters.</w:t>
@@ -1769,27 +1593,24 @@
         <w:spacing w:after="0" w:line="240" w:lineRule="auto"/>
         <w:rPr>
           <w:rFonts w:ascii="Source Sans Pro Light" w:hAnsi="Source Sans Pro Light"/>
-          <w:sz w:val="24"/>
-          <w:szCs w:val="24"/>
-        </w:rPr>
-      </w:pPr>
-    </w:p>
-    <w:p>
-      <w:pPr>
-        <w:tabs>
-          <w:tab w:val="left" w:pos="5245"/>
-        </w:tabs>
-        <w:spacing w:after="0" w:line="240" w:lineRule="auto"/>
-        <w:rPr>
-          <w:rFonts w:ascii="Source Sans Pro Light" w:hAnsi="Source Sans Pro Light"/>
-          <w:sz w:val="24"/>
-          <w:szCs w:val="24"/>
-        </w:rPr>
-      </w:pPr>
-      <w:r>
-        <w:rPr>
-          <w:rFonts w:ascii="Source Sans Pro Light" w:hAnsi="Source Sans Pro Light"/>
-          <w:sz w:val="24"/>
+          <w:szCs w:val="24"/>
+        </w:rPr>
+      </w:pPr>
+    </w:p>
+    <w:p>
+      <w:pPr>
+        <w:tabs>
+          <w:tab w:val="left" w:pos="5245"/>
+        </w:tabs>
+        <w:spacing w:after="0" w:line="240" w:lineRule="auto"/>
+        <w:rPr>
+          <w:rFonts w:ascii="Source Sans Pro Light" w:hAnsi="Source Sans Pro Light"/>
+          <w:szCs w:val="24"/>
+        </w:rPr>
+      </w:pPr>
+      <w:r>
+        <w:rPr>
+          <w:rFonts w:ascii="Source Sans Pro Light" w:hAnsi="Source Sans Pro Light"/>
           <w:szCs w:val="24"/>
         </w:rPr>
         <w:t>Yours sincerely</w:t>
@@ -1803,27 +1624,24 @@
         <w:spacing w:after="0" w:line="240" w:lineRule="auto"/>
         <w:rPr>
           <w:rFonts w:ascii="Source Sans Pro Light" w:hAnsi="Source Sans Pro Light"/>
-          <w:sz w:val="24"/>
-          <w:szCs w:val="24"/>
-        </w:rPr>
-      </w:pPr>
-    </w:p>
-    <w:p>
-      <w:pPr>
-        <w:tabs>
-          <w:tab w:val="left" w:pos="5245"/>
-        </w:tabs>
-        <w:spacing w:after="0" w:line="240" w:lineRule="auto"/>
-        <w:rPr>
-          <w:rFonts w:ascii="Source Sans Pro Light" w:hAnsi="Source Sans Pro Light"/>
-          <w:sz w:val="24"/>
-          <w:szCs w:val="24"/>
-        </w:rPr>
-      </w:pPr>
-      <w:r>
-        <w:rPr>
-          <w:rFonts w:ascii="Source Sans Pro Light" w:hAnsi="Source Sans Pro Light"/>
-          <w:sz w:val="24"/>
+          <w:szCs w:val="24"/>
+        </w:rPr>
+      </w:pPr>
+    </w:p>
+    <w:p>
+      <w:pPr>
+        <w:tabs>
+          <w:tab w:val="left" w:pos="5245"/>
+        </w:tabs>
+        <w:spacing w:after="0" w:line="240" w:lineRule="auto"/>
+        <w:rPr>
+          <w:rFonts w:ascii="Source Sans Pro Light" w:hAnsi="Source Sans Pro Light"/>
+          <w:szCs w:val="24"/>
+        </w:rPr>
+      </w:pPr>
+      <w:r>
+        <w:rPr>
+          <w:rFonts w:ascii="Source Sans Pro Light" w:hAnsi="Source Sans Pro Light"/>
           <w:szCs w:val="24"/>
         </w:rPr>
         <w:t>&lt;</w:t>
@@ -1833,7 +1651,6 @@
           <w:rFonts w:ascii="Source Sans Pro Light" w:hAnsi="Source Sans Pro Light"/>
           <w:i/>
           <w:color w:val="0070C0"/>
-          <w:sz w:val="24"/>
           <w:szCs w:val="24"/>
         </w:rPr>
         <w:t>C</w:t>
@@ -1843,7 +1660,6 @@
           <w:rFonts w:ascii="Source Sans Pro Light" w:hAnsi="Source Sans Pro Light"/>
           <w:i/>
           <w:color w:val="0070C0"/>
-          <w:sz w:val="24"/>
           <w:szCs w:val="24"/>
         </w:rPr>
         <w:t>asework Officer</w:t>
@@ -1852,7 +1668,6 @@
         <w:rPr>
           <w:rFonts w:ascii="Source Sans Pro Light" w:hAnsi="Source Sans Pro Light"/>
           <w:color w:val="0070C0"/>
-          <w:sz w:val="24"/>
           <w:szCs w:val="24"/>
         </w:rPr>
         <w:t>&gt;</w:t>
@@ -1866,14 +1681,12 @@
         <w:spacing w:after="0" w:line="240" w:lineRule="auto"/>
         <w:rPr>
           <w:rFonts w:ascii="Source Sans Pro Light" w:hAnsi="Source Sans Pro Light"/>
-          <w:sz w:val="24"/>
-          <w:szCs w:val="24"/>
-        </w:rPr>
-      </w:pPr>
-      <w:r>
-        <w:rPr>
-          <w:rFonts w:ascii="Source Sans Pro Light" w:hAnsi="Source Sans Pro Light"/>
-          <w:sz w:val="24"/>
+          <w:szCs w:val="24"/>
+        </w:rPr>
+      </w:pPr>
+      <w:r>
+        <w:rPr>
+          <w:rFonts w:ascii="Source Sans Pro Light" w:hAnsi="Source Sans Pro Light"/>
           <w:szCs w:val="24"/>
         </w:rPr>
         <w:t>Archaeology Advisor</w:t>
@@ -1887,14 +1700,12 @@
         <w:spacing w:after="0" w:line="240" w:lineRule="auto"/>
         <w:rPr>
           <w:rFonts w:ascii="Source Sans Pro Light" w:hAnsi="Source Sans Pro Light"/>
-          <w:sz w:val="24"/>
-          <w:szCs w:val="24"/>
-        </w:rPr>
-      </w:pPr>
-      <w:r>
-        <w:rPr>
-          <w:rFonts w:ascii="Source Sans Pro Light" w:hAnsi="Source Sans Pro Light"/>
-          <w:sz w:val="24"/>
+          <w:szCs w:val="24"/>
+        </w:rPr>
+      </w:pPr>
+      <w:r>
+        <w:rPr>
+          <w:rFonts w:ascii="Source Sans Pro Light" w:hAnsi="Source Sans Pro Light"/>
           <w:szCs w:val="24"/>
         </w:rPr>
         <w:t>Greater London Archaeological Advisory Service</w:t>
@@ -1908,14 +1719,12 @@
         <w:spacing w:after="0" w:line="240" w:lineRule="auto"/>
         <w:rPr>
           <w:rFonts w:ascii="Source Sans Pro Light" w:hAnsi="Source Sans Pro Light"/>
-          <w:sz w:val="24"/>
-          <w:szCs w:val="24"/>
-        </w:rPr>
-      </w:pPr>
-      <w:r>
-        <w:rPr>
-          <w:rFonts w:ascii="Source Sans Pro Light" w:hAnsi="Source Sans Pro Light"/>
-          <w:sz w:val="24"/>
+          <w:szCs w:val="24"/>
+        </w:rPr>
+      </w:pPr>
+      <w:r>
+        <w:rPr>
+          <w:rFonts w:ascii="Source Sans Pro Light" w:hAnsi="Source Sans Pro Light"/>
           <w:szCs w:val="24"/>
         </w:rPr>
         <w:t>London and South East Region</w:t>
@@ -1930,7 +1739,6 @@
         <w:rPr>
           <w:rFonts w:ascii="Source Sans Pro Light" w:hAnsi="Source Sans Pro Light"/>
           <w:color w:val="FF0000"/>
-          <w:sz w:val="24"/>
           <w:szCs w:val="24"/>
         </w:rPr>
       </w:pPr>
@@ -1947,94 +1755,8 @@
 </w:document>
 </file>
 
-<file path=word/comments.xml><?xml version="1.0" encoding="utf-8"?>
-<w:comments xmlns:wpc="http://schemas.microsoft.com/office/word/2010/wordprocessingCanvas" xmlns:cx="http://schemas.microsoft.com/office/drawing/2014/chartex" xmlns:cx1="http://schemas.microsoft.com/office/drawing/2015/9/8/chartex" xmlns:cx2="http://schemas.microsoft.com/office/drawing/2015/10/21/chartex" xmlns:cx3="http://schemas.microsoft.com/office/drawing/2016/5/9/chartex" xmlns:cx4="http://schemas.microsoft.com/office/drawing/2016/5/10/chartex" xmlns:cx5="http://schemas.microsoft.com/office/drawing/2016/5/11/chartex" xmlns:cx6="http://schemas.microsoft.com/office/drawing/2016/5/12/chartex" xmlns:cx7="http://schemas.microsoft.com/office/drawing/2016/5/13/chartex" xmlns:cx8="http://schemas.microsoft.com/office/drawing/2016/5/14/chartex" xmlns:mc="http://schemas.openxmlformats.org/markup-compatibility/2006" xmlns:aink="http://schemas.microsoft.com/office/drawing/2016/ink" xmlns:am3d="http://schemas.microsoft.com/office/drawing/2017/model3d" xmlns:o="urn:schemas-microsoft-com:office:office" xmlns:r="http://schemas.openxmlformats.org/officeDocument/2006/relationships" xmlns:m="http://schemas.openxmlformats.org/officeDocument/2006/math" xmlns:v="urn:schemas-microsoft-com:vml" xmlns:wp14="http://schemas.microsoft.com/office/word/2010/wordprocessingDrawing" xmlns:wp="http://schemas.openxmlformats.org/drawingml/2006/wordprocessingDrawing" xmlns:w10="urn:schemas-microsoft-com:office:word" xmlns:w="http://schemas.openxmlformats.org/wordprocessingml/2006/main" xmlns:w14="http://schemas.microsoft.com/office/word/2010/wordml" xmlns:w15="http://schemas.microsoft.com/office/word/2012/wordml" xmlns:w16cex="http://schemas.microsoft.com/office/word/2018/wordml/cex" xmlns:w16cid="http://schemas.microsoft.com/office/word/2016/wordml/cid" xmlns:w16="http://schemas.microsoft.com/office/word/2018/wordml" xmlns:w16se="http://schemas.microsoft.com/office/word/2015/wordml/symex" xmlns:wpg="http://schemas.microsoft.com/office/word/2010/wordprocessingGroup" xmlns:wpi="http://schemas.microsoft.com/office/word/2010/wordprocessingInk" xmlns:wne="http://schemas.microsoft.com/office/word/2006/wordml" xmlns:wps="http://schemas.microsoft.com/office/word/2010/wordprocessingShape" mc:Ignorable="w14 w15 w16se w16cid w16 w16cex wp14">
-  <w:comment w:id="0" w:author="O'Gorman, Laura" w:date="2020-12-09T11:29:00Z" w:initials="OL">
-    <w:p>
-      <w:pPr>
-        <w:pStyle w:val="CommentText"/>
-      </w:pPr>
-      <w:r>
-        <w:rPr>
-          <w:rStyle w:val="CommentReference"/>
-        </w:rPr>
-        <w:annotationRef/>
-      </w:r>
-      <w:r>
-        <w:t>Contacts</w:t>
-      </w:r>
-      <w:r>
-        <w:t>&gt;</w:t>
-      </w:r>
-      <w:r>
-        <w:t xml:space="preserve"> </w:t>
-      </w:r>
-      <w:r>
-        <w:t>Planning Officer/Owner/Agent</w:t>
-      </w:r>
-    </w:p>
-    <w:p>
-      <w:pPr>
-        <w:pStyle w:val="CommentText"/>
-      </w:pPr>
-      <w:r>
-        <w:t>There will be only 1 contact for our letters</w:t>
-      </w:r>
-    </w:p>
-  </w:comment>
-  <w:comment w:id="1" w:author="O'Gorman, Laura" w:date="2019-11-18T12:41:00Z" w:initials="OL">
-    <w:p>
-      <w:pPr>
-        <w:pStyle w:val="CommentText"/>
-      </w:pPr>
-      <w:r>
-        <w:rPr>
-          <w:rStyle w:val="CommentReference"/>
-        </w:rPr>
-        <w:annotationRef/>
-      </w:r>
-      <w:r>
-        <w:t>Address of the contact. This will be from the People/Organisation Data</w:t>
-      </w:r>
-    </w:p>
-  </w:comment>
-  <w:comment w:id="3" w:author="O'Gorman, Laura" w:date="2020-12-09T10:59:00Z" w:initials="OL">
-    <w:p>
-      <w:pPr>
-        <w:pStyle w:val="CommentText"/>
-      </w:pPr>
-      <w:r>
-        <w:rPr>
-          <w:rStyle w:val="CommentReference"/>
-        </w:rPr>
-        <w:annotationRef/>
-      </w:r>
-      <w:r>
-        <w:t>Title and Surname</w:t>
-      </w:r>
-    </w:p>
-  </w:comment>
-</w:comments>
-</file>
-
-<file path=word/commentsExtended.xml><?xml version="1.0" encoding="utf-8"?>
-<w15:commentsEx xmlns:wpc="http://schemas.microsoft.com/office/word/2010/wordprocessingCanvas" xmlns:cx="http://schemas.microsoft.com/office/drawing/2014/chartex" xmlns:cx1="http://schemas.microsoft.com/office/drawing/2015/9/8/chartex" xmlns:cx2="http://schemas.microsoft.com/office/drawing/2015/10/21/chartex" xmlns:cx3="http://schemas.microsoft.com/office/drawing/2016/5/9/chartex" xmlns:cx4="http://schemas.microsoft.com/office/drawing/2016/5/10/chartex" xmlns:cx5="http://schemas.microsoft.com/office/drawing/2016/5/11/chartex" xmlns:cx6="http://schemas.microsoft.com/office/drawing/2016/5/12/chartex" xmlns:cx7="http://schemas.microsoft.com/office/drawing/2016/5/13/chartex" xmlns:cx8="http://schemas.microsoft.com/office/drawing/2016/5/14/chartex" xmlns:mc="http://schemas.openxmlformats.org/markup-compatibility/2006" xmlns:aink="http://schemas.microsoft.com/office/drawing/2016/ink" xmlns:am3d="http://schemas.microsoft.com/office/drawing/2017/model3d" xmlns:o="urn:schemas-microsoft-com:office:office" xmlns:r="http://schemas.openxmlformats.org/officeDocument/2006/relationships" xmlns:m="http://schemas.openxmlformats.org/officeDocument/2006/math" xmlns:v="urn:schemas-microsoft-com:vml" xmlns:wp14="http://schemas.microsoft.com/office/word/2010/wordprocessingDrawing" xmlns:wp="http://schemas.openxmlformats.org/drawingml/2006/wordprocessingDrawing" xmlns:w10="urn:schemas-microsoft-com:office:word" xmlns:w="http://schemas.openxmlformats.org/wordprocessingml/2006/main" xmlns:w14="http://schemas.microsoft.com/office/word/2010/wordml" xmlns:w15="http://schemas.microsoft.com/office/word/2012/wordml" xmlns:w16cex="http://schemas.microsoft.com/office/word/2018/wordml/cex" xmlns:w16cid="http://schemas.microsoft.com/office/word/2016/wordml/cid" xmlns:w16="http://schemas.microsoft.com/office/word/2018/wordml" xmlns:w16se="http://schemas.microsoft.com/office/word/2015/wordml/symex" xmlns:wpg="http://schemas.microsoft.com/office/word/2010/wordprocessingGroup" xmlns:wpi="http://schemas.microsoft.com/office/word/2010/wordprocessingInk" xmlns:wne="http://schemas.microsoft.com/office/word/2006/wordml" xmlns:wps="http://schemas.microsoft.com/office/word/2010/wordprocessingShape" mc:Ignorable="w14 w15 w16se w16cid w16 w16cex wp14">
-  <w15:commentEx w15:paraId="355D2096" w15:done="0"/>
-  <w15:commentEx w15:paraId="50B7F42E" w15:done="0"/>
-  <w15:commentEx w15:paraId="3C1F72CF" w15:done="0"/>
-</w15:commentsEx>
-</file>
-
-<file path=word/commentsIds.xml><?xml version="1.0" encoding="utf-8"?>
-<w16cid:commentsIds xmlns:wpc="http://schemas.microsoft.com/office/word/2010/wordprocessingCanvas" xmlns:cx="http://schemas.microsoft.com/office/drawing/2014/chartex" xmlns:cx1="http://schemas.microsoft.com/office/drawing/2015/9/8/chartex" xmlns:cx2="http://schemas.microsoft.com/office/drawing/2015/10/21/chartex" xmlns:cx3="http://schemas.microsoft.com/office/drawing/2016/5/9/chartex" xmlns:cx4="http://schemas.microsoft.com/office/drawing/2016/5/10/chartex" xmlns:cx5="http://schemas.microsoft.com/office/drawing/2016/5/11/chartex" xmlns:cx6="http://schemas.microsoft.com/office/drawing/2016/5/12/chartex" xmlns:cx7="http://schemas.microsoft.com/office/drawing/2016/5/13/chartex" xmlns:cx8="http://schemas.microsoft.com/office/drawing/2016/5/14/chartex" xmlns:mc="http://schemas.openxmlformats.org/markup-compatibility/2006" xmlns:aink="http://schemas.microsoft.com/office/drawing/2016/ink" xmlns:am3d="http://schemas.microsoft.com/office/drawing/2017/model3d" xmlns:o="urn:schemas-microsoft-com:office:office" xmlns:r="http://schemas.openxmlformats.org/officeDocument/2006/relationships" xmlns:m="http://schemas.openxmlformats.org/officeDocument/2006/math" xmlns:v="urn:schemas-microsoft-com:vml" xmlns:wp14="http://schemas.microsoft.com/office/word/2010/wordprocessingDrawing" xmlns:wp="http://schemas.openxmlformats.org/drawingml/2006/wordprocessingDrawing" xmlns:w10="urn:schemas-microsoft-com:office:word" xmlns:w="http://schemas.openxmlformats.org/wordprocessingml/2006/main" xmlns:w14="http://schemas.microsoft.com/office/word/2010/wordml" xmlns:w15="http://schemas.microsoft.com/office/word/2012/wordml" xmlns:w16cex="http://schemas.microsoft.com/office/word/2018/wordml/cex" xmlns:w16cid="http://schemas.microsoft.com/office/word/2016/wordml/cid" xmlns:w16="http://schemas.microsoft.com/office/word/2018/wordml" xmlns:w16se="http://schemas.microsoft.com/office/word/2015/wordml/symex" xmlns:wpg="http://schemas.microsoft.com/office/word/2010/wordprocessingGroup" xmlns:wpi="http://schemas.microsoft.com/office/word/2010/wordprocessingInk" xmlns:wne="http://schemas.microsoft.com/office/word/2006/wordml" xmlns:wps="http://schemas.microsoft.com/office/word/2010/wordprocessingShape" mc:Ignorable="w14 w15 w16se w16cid w16 w16cex wp14">
-  <w16cid:commentId w16cid:paraId="355D2096" w16cid:durableId="23B178C4"/>
-  <w16cid:commentId w16cid:paraId="50B7F42E" w16cid:durableId="23B178C5"/>
-  <w16cid:commentId w16cid:paraId="3C1F72CF" w16cid:durableId="23B178C6"/>
-</w16cid:commentsIds>
-</file>
-
 <file path=word/endnotes.xml><?xml version="1.0" encoding="utf-8"?>
-<w:endnotes xmlns:wpc="http://schemas.microsoft.com/office/word/2010/wordprocessingCanvas" xmlns:cx="http://schemas.microsoft.com/office/drawing/2014/chartex" xmlns:cx1="http://schemas.microsoft.com/office/drawing/2015/9/8/chartex" xmlns:cx2="http://schemas.microsoft.com/office/drawing/2015/10/21/chartex" xmlns:cx3="http://schemas.microsoft.com/office/drawing/2016/5/9/chartex" xmlns:cx4="http://schemas.microsoft.com/office/drawing/2016/5/10/chartex" xmlns:cx5="http://schemas.microsoft.com/office/drawing/2016/5/11/chartex" xmlns:cx6="http://schemas.microsoft.com/office/drawing/2016/5/12/chartex" xmlns:cx7="http://schemas.microsoft.com/office/drawing/2016/5/13/chartex" xmlns:cx8="http://schemas.microsoft.com/office/drawing/2016/5/14/chartex" xmlns:mc="http://schemas.openxmlformats.org/markup-compatibility/2006" xmlns:aink="http://schemas.microsoft.com/office/drawing/2016/ink" xmlns:am3d="http://schemas.microsoft.com/office/drawing/2017/model3d" xmlns:o="urn:schemas-microsoft-com:office:office" xmlns:r="http://schemas.openxmlformats.org/officeDocument/2006/relationships" xmlns:m="http://schemas.openxmlformats.org/officeDocument/2006/math" xmlns:v="urn:schemas-microsoft-com:vml" xmlns:wp14="http://schemas.microsoft.com/office/word/2010/wordprocessingDrawing" xmlns:wp="http://schemas.openxmlformats.org/drawingml/2006/wordprocessingDrawing" xmlns:w10="urn:schemas-microsoft-com:office:word" xmlns:w="http://schemas.openxmlformats.org/wordprocessingml/2006/main" xmlns:w14="http://schemas.microsoft.com/office/word/2010/wordml" xmlns:w15="http://schemas.microsoft.com/office/word/2012/wordml" xmlns:w16cex="http://schemas.microsoft.com/office/word/2018/wordml/cex" xmlns:w16cid="http://schemas.microsoft.com/office/word/2016/wordml/cid" xmlns:w16="http://schemas.microsoft.com/office/word/2018/wordml" xmlns:w16se="http://schemas.microsoft.com/office/word/2015/wordml/symex" xmlns:wpg="http://schemas.microsoft.com/office/word/2010/wordprocessingGroup" xmlns:wpi="http://schemas.microsoft.com/office/word/2010/wordprocessingInk" xmlns:wne="http://schemas.microsoft.com/office/word/2006/wordml" xmlns:wps="http://schemas.microsoft.com/office/word/2010/wordprocessingShape" mc:Ignorable="w14 w15 w16se w16cid w16 w16cex wp14">
+<w:endnotes xmlns:wpc="http://schemas.microsoft.com/office/word/2010/wordprocessingCanvas" xmlns:cx="http://schemas.microsoft.com/office/drawing/2014/chartex" xmlns:cx1="http://schemas.microsoft.com/office/drawing/2015/9/8/chartex" xmlns:cx2="http://schemas.microsoft.com/office/drawing/2015/10/21/chartex" xmlns:cx3="http://schemas.microsoft.com/office/drawing/2016/5/9/chartex" xmlns:cx4="http://schemas.microsoft.com/office/drawing/2016/5/10/chartex" xmlns:cx5="http://schemas.microsoft.com/office/drawing/2016/5/11/chartex" xmlns:cx6="http://schemas.microsoft.com/office/drawing/2016/5/12/chartex" xmlns:cx7="http://schemas.microsoft.com/office/drawing/2016/5/13/chartex" xmlns:cx8="http://schemas.microsoft.com/office/drawing/2016/5/14/chartex" xmlns:mc="http://schemas.openxmlformats.org/markup-compatibility/2006" xmlns:aink="http://schemas.microsoft.com/office/drawing/2016/ink" xmlns:am3d="http://schemas.microsoft.com/office/drawing/2017/model3d" xmlns:o="urn:schemas-microsoft-com:office:office" xmlns:r="http://schemas.openxmlformats.org/officeDocument/2006/relationships" xmlns:m="http://schemas.openxmlformats.org/officeDocument/2006/math" xmlns:v="urn:schemas-microsoft-com:vml" xmlns:wp14="http://schemas.microsoft.com/office/word/2010/wordprocessingDrawing" xmlns:wp="http://schemas.openxmlformats.org/drawingml/2006/wordprocessingDrawing" xmlns:w10="urn:schemas-microsoft-com:office:word" xmlns:w="http://schemas.openxmlformats.org/wordprocessingml/2006/main" xmlns:w14="http://schemas.microsoft.com/office/word/2010/wordml" xmlns:w15="http://schemas.microsoft.com/office/word/2012/wordml" xmlns:w16cex="http://schemas.microsoft.com/office/word/2018/wordml/cex" xmlns:w16cid="http://schemas.microsoft.com/office/word/2016/wordml/cid" xmlns:w16="http://schemas.microsoft.com/office/word/2018/wordml" xmlns:w16sdtdh="http://schemas.microsoft.com/office/word/2020/wordml/sdtdatahash" xmlns:w16se="http://schemas.microsoft.com/office/word/2015/wordml/symex" xmlns:wpg="http://schemas.microsoft.com/office/word/2010/wordprocessingGroup" xmlns:wpi="http://schemas.microsoft.com/office/word/2010/wordprocessingInk" xmlns:wne="http://schemas.microsoft.com/office/word/2006/wordml" xmlns:wps="http://schemas.microsoft.com/office/word/2010/wordprocessingShape" mc:Ignorable="w14 w15 w16se w16cid w16 w16cex w16sdtdh wp14">
   <w:endnote w:type="separator" w:id="-1">
     <w:p>
       <w:pPr>
@@ -2059,7 +1781,7 @@
 </file>
 
 <file path=word/footer1.xml><?xml version="1.0" encoding="utf-8"?>
-<w:ftr xmlns:wpc="http://schemas.microsoft.com/office/word/2010/wordprocessingCanvas" xmlns:cx="http://schemas.microsoft.com/office/drawing/2014/chartex" xmlns:cx1="http://schemas.microsoft.com/office/drawing/2015/9/8/chartex" xmlns:cx2="http://schemas.microsoft.com/office/drawing/2015/10/21/chartex" xmlns:cx3="http://schemas.microsoft.com/office/drawing/2016/5/9/chartex" xmlns:cx4="http://schemas.microsoft.com/office/drawing/2016/5/10/chartex" xmlns:cx5="http://schemas.microsoft.com/office/drawing/2016/5/11/chartex" xmlns:cx6="http://schemas.microsoft.com/office/drawing/2016/5/12/chartex" xmlns:cx7="http://schemas.microsoft.com/office/drawing/2016/5/13/chartex" xmlns:cx8="http://schemas.microsoft.com/office/drawing/2016/5/14/chartex" xmlns:mc="http://schemas.openxmlformats.org/markup-compatibility/2006" xmlns:aink="http://schemas.microsoft.com/office/drawing/2016/ink" xmlns:am3d="http://schemas.microsoft.com/office/drawing/2017/model3d" xmlns:o="urn:schemas-microsoft-com:office:office" xmlns:r="http://schemas.openxmlformats.org/officeDocument/2006/relationships" xmlns:m="http://schemas.openxmlformats.org/officeDocument/2006/math" xmlns:v="urn:schemas-microsoft-com:vml" xmlns:wp14="http://schemas.microsoft.com/office/word/2010/wordprocessingDrawing" xmlns:wp="http://schemas.openxmlformats.org/drawingml/2006/wordprocessingDrawing" xmlns:w10="urn:schemas-microsoft-com:office:word" xmlns:w="http://schemas.openxmlformats.org/wordprocessingml/2006/main" xmlns:w14="http://schemas.microsoft.com/office/word/2010/wordml" xmlns:w15="http://schemas.microsoft.com/office/word/2012/wordml" xmlns:w16cex="http://schemas.microsoft.com/office/word/2018/wordml/cex" xmlns:w16cid="http://schemas.microsoft.com/office/word/2016/wordml/cid" xmlns:w16="http://schemas.microsoft.com/office/word/2018/wordml" xmlns:w16se="http://schemas.microsoft.com/office/word/2015/wordml/symex" xmlns:wpg="http://schemas.microsoft.com/office/word/2010/wordprocessingGroup" xmlns:wpi="http://schemas.microsoft.com/office/word/2010/wordprocessingInk" xmlns:wne="http://schemas.microsoft.com/office/word/2006/wordml" xmlns:wps="http://schemas.microsoft.com/office/word/2010/wordprocessingShape" mc:Ignorable="w14 w15 w16se w16cid w16 w16cex wp14">
+<w:ftr xmlns:wpc="http://schemas.microsoft.com/office/word/2010/wordprocessingCanvas" xmlns:cx="http://schemas.microsoft.com/office/drawing/2014/chartex" xmlns:cx1="http://schemas.microsoft.com/office/drawing/2015/9/8/chartex" xmlns:cx2="http://schemas.microsoft.com/office/drawing/2015/10/21/chartex" xmlns:cx3="http://schemas.microsoft.com/office/drawing/2016/5/9/chartex" xmlns:cx4="http://schemas.microsoft.com/office/drawing/2016/5/10/chartex" xmlns:cx5="http://schemas.microsoft.com/office/drawing/2016/5/11/chartex" xmlns:cx6="http://schemas.microsoft.com/office/drawing/2016/5/12/chartex" xmlns:cx7="http://schemas.microsoft.com/office/drawing/2016/5/13/chartex" xmlns:cx8="http://schemas.microsoft.com/office/drawing/2016/5/14/chartex" xmlns:mc="http://schemas.openxmlformats.org/markup-compatibility/2006" xmlns:aink="http://schemas.microsoft.com/office/drawing/2016/ink" xmlns:am3d="http://schemas.microsoft.com/office/drawing/2017/model3d" xmlns:o="urn:schemas-microsoft-com:office:office" xmlns:r="http://schemas.openxmlformats.org/officeDocument/2006/relationships" xmlns:m="http://schemas.openxmlformats.org/officeDocument/2006/math" xmlns:v="urn:schemas-microsoft-com:vml" xmlns:wp14="http://schemas.microsoft.com/office/word/2010/wordprocessingDrawing" xmlns:wp="http://schemas.openxmlformats.org/drawingml/2006/wordprocessingDrawing" xmlns:w10="urn:schemas-microsoft-com:office:word" xmlns:w="http://schemas.openxmlformats.org/wordprocessingml/2006/main" xmlns:w14="http://schemas.microsoft.com/office/word/2010/wordml" xmlns:w15="http://schemas.microsoft.com/office/word/2012/wordml" xmlns:w16cex="http://schemas.microsoft.com/office/word/2018/wordml/cex" xmlns:w16cid="http://schemas.microsoft.com/office/word/2016/wordml/cid" xmlns:w16="http://schemas.microsoft.com/office/word/2018/wordml" xmlns:w16sdtdh="http://schemas.microsoft.com/office/word/2020/wordml/sdtdatahash" xmlns:w16se="http://schemas.microsoft.com/office/word/2015/wordml/symex" xmlns:wpg="http://schemas.microsoft.com/office/word/2010/wordprocessingGroup" xmlns:wpi="http://schemas.microsoft.com/office/word/2010/wordprocessingInk" xmlns:wne="http://schemas.microsoft.com/office/word/2006/wordml" xmlns:wps="http://schemas.microsoft.com/office/word/2010/wordprocessingShape" mc:Ignorable="w14 w15 w16se w16cid w16 w16cex w16sdtdh wp14">
   <w:tbl>
     <w:tblPr>
       <w:tblW w:w="10438" w:type="dxa"/>
@@ -2159,14 +1881,14 @@
             <w:spacing w:after="40"/>
             <w:jc w:val="center"/>
             <w:rPr>
-              <w:rFonts w:ascii="Source Sans Pro" w:eastAsia="Calibri" w:hAnsi="Source Sans Pro"/>
+              <w:rFonts w:eastAsia="Calibri"/>
               <w:spacing w:val="5"/>
               <w:sz w:val="16"/>
             </w:rPr>
           </w:pPr>
           <w:r>
             <w:rPr>
-              <w:rFonts w:ascii="Source Sans Pro" w:eastAsia="Calibri" w:hAnsi="Source Sans Pro"/>
+              <w:rFonts w:eastAsia="Calibri"/>
               <w:spacing w:val="5"/>
               <w:sz w:val="16"/>
             </w:rPr>
@@ -2174,7 +1896,7 @@
           </w:r>
           <w:r>
             <w:rPr>
-              <w:rFonts w:ascii="Source Sans Pro" w:eastAsia="Calibri" w:hAnsi="Source Sans Pro"/>
+              <w:rFonts w:eastAsia="Calibri"/>
               <w:spacing w:val="5"/>
               <w:sz w:val="16"/>
             </w:rPr>
@@ -2182,7 +1904,7 @@
           </w:r>
           <w:r>
             <w:rPr>
-              <w:rFonts w:ascii="Source Sans Pro" w:eastAsia="Calibri" w:hAnsi="Source Sans Pro"/>
+              <w:rFonts w:eastAsia="Calibri"/>
               <w:spacing w:val="5"/>
               <w:sz w:val="16"/>
               <w:vertAlign w:val="superscript"/>
@@ -2191,7 +1913,7 @@
           </w:r>
           <w:r>
             <w:rPr>
-              <w:rFonts w:ascii="Source Sans Pro" w:eastAsia="Calibri" w:hAnsi="Source Sans Pro"/>
+              <w:rFonts w:eastAsia="Calibri"/>
               <w:spacing w:val="5"/>
               <w:sz w:val="16"/>
             </w:rPr>
@@ -2199,7 +1921,7 @@
           </w:r>
           <w:r>
             <w:rPr>
-              <w:rFonts w:ascii="Source Sans Pro" w:eastAsia="Calibri" w:hAnsi="Source Sans Pro"/>
+              <w:rFonts w:eastAsia="Calibri"/>
               <w:spacing w:val="5"/>
               <w:sz w:val="16"/>
             </w:rPr>
@@ -2207,7 +1929,7 @@
           </w:r>
           <w:r>
             <w:rPr>
-              <w:rFonts w:ascii="Source Sans Pro" w:eastAsia="Calibri" w:hAnsi="Source Sans Pro"/>
+              <w:rFonts w:eastAsia="Calibri"/>
               <w:spacing w:val="5"/>
               <w:sz w:val="16"/>
             </w:rPr>
@@ -2216,7 +1938,7 @@
           <w:proofErr w:type="spellStart"/>
           <w:r>
             <w:rPr>
-              <w:rFonts w:ascii="Source Sans Pro" w:eastAsia="Calibri" w:hAnsi="Source Sans Pro"/>
+              <w:rFonts w:eastAsia="Calibri"/>
               <w:spacing w:val="5"/>
               <w:sz w:val="16"/>
             </w:rPr>
@@ -2225,7 +1947,7 @@
           <w:proofErr w:type="spellEnd"/>
           <w:r>
             <w:rPr>
-              <w:rFonts w:ascii="Source Sans Pro" w:eastAsia="Calibri" w:hAnsi="Source Sans Pro"/>
+              <w:rFonts w:eastAsia="Calibri"/>
               <w:spacing w:val="5"/>
               <w:sz w:val="16"/>
             </w:rPr>
@@ -2233,7 +1955,7 @@
           </w:r>
           <w:r>
             <w:rPr>
-              <w:rFonts w:ascii="Source Sans Pro" w:eastAsia="Calibri" w:hAnsi="Source Sans Pro"/>
+              <w:rFonts w:eastAsia="Calibri"/>
               <w:spacing w:val="5"/>
               <w:sz w:val="16"/>
             </w:rPr>
@@ -2241,7 +1963,7 @@
           </w:r>
           <w:r>
             <w:rPr>
-              <w:rFonts w:ascii="Source Sans Pro" w:eastAsia="Calibri" w:hAnsi="Source Sans Pro"/>
+              <w:rFonts w:eastAsia="Calibri"/>
               <w:spacing w:val="5"/>
               <w:sz w:val="16"/>
             </w:rPr>
@@ -2249,7 +1971,7 @@
           </w:r>
           <w:r>
             <w:rPr>
-              <w:rFonts w:ascii="Source Sans Pro" w:eastAsia="Calibri" w:hAnsi="Source Sans Pro"/>
+              <w:rFonts w:eastAsia="Calibri"/>
               <w:spacing w:val="5"/>
               <w:sz w:val="16"/>
             </w:rPr>
@@ -2257,7 +1979,7 @@
           </w:r>
           <w:r>
             <w:rPr>
-              <w:rFonts w:ascii="Source Sans Pro" w:eastAsia="Calibri" w:hAnsi="Source Sans Pro"/>
+              <w:rFonts w:eastAsia="Calibri"/>
               <w:spacing w:val="5"/>
               <w:sz w:val="16"/>
             </w:rPr>
@@ -2269,14 +1991,14 @@
             <w:spacing w:after="40"/>
             <w:jc w:val="center"/>
             <w:rPr>
-              <w:rFonts w:ascii="Source Sans Pro" w:eastAsia="Calibri" w:hAnsi="Source Sans Pro"/>
+              <w:rFonts w:eastAsia="Calibri"/>
               <w:spacing w:val="5"/>
               <w:sz w:val="16"/>
             </w:rPr>
           </w:pPr>
           <w:r>
             <w:rPr>
-              <w:rFonts w:ascii="Source Sans Pro" w:eastAsia="Calibri" w:hAnsi="Source Sans Pro"/>
+              <w:rFonts w:eastAsia="Calibri"/>
               <w:spacing w:val="5"/>
               <w:sz w:val="16"/>
             </w:rPr>
@@ -2285,7 +2007,7 @@
           <w:proofErr w:type="gramStart"/>
           <w:r>
             <w:rPr>
-              <w:rFonts w:ascii="Source Sans Pro" w:eastAsia="Calibri" w:hAnsi="Source Sans Pro"/>
+              <w:rFonts w:eastAsia="Calibri"/>
               <w:spacing w:val="5"/>
               <w:sz w:val="16"/>
             </w:rPr>
@@ -2294,7 +2016,7 @@
           <w:proofErr w:type="gramEnd"/>
           <w:r>
             <w:rPr>
-              <w:rFonts w:ascii="Source Sans Pro" w:eastAsia="Calibri" w:hAnsi="Source Sans Pro"/>
+              <w:rFonts w:eastAsia="Calibri"/>
               <w:spacing w:val="5"/>
               <w:sz w:val="16"/>
             </w:rPr>
@@ -2310,7 +2032,7 @@
             <w:spacing w:after="40"/>
             <w:jc w:val="center"/>
             <w:rPr>
-              <w:rFonts w:ascii="Source Sans Pro" w:eastAsia="Calibri" w:hAnsi="Source Sans Pro"/>
+              <w:rFonts w:eastAsia="Calibri"/>
               <w:spacing w:val="5"/>
               <w:sz w:val="16"/>
               <w:szCs w:val="16"/>
@@ -2318,7 +2040,7 @@
           </w:pPr>
           <w:r>
             <w:rPr>
-              <w:rFonts w:ascii="Source Sans Pro" w:eastAsia="Calibri" w:hAnsi="Source Sans Pro"/>
+              <w:rFonts w:eastAsia="Calibri"/>
               <w:spacing w:val="5"/>
               <w:sz w:val="16"/>
               <w:szCs w:val="16"/>
@@ -2466,7 +2188,7 @@
 </file>
 
 <file path=word/footnotes.xml><?xml version="1.0" encoding="utf-8"?>
-<w:footnotes xmlns:wpc="http://schemas.microsoft.com/office/word/2010/wordprocessingCanvas" xmlns:cx="http://schemas.microsoft.com/office/drawing/2014/chartex" xmlns:cx1="http://schemas.microsoft.com/office/drawing/2015/9/8/chartex" xmlns:cx2="http://schemas.microsoft.com/office/drawing/2015/10/21/chartex" xmlns:cx3="http://schemas.microsoft.com/office/drawing/2016/5/9/chartex" xmlns:cx4="http://schemas.microsoft.com/office/drawing/2016/5/10/chartex" xmlns:cx5="http://schemas.microsoft.com/office/drawing/2016/5/11/chartex" xmlns:cx6="http://schemas.microsoft.com/office/drawing/2016/5/12/chartex" xmlns:cx7="http://schemas.microsoft.com/office/drawing/2016/5/13/chartex" xmlns:cx8="http://schemas.microsoft.com/office/drawing/2016/5/14/chartex" xmlns:mc="http://schemas.openxmlformats.org/markup-compatibility/2006" xmlns:aink="http://schemas.microsoft.com/office/drawing/2016/ink" xmlns:am3d="http://schemas.microsoft.com/office/drawing/2017/model3d" xmlns:o="urn:schemas-microsoft-com:office:office" xmlns:r="http://schemas.openxmlformats.org/officeDocument/2006/relationships" xmlns:m="http://schemas.openxmlformats.org/officeDocument/2006/math" xmlns:v="urn:schemas-microsoft-com:vml" xmlns:wp14="http://schemas.microsoft.com/office/word/2010/wordprocessingDrawing" xmlns:wp="http://schemas.openxmlformats.org/drawingml/2006/wordprocessingDrawing" xmlns:w10="urn:schemas-microsoft-com:office:word" xmlns:w="http://schemas.openxmlformats.org/wordprocessingml/2006/main" xmlns:w14="http://schemas.microsoft.com/office/word/2010/wordml" xmlns:w15="http://schemas.microsoft.com/office/word/2012/wordml" xmlns:w16cex="http://schemas.microsoft.com/office/word/2018/wordml/cex" xmlns:w16cid="http://schemas.microsoft.com/office/word/2016/wordml/cid" xmlns:w16="http://schemas.microsoft.com/office/word/2018/wordml" xmlns:w16se="http://schemas.microsoft.com/office/word/2015/wordml/symex" xmlns:wpg="http://schemas.microsoft.com/office/word/2010/wordprocessingGroup" xmlns:wpi="http://schemas.microsoft.com/office/word/2010/wordprocessingInk" xmlns:wne="http://schemas.microsoft.com/office/word/2006/wordml" xmlns:wps="http://schemas.microsoft.com/office/word/2010/wordprocessingShape" mc:Ignorable="w14 w15 w16se w16cid w16 w16cex wp14">
+<w:footnotes xmlns:wpc="http://schemas.microsoft.com/office/word/2010/wordprocessingCanvas" xmlns:cx="http://schemas.microsoft.com/office/drawing/2014/chartex" xmlns:cx1="http://schemas.microsoft.com/office/drawing/2015/9/8/chartex" xmlns:cx2="http://schemas.microsoft.com/office/drawing/2015/10/21/chartex" xmlns:cx3="http://schemas.microsoft.com/office/drawing/2016/5/9/chartex" xmlns:cx4="http://schemas.microsoft.com/office/drawing/2016/5/10/chartex" xmlns:cx5="http://schemas.microsoft.com/office/drawing/2016/5/11/chartex" xmlns:cx6="http://schemas.microsoft.com/office/drawing/2016/5/12/chartex" xmlns:cx7="http://schemas.microsoft.com/office/drawing/2016/5/13/chartex" xmlns:cx8="http://schemas.microsoft.com/office/drawing/2016/5/14/chartex" xmlns:mc="http://schemas.openxmlformats.org/markup-compatibility/2006" xmlns:aink="http://schemas.microsoft.com/office/drawing/2016/ink" xmlns:am3d="http://schemas.microsoft.com/office/drawing/2017/model3d" xmlns:o="urn:schemas-microsoft-com:office:office" xmlns:r="http://schemas.openxmlformats.org/officeDocument/2006/relationships" xmlns:m="http://schemas.openxmlformats.org/officeDocument/2006/math" xmlns:v="urn:schemas-microsoft-com:vml" xmlns:wp14="http://schemas.microsoft.com/office/word/2010/wordprocessingDrawing" xmlns:wp="http://schemas.openxmlformats.org/drawingml/2006/wordprocessingDrawing" xmlns:w10="urn:schemas-microsoft-com:office:word" xmlns:w="http://schemas.openxmlformats.org/wordprocessingml/2006/main" xmlns:w14="http://schemas.microsoft.com/office/word/2010/wordml" xmlns:w15="http://schemas.microsoft.com/office/word/2012/wordml" xmlns:w16cex="http://schemas.microsoft.com/office/word/2018/wordml/cex" xmlns:w16cid="http://schemas.microsoft.com/office/word/2016/wordml/cid" xmlns:w16="http://schemas.microsoft.com/office/word/2018/wordml" xmlns:w16sdtdh="http://schemas.microsoft.com/office/word/2020/wordml/sdtdatahash" xmlns:w16se="http://schemas.microsoft.com/office/word/2015/wordml/symex" xmlns:wpg="http://schemas.microsoft.com/office/word/2010/wordprocessingGroup" xmlns:wpi="http://schemas.microsoft.com/office/word/2010/wordprocessingInk" xmlns:wne="http://schemas.microsoft.com/office/word/2006/wordml" xmlns:wps="http://schemas.microsoft.com/office/word/2010/wordprocessingShape" mc:Ignorable="w14 w15 w16se w16cid w16 w16cex w16sdtdh wp14">
   <w:footnote w:type="separator" w:id="-1">
     <w:p>
       <w:pPr>
@@ -2491,7 +2213,7 @@
 </file>
 
 <file path=word/styles.xml><?xml version="1.0" encoding="utf-8"?>
-<w:styles xmlns:mc="http://schemas.openxmlformats.org/markup-compatibility/2006" xmlns:r="http://schemas.openxmlformats.org/officeDocument/2006/relationships" xmlns:w="http://schemas.openxmlformats.org/wordprocessingml/2006/main" xmlns:w14="http://schemas.microsoft.com/office/word/2010/wordml" xmlns:w15="http://schemas.microsoft.com/office/word/2012/wordml" xmlns:w16cex="http://schemas.microsoft.com/office/word/2018/wordml/cex" xmlns:w16cid="http://schemas.microsoft.com/office/word/2016/wordml/cid" xmlns:w16="http://schemas.microsoft.com/office/word/2018/wordml" xmlns:w16se="http://schemas.microsoft.com/office/word/2015/wordml/symex" mc:Ignorable="w14 w15 w16se w16cid w16 w16cex">
+<w:styles xmlns:mc="http://schemas.openxmlformats.org/markup-compatibility/2006" xmlns:r="http://schemas.openxmlformats.org/officeDocument/2006/relationships" xmlns:w="http://schemas.openxmlformats.org/wordprocessingml/2006/main" xmlns:w14="http://schemas.microsoft.com/office/word/2010/wordml" xmlns:w15="http://schemas.microsoft.com/office/word/2012/wordml" xmlns:w16cex="http://schemas.microsoft.com/office/word/2018/wordml/cex" xmlns:w16cid="http://schemas.microsoft.com/office/word/2016/wordml/cid" xmlns:w16="http://schemas.microsoft.com/office/word/2018/wordml" xmlns:w16sdtdh="http://schemas.microsoft.com/office/word/2020/wordml/sdtdatahash" xmlns:w16se="http://schemas.microsoft.com/office/word/2015/wordml/symex" mc:Ignorable="w14 w15 w16se w16cid w16 w16cex w16sdtdh">
   <w:docDefaults>
     <w:rPrDefault>
       <w:rPr>
@@ -2888,7 +2610,11 @@
   <w:style w:type="paragraph" w:default="1" w:styleId="Normal">
     <w:name w:val="Normal"/>
     <w:qFormat/>
-    <w:rsid w:val="0005123C"/>
+    <w:rsid w:val="00BD35DA"/>
+    <w:rPr>
+      <w:rFonts w:ascii="Source Sans Pro" w:hAnsi="Source Sans Pro"/>
+      <w:sz w:val="24"/>
+    </w:rPr>
   </w:style>
   <w:style w:type="character" w:default="1" w:styleId="DefaultParagraphFont">
     <w:name w:val="Default Paragraph Font"/>

</xml_diff>

<commit_message>
Add/Update letter templates, #852
</commit_message>
<xml_diff>
--- a/arches_her/docx/Condition Historic Building Recording Letter.docx
+++ b/arches_her/docx/Condition Historic Building Recording Letter.docx
@@ -27,6 +27,7 @@
               <w:jc w:val="center"/>
               <w:rPr>
                 <w:rFonts w:ascii="Source Sans Pro Light" w:hAnsi="Source Sans Pro Light"/>
+                <w:sz w:val="24"/>
               </w:rPr>
             </w:pPr>
             <w:r>
@@ -87,6 +88,7 @@
             <w:r>
               <w:rPr>
                 <w:rFonts w:ascii="Source Sans Pro Light" w:hAnsi="Source Sans Pro Light"/>
+                <w:sz w:val="24"/>
               </w:rPr>
               <w:br/>
             </w:r>
@@ -100,6 +102,7 @@
               <w:jc w:val="center"/>
               <w:rPr>
                 <w:rFonts w:ascii="Source Sans Pro Light" w:hAnsi="Source Sans Pro Light"/>
+                <w:sz w:val="24"/>
               </w:rPr>
             </w:pPr>
           </w:p>
@@ -112,6 +115,7 @@
               <w:jc w:val="center"/>
               <w:rPr>
                 <w:rFonts w:ascii="Source Sans Pro Light" w:hAnsi="Source Sans Pro Light"/>
+                <w:sz w:val="24"/>
               </w:rPr>
             </w:pPr>
           </w:p>
@@ -124,6 +128,7 @@
               <w:jc w:val="center"/>
               <w:rPr>
                 <w:rFonts w:ascii="Source Sans Pro Light" w:hAnsi="Source Sans Pro Light"/>
+                <w:sz w:val="24"/>
               </w:rPr>
             </w:pPr>
           </w:p>
@@ -136,6 +141,7 @@
               <w:jc w:val="center"/>
               <w:rPr>
                 <w:rFonts w:ascii="Source Sans Pro Light" w:hAnsi="Source Sans Pro Light"/>
+                <w:sz w:val="24"/>
               </w:rPr>
             </w:pPr>
           </w:p>
@@ -147,6 +153,7 @@
               <w:jc w:val="center"/>
               <w:rPr>
                 <w:rFonts w:ascii="Source Sans Pro Light" w:hAnsi="Source Sans Pro Light"/>
+                <w:sz w:val="24"/>
               </w:rPr>
             </w:pPr>
           </w:p>
@@ -182,7 +189,7 @@
         <w:spacing w:after="0" w:line="240" w:lineRule="auto"/>
         <w:rPr>
           <w:rFonts w:ascii="Source Sans Pro Light" w:hAnsi="Source Sans Pro Light"/>
-          <w:color w:val="0070C0"/>
+          <w:sz w:val="24"/>
           <w:szCs w:val="24"/>
         </w:rPr>
         <w:sectPr>
@@ -202,14 +209,35 @@
         <w:spacing w:after="0" w:line="240" w:lineRule="auto"/>
         <w:rPr>
           <w:rFonts w:ascii="Source Sans Pro Light" w:hAnsi="Source Sans Pro Light"/>
-          <w:color w:val="0070C0"/>
-          <w:szCs w:val="24"/>
-        </w:rPr>
-      </w:pPr>
-      <w:r>
-        <w:rPr>
-          <w:rFonts w:ascii="Source Sans Pro Light" w:hAnsi="Source Sans Pro Light"/>
-          <w:color w:val="0070C0"/>
+          <w:sz w:val="24"/>
+          <w:szCs w:val="24"/>
+        </w:rPr>
+      </w:pPr>
+      <w:r>
+        <w:rPr>
+          <w:rFonts w:ascii="Source Sans Pro Light" w:hAnsi="Source Sans Pro Light"/>
+          <w:sz w:val="24"/>
+          <w:szCs w:val="24"/>
+        </w:rPr>
+        <w:t>&lt;Name of person consulting&gt;</w:t>
+      </w:r>
+    </w:p>
+    <w:p>
+      <w:pPr>
+        <w:tabs>
+          <w:tab w:val="left" w:pos="5245"/>
+        </w:tabs>
+        <w:spacing w:after="0" w:line="240" w:lineRule="auto"/>
+        <w:rPr>
+          <w:rFonts w:ascii="Source Sans Pro Light" w:hAnsi="Source Sans Pro Light"/>
+          <w:sz w:val="24"/>
+          <w:szCs w:val="24"/>
+        </w:rPr>
+      </w:pPr>
+      <w:r>
+        <w:rPr>
+          <w:rFonts w:ascii="Source Sans Pro Light" w:hAnsi="Source Sans Pro Light"/>
+          <w:sz w:val="24"/>
           <w:szCs w:val="24"/>
         </w:rPr>
         <w:t>&lt;</w:t>
@@ -217,51 +245,271 @@
       <w:r>
         <w:rPr>
           <w:rFonts w:ascii="Source Sans Pro Light" w:hAnsi="Source Sans Pro Light"/>
-          <w:color w:val="0070C0"/>
-          <w:szCs w:val="24"/>
-        </w:rPr>
-        <w:t>Name of person consulting&gt;</w:t>
-      </w:r>
-    </w:p>
-    <w:p>
-      <w:pPr>
-        <w:tabs>
-          <w:tab w:val="left" w:pos="5245"/>
-        </w:tabs>
-        <w:spacing w:after="0" w:line="240" w:lineRule="auto"/>
-        <w:rPr>
-          <w:rFonts w:ascii="Source Sans Pro Light" w:hAnsi="Source Sans Pro Light"/>
-          <w:szCs w:val="24"/>
-        </w:rPr>
-      </w:pPr>
-      <w:r>
-        <w:rPr>
-          <w:rFonts w:ascii="Source Sans Pro Light" w:hAnsi="Source Sans Pro Light"/>
-          <w:color w:val="0070C0"/>
+          <w:sz w:val="24"/>
+          <w:szCs w:val="24"/>
+        </w:rPr>
+        <w:t>Address of consulting organisation</w:t>
+      </w:r>
+      <w:r>
+        <w:rPr>
+          <w:rFonts w:ascii="Source Sans Pro Light" w:hAnsi="Source Sans Pro Light"/>
+          <w:sz w:val="24"/>
+          <w:szCs w:val="24"/>
+        </w:rPr>
+        <w:t>&gt;</w:t>
+      </w:r>
+      <w:r>
+        <w:rPr>
+          <w:rFonts w:ascii="Source Sans Pro Light" w:hAnsi="Source Sans Pro Light"/>
+          <w:sz w:val="24"/>
+          <w:szCs w:val="24"/>
+        </w:rPr>
+        <w:t xml:space="preserve"> </w:t>
+      </w:r>
+    </w:p>
+    <w:p>
+      <w:pPr>
+        <w:tabs>
+          <w:tab w:val="left" w:pos="5245"/>
+        </w:tabs>
+        <w:spacing w:after="0" w:line="240" w:lineRule="auto"/>
+        <w:rPr>
+          <w:rFonts w:ascii="Source Sans Pro Light" w:hAnsi="Source Sans Pro Light"/>
+          <w:sz w:val="24"/>
+          <w:szCs w:val="24"/>
+        </w:rPr>
+      </w:pPr>
+    </w:p>
+    <w:p>
+      <w:pPr>
+        <w:tabs>
+          <w:tab w:val="left" w:pos="5245"/>
+        </w:tabs>
+        <w:spacing w:after="0" w:line="240" w:lineRule="auto"/>
+        <w:rPr>
+          <w:rFonts w:ascii="Source Sans Pro Light" w:hAnsi="Source Sans Pro Light"/>
+          <w:sz w:val="24"/>
+          <w:szCs w:val="24"/>
+        </w:rPr>
+      </w:pPr>
+      <w:r>
+        <w:rPr>
+          <w:rFonts w:ascii="Source Sans Pro Light" w:hAnsi="Source Sans Pro Light"/>
+          <w:sz w:val="24"/>
+          <w:szCs w:val="24"/>
+        </w:rPr>
+        <w:br w:type="column"/>
+      </w:r>
+      <w:r>
+        <w:rPr>
+          <w:rFonts w:ascii="Source Sans Pro Light" w:hAnsi="Source Sans Pro Light"/>
+          <w:sz w:val="24"/>
+          <w:szCs w:val="24"/>
+        </w:rPr>
+        <w:t xml:space="preserve">Your Ref: </w:t>
+      </w:r>
+      <w:r>
+        <w:rPr>
+          <w:rFonts w:ascii="Source Sans Pro Light" w:hAnsi="Source Sans Pro Light"/>
+          <w:sz w:val="24"/>
           <w:szCs w:val="24"/>
         </w:rPr>
         <w:t>&lt;</w:t>
       </w:r>
       <w:r>
         <w:rPr>
-          <w:rFonts w:ascii="Source Sans Pro Light" w:hAnsi="Source Sans Pro Light"/>
-          <w:color w:val="0070C0"/>
-          <w:szCs w:val="24"/>
-        </w:rPr>
-        <w:t>Address of consulting organisation</w:t>
-      </w:r>
-      <w:r>
-        <w:rPr>
-          <w:rFonts w:ascii="Source Sans Pro Light" w:hAnsi="Source Sans Pro Light"/>
-          <w:color w:val="0070C0"/>
+          <w:rFonts w:ascii="Source Sans Pro" w:hAnsi="Source Sans Pro" w:cs="Arial"/>
+          <w:sz w:val="24"/>
+          <w:szCs w:val="24"/>
+        </w:rPr>
+        <w:t>Reference</w:t>
+      </w:r>
+      <w:r>
+        <w:rPr>
+          <w:rFonts w:ascii="Source Sans Pro Light" w:hAnsi="Source Sans Pro Light"/>
+          <w:sz w:val="24"/>
           <w:szCs w:val="24"/>
         </w:rPr>
         <w:t>&gt;</w:t>
       </w:r>
-      <w:r>
-        <w:rPr>
-          <w:rFonts w:ascii="Source Sans Pro Light" w:hAnsi="Source Sans Pro Light"/>
-          <w:color w:val="0070C0"/>
+    </w:p>
+    <w:p>
+      <w:pPr>
+        <w:tabs>
+          <w:tab w:val="left" w:pos="5245"/>
+        </w:tabs>
+        <w:spacing w:after="0" w:line="240" w:lineRule="auto"/>
+        <w:rPr>
+          <w:rFonts w:ascii="Source Sans Pro Light" w:hAnsi="Source Sans Pro Light"/>
+          <w:sz w:val="24"/>
+          <w:szCs w:val="24"/>
+        </w:rPr>
+      </w:pPr>
+      <w:r>
+        <w:rPr>
+          <w:rFonts w:ascii="Source Sans Pro Light" w:hAnsi="Source Sans Pro Light"/>
+          <w:sz w:val="24"/>
+          <w:szCs w:val="24"/>
+        </w:rPr>
+        <w:t xml:space="preserve">Our Ref: </w:t>
+      </w:r>
+      <w:bookmarkStart w:id="0" w:name="OLE_LINK1"/>
+      <w:r>
+        <w:rPr>
+          <w:rFonts w:ascii="Source Sans Pro Light" w:hAnsi="Source Sans Pro Light"/>
+          <w:sz w:val="24"/>
+          <w:szCs w:val="24"/>
+        </w:rPr>
+        <w:t>&lt;</w:t>
+      </w:r>
+      <w:r>
+        <w:rPr>
+          <w:rFonts w:ascii="Source Sans Pro Light" w:hAnsi="Source Sans Pro Light"/>
+          <w:sz w:val="24"/>
+          <w:szCs w:val="24"/>
+        </w:rPr>
+        <w:t>Primary Reference Number</w:t>
+      </w:r>
+      <w:r>
+        <w:rPr>
+          <w:rFonts w:ascii="Source Sans Pro Light" w:hAnsi="Source Sans Pro Light"/>
+          <w:sz w:val="24"/>
+          <w:szCs w:val="24"/>
+        </w:rPr>
+        <w:t>&gt;</w:t>
+      </w:r>
+      <w:bookmarkEnd w:id="0"/>
+    </w:p>
+    <w:p>
+      <w:pPr>
+        <w:tabs>
+          <w:tab w:val="left" w:pos="5245"/>
+        </w:tabs>
+        <w:spacing w:after="0" w:line="240" w:lineRule="auto"/>
+        <w:rPr>
+          <w:rFonts w:ascii="Source Sans Pro Light" w:hAnsi="Source Sans Pro Light"/>
+          <w:sz w:val="24"/>
+          <w:szCs w:val="24"/>
+        </w:rPr>
+      </w:pPr>
+      <w:r>
+        <w:rPr>
+          <w:rFonts w:ascii="Source Sans Pro Light" w:hAnsi="Source Sans Pro Light"/>
+          <w:sz w:val="24"/>
+          <w:szCs w:val="24"/>
+        </w:rPr>
+        <w:tab/>
+      </w:r>
+      <w:r>
+        <w:rPr>
+          <w:rFonts w:ascii="Source Sans Pro Light" w:hAnsi="Source Sans Pro Light"/>
+          <w:sz w:val="24"/>
+          <w:szCs w:val="24"/>
+        </w:rPr>
+        <w:tab/>
+      </w:r>
+      <w:r>
+        <w:rPr>
+          <w:rFonts w:ascii="Source Sans Pro Light" w:hAnsi="Source Sans Pro Light"/>
+          <w:sz w:val="24"/>
+          <w:szCs w:val="24"/>
+        </w:rPr>
+        <w:tab/>
+      </w:r>
+    </w:p>
+    <w:p>
+      <w:pPr>
+        <w:tabs>
+          <w:tab w:val="left" w:pos="5245"/>
+        </w:tabs>
+        <w:spacing w:after="0" w:line="240" w:lineRule="auto"/>
+        <w:rPr>
+          <w:rFonts w:ascii="Source Sans Pro Light" w:hAnsi="Source Sans Pro Light"/>
+          <w:sz w:val="24"/>
+          <w:szCs w:val="24"/>
+        </w:rPr>
+      </w:pPr>
+      <w:r>
+        <w:rPr>
+          <w:rFonts w:ascii="Source Sans Pro Light" w:hAnsi="Source Sans Pro Light"/>
+          <w:sz w:val="24"/>
+          <w:szCs w:val="24"/>
+        </w:rPr>
+        <w:t xml:space="preserve">Contact: </w:t>
+      </w:r>
+      <w:r>
+        <w:rPr>
+          <w:rFonts w:ascii="Source Sans Pro Light" w:hAnsi="Source Sans Pro Light"/>
+          <w:sz w:val="24"/>
+          <w:szCs w:val="24"/>
+        </w:rPr>
+        <w:t>&lt;</w:t>
+      </w:r>
+      <w:r>
+        <w:rPr>
+          <w:rFonts w:ascii="Source Sans Pro" w:hAnsi="Source Sans Pro" w:cs="Arial"/>
+          <w:sz w:val="24"/>
+          <w:szCs w:val="24"/>
+        </w:rPr>
+        <w:t>Casework Officer</w:t>
+      </w:r>
+      <w:r>
+        <w:rPr>
+          <w:rFonts w:ascii="Source Sans Pro" w:hAnsi="Source Sans Pro" w:cs="Arial"/>
+          <w:sz w:val="24"/>
+          <w:szCs w:val="24"/>
+        </w:rPr>
+        <w:t>&gt;</w:t>
+      </w:r>
+    </w:p>
+    <w:p>
+      <w:pPr>
+        <w:tabs>
+          <w:tab w:val="left" w:pos="5245"/>
+        </w:tabs>
+        <w:spacing w:after="0" w:line="240" w:lineRule="auto"/>
+        <w:rPr>
+          <w:rFonts w:ascii="Source Sans Pro Light" w:hAnsi="Source Sans Pro Light"/>
+          <w:sz w:val="24"/>
+          <w:szCs w:val="24"/>
+        </w:rPr>
+      </w:pPr>
+      <w:r>
+        <w:rPr>
+          <w:rFonts w:ascii="Source Sans Pro Light" w:hAnsi="Source Sans Pro Light"/>
+          <w:sz w:val="24"/>
+          <w:szCs w:val="24"/>
+        </w:rPr>
+        <w:t xml:space="preserve">Direct Dial: </w:t>
+      </w:r>
+      <w:r>
+        <w:rPr>
+          <w:rFonts w:ascii="Source Sans Pro Light" w:hAnsi="Source Sans Pro Light"/>
+          <w:sz w:val="24"/>
+          <w:szCs w:val="24"/>
+        </w:rPr>
+        <w:t>&lt;</w:t>
+      </w:r>
+      <w:r>
+        <w:rPr>
+          <w:rFonts w:ascii="Source Sans Pro" w:hAnsi="Source Sans Pro" w:cs="Arial"/>
+          <w:sz w:val="24"/>
+          <w:szCs w:val="24"/>
+        </w:rPr>
+        <w:t>Casework Officer Number</w:t>
+      </w:r>
+      <w:r>
+        <w:rPr>
+          <w:rFonts w:ascii="Source Sans Pro Light" w:hAnsi="Source Sans Pro Light"/>
+          <w:sz w:val="24"/>
+          <w:szCs w:val="24"/>
+        </w:rPr>
+        <w:t>&gt;</w:t>
+      </w:r>
+      <w:r>
+        <w:rPr>
+          <w:rFonts w:ascii="Source Sans Pro Light" w:hAnsi="Source Sans Pro Light"/>
+          <w:sz w:val="24"/>
           <w:szCs w:val="24"/>
         </w:rPr>
         <w:t xml:space="preserve"> </w:t>
@@ -275,53 +523,38 @@
         <w:spacing w:after="0" w:line="240" w:lineRule="auto"/>
         <w:rPr>
           <w:rFonts w:ascii="Source Sans Pro Light" w:hAnsi="Source Sans Pro Light"/>
-          <w:szCs w:val="24"/>
-        </w:rPr>
-      </w:pPr>
-    </w:p>
-    <w:p>
-      <w:pPr>
-        <w:tabs>
-          <w:tab w:val="left" w:pos="5245"/>
-        </w:tabs>
-        <w:spacing w:after="0" w:line="240" w:lineRule="auto"/>
-        <w:rPr>
-          <w:rFonts w:ascii="Source Sans Pro Light" w:hAnsi="Source Sans Pro Light"/>
-          <w:szCs w:val="24"/>
-        </w:rPr>
-      </w:pPr>
-      <w:r>
-        <w:rPr>
-          <w:rFonts w:ascii="Source Sans Pro Light" w:hAnsi="Source Sans Pro Light"/>
-          <w:szCs w:val="24"/>
-        </w:rPr>
-        <w:br w:type="column"/>
-      </w:r>
-      <w:r>
-        <w:rPr>
-          <w:rFonts w:ascii="Source Sans Pro Light" w:hAnsi="Source Sans Pro Light"/>
-          <w:szCs w:val="24"/>
-        </w:rPr>
-        <w:t xml:space="preserve">Your Ref: </w:t>
-      </w:r>
-      <w:r>
-        <w:rPr>
-          <w:rFonts w:ascii="Source Sans Pro Light" w:hAnsi="Source Sans Pro Light"/>
+          <w:sz w:val="24"/>
+          <w:szCs w:val="24"/>
+        </w:rPr>
+      </w:pPr>
+      <w:r>
+        <w:rPr>
+          <w:rFonts w:ascii="Source Sans Pro Light" w:hAnsi="Source Sans Pro Light"/>
+          <w:sz w:val="24"/>
+          <w:szCs w:val="24"/>
+        </w:rPr>
+        <w:t xml:space="preserve">Email: </w:t>
+      </w:r>
+      <w:r>
+        <w:rPr>
+          <w:rFonts w:ascii="Source Sans Pro Light" w:hAnsi="Source Sans Pro Light"/>
+          <w:sz w:val="24"/>
           <w:szCs w:val="24"/>
         </w:rPr>
         <w:t>&lt;</w:t>
       </w:r>
       <w:r>
         <w:rPr>
-          <w:rFonts w:cs="Arial"/>
-          <w:color w:val="4F81BD" w:themeColor="accent1"/>
-          <w:szCs w:val="24"/>
-        </w:rPr>
-        <w:t>Reference</w:t>
-      </w:r>
-      <w:r>
-        <w:rPr>
-          <w:rFonts w:ascii="Source Sans Pro Light" w:hAnsi="Source Sans Pro Light"/>
+          <w:rFonts w:ascii="Source Sans Pro" w:hAnsi="Source Sans Pro" w:cs="Arial"/>
+          <w:sz w:val="24"/>
+          <w:szCs w:val="24"/>
+        </w:rPr>
+        <w:t>Casework Officer Email</w:t>
+      </w:r>
+      <w:r>
+        <w:rPr>
+          <w:rFonts w:ascii="Source Sans Pro Light" w:hAnsi="Source Sans Pro Light"/>
+          <w:sz w:val="24"/>
           <w:szCs w:val="24"/>
         </w:rPr>
         <w:t>&gt;</w:t>
@@ -335,250 +568,20 @@
         <w:spacing w:after="0" w:line="240" w:lineRule="auto"/>
         <w:rPr>
           <w:rFonts w:ascii="Source Sans Pro Light" w:hAnsi="Source Sans Pro Light"/>
-          <w:szCs w:val="24"/>
-        </w:rPr>
-      </w:pPr>
-      <w:r>
-        <w:rPr>
-          <w:rFonts w:ascii="Source Sans Pro Light" w:hAnsi="Source Sans Pro Light"/>
-          <w:szCs w:val="24"/>
-        </w:rPr>
-        <w:t xml:space="preserve">Our Ref: </w:t>
-      </w:r>
-      <w:bookmarkStart w:id="0" w:name="OLE_LINK1"/>
-      <w:r>
-        <w:rPr>
-          <w:rFonts w:ascii="Source Sans Pro Light" w:hAnsi="Source Sans Pro Light"/>
-          <w:szCs w:val="24"/>
-        </w:rPr>
-        <w:t>&lt;</w:t>
-      </w:r>
-      <w:r>
-        <w:rPr>
-          <w:rFonts w:ascii="Source Sans Pro Light" w:hAnsi="Source Sans Pro Light"/>
-          <w:color w:val="4F81BD" w:themeColor="accent1"/>
-          <w:szCs w:val="24"/>
-        </w:rPr>
-        <w:t>Primary Reference Number</w:t>
-      </w:r>
-      <w:r>
-        <w:rPr>
-          <w:rFonts w:ascii="Source Sans Pro Light" w:hAnsi="Source Sans Pro Light"/>
-          <w:color w:val="4F81BD" w:themeColor="accent1"/>
-          <w:szCs w:val="24"/>
-        </w:rPr>
-        <w:t>&gt;</w:t>
-      </w:r>
-      <w:bookmarkEnd w:id="0"/>
-    </w:p>
-    <w:p>
-      <w:pPr>
-        <w:tabs>
-          <w:tab w:val="left" w:pos="5245"/>
-        </w:tabs>
-        <w:spacing w:after="0" w:line="240" w:lineRule="auto"/>
-        <w:rPr>
-          <w:rFonts w:ascii="Source Sans Pro Light" w:hAnsi="Source Sans Pro Light"/>
-          <w:szCs w:val="24"/>
-        </w:rPr>
-      </w:pPr>
-      <w:r>
-        <w:rPr>
-          <w:rFonts w:ascii="Source Sans Pro Light" w:hAnsi="Source Sans Pro Light"/>
-          <w:szCs w:val="24"/>
-        </w:rPr>
-        <w:tab/>
-      </w:r>
-      <w:r>
-        <w:rPr>
-          <w:rFonts w:ascii="Source Sans Pro Light" w:hAnsi="Source Sans Pro Light"/>
-          <w:szCs w:val="24"/>
-        </w:rPr>
-        <w:tab/>
-      </w:r>
-      <w:r>
-        <w:rPr>
-          <w:rFonts w:ascii="Source Sans Pro Light" w:hAnsi="Source Sans Pro Light"/>
-          <w:szCs w:val="24"/>
-        </w:rPr>
-        <w:tab/>
-      </w:r>
-    </w:p>
-    <w:p>
-      <w:pPr>
-        <w:tabs>
-          <w:tab w:val="left" w:pos="5245"/>
-        </w:tabs>
-        <w:spacing w:after="0" w:line="240" w:lineRule="auto"/>
-        <w:rPr>
-          <w:rFonts w:ascii="Source Sans Pro Light" w:hAnsi="Source Sans Pro Light"/>
-          <w:szCs w:val="24"/>
-        </w:rPr>
-      </w:pPr>
-      <w:r>
-        <w:rPr>
-          <w:rFonts w:ascii="Source Sans Pro Light" w:hAnsi="Source Sans Pro Light"/>
-          <w:szCs w:val="24"/>
-        </w:rPr>
-        <w:t xml:space="preserve">Contact: </w:t>
-      </w:r>
-      <w:r>
-        <w:rPr>
-          <w:rFonts w:ascii="Source Sans Pro Light" w:hAnsi="Source Sans Pro Light"/>
-          <w:szCs w:val="24"/>
-        </w:rPr>
-        <w:t>&lt;</w:t>
-      </w:r>
-      <w:r>
-        <w:rPr>
-          <w:rFonts w:cs="Arial"/>
-          <w:color w:val="4F81BD" w:themeColor="accent1"/>
-          <w:szCs w:val="24"/>
-        </w:rPr>
-        <w:t>Casework Officer</w:t>
-      </w:r>
-      <w:r>
-        <w:rPr>
-          <w:rFonts w:cs="Arial"/>
-          <w:color w:val="4F81BD" w:themeColor="accent1"/>
-          <w:szCs w:val="24"/>
-        </w:rPr>
-        <w:t>&gt;</w:t>
-      </w:r>
-    </w:p>
-    <w:p>
-      <w:pPr>
-        <w:tabs>
-          <w:tab w:val="left" w:pos="5245"/>
-        </w:tabs>
-        <w:spacing w:after="0" w:line="240" w:lineRule="auto"/>
-        <w:rPr>
-          <w:rFonts w:ascii="Source Sans Pro Light" w:hAnsi="Source Sans Pro Light"/>
-          <w:szCs w:val="24"/>
-        </w:rPr>
-      </w:pPr>
-      <w:r>
-        <w:rPr>
-          <w:rFonts w:ascii="Source Sans Pro Light" w:hAnsi="Source Sans Pro Light"/>
-          <w:szCs w:val="24"/>
-        </w:rPr>
-        <w:t xml:space="preserve">Direct Dial: </w:t>
-      </w:r>
-      <w:r>
-        <w:rPr>
-          <w:rFonts w:ascii="Source Sans Pro Light" w:hAnsi="Source Sans Pro Light"/>
-          <w:szCs w:val="24"/>
-        </w:rPr>
-        <w:t>&lt;</w:t>
-      </w:r>
-      <w:r>
-        <w:rPr>
-          <w:rFonts w:cs="Arial"/>
-          <w:color w:val="4F81BD" w:themeColor="accent1"/>
-          <w:szCs w:val="24"/>
-        </w:rPr>
-        <w:t>Casework Office</w:t>
-      </w:r>
-      <w:r>
-        <w:rPr>
-          <w:rFonts w:cs="Arial"/>
-          <w:color w:val="4F81BD" w:themeColor="accent1"/>
-          <w:szCs w:val="24"/>
-        </w:rPr>
-        <w:t>r Numbe</w:t>
-      </w:r>
-      <w:r>
-        <w:rPr>
-          <w:rFonts w:cs="Arial"/>
-          <w:color w:val="4F81BD" w:themeColor="accent1"/>
-          <w:szCs w:val="24"/>
-        </w:rPr>
-        <w:t>r</w:t>
-      </w:r>
-      <w:r>
-        <w:rPr>
-          <w:rFonts w:ascii="Source Sans Pro Light" w:hAnsi="Source Sans Pro Light"/>
-          <w:szCs w:val="24"/>
-        </w:rPr>
-        <w:t>&gt;</w:t>
-      </w:r>
-      <w:r>
-        <w:rPr>
-          <w:rFonts w:ascii="Source Sans Pro Light" w:hAnsi="Source Sans Pro Light"/>
-          <w:szCs w:val="24"/>
-        </w:rPr>
-        <w:t xml:space="preserve"> </w:t>
-      </w:r>
-    </w:p>
-    <w:p>
-      <w:pPr>
-        <w:tabs>
-          <w:tab w:val="left" w:pos="5245"/>
-        </w:tabs>
-        <w:spacing w:after="0" w:line="240" w:lineRule="auto"/>
-        <w:rPr>
-          <w:rFonts w:ascii="Source Sans Pro Light" w:hAnsi="Source Sans Pro Light"/>
-          <w:szCs w:val="24"/>
-        </w:rPr>
-      </w:pPr>
-      <w:r>
-        <w:rPr>
-          <w:rFonts w:ascii="Source Sans Pro Light" w:hAnsi="Source Sans Pro Light"/>
-          <w:szCs w:val="24"/>
-        </w:rPr>
-        <w:t xml:space="preserve">Email: </w:t>
-      </w:r>
-      <w:r>
-        <w:rPr>
-          <w:rFonts w:ascii="Source Sans Pro Light" w:hAnsi="Source Sans Pro Light"/>
-          <w:szCs w:val="24"/>
-        </w:rPr>
-        <w:t>&lt;</w:t>
-      </w:r>
-      <w:r>
-        <w:rPr>
-          <w:rFonts w:cs="Arial"/>
-          <w:color w:val="4F81BD" w:themeColor="accent1"/>
-          <w:szCs w:val="24"/>
-        </w:rPr>
-        <w:t>Casework Office</w:t>
-      </w:r>
-      <w:r>
-        <w:rPr>
-          <w:rFonts w:cs="Arial"/>
-          <w:color w:val="4F81BD" w:themeColor="accent1"/>
-          <w:szCs w:val="24"/>
-        </w:rPr>
-        <w:t>r Email</w:t>
-      </w:r>
-      <w:r>
-        <w:rPr>
-          <w:rFonts w:ascii="Source Sans Pro Light" w:hAnsi="Source Sans Pro Light"/>
-          <w:szCs w:val="24"/>
-        </w:rPr>
-        <w:t>&gt;</w:t>
-      </w:r>
-    </w:p>
-    <w:p>
-      <w:pPr>
-        <w:tabs>
-          <w:tab w:val="left" w:pos="5245"/>
-        </w:tabs>
-        <w:spacing w:after="0" w:line="240" w:lineRule="auto"/>
-        <w:rPr>
-          <w:rFonts w:ascii="Source Sans Pro Light" w:hAnsi="Source Sans Pro Light"/>
-          <w:szCs w:val="24"/>
-        </w:rPr>
-      </w:pPr>
-    </w:p>
-    <w:p>
-      <w:pPr>
-        <w:tabs>
-          <w:tab w:val="left" w:pos="5245"/>
-        </w:tabs>
-        <w:spacing w:after="0" w:line="240" w:lineRule="auto"/>
-        <w:rPr>
-          <w:rFonts w:ascii="Source Sans Pro Light" w:hAnsi="Source Sans Pro Light"/>
+          <w:sz w:val="24"/>
+          <w:szCs w:val="24"/>
+        </w:rPr>
+      </w:pPr>
+    </w:p>
+    <w:p>
+      <w:pPr>
+        <w:tabs>
+          <w:tab w:val="left" w:pos="5245"/>
+        </w:tabs>
+        <w:spacing w:after="0" w:line="240" w:lineRule="auto"/>
+        <w:rPr>
+          <w:rFonts w:ascii="Source Sans Pro Light" w:hAnsi="Source Sans Pro Light"/>
+          <w:sz w:val="24"/>
           <w:szCs w:val="24"/>
         </w:rPr>
         <w:sectPr>
@@ -601,26 +604,22 @@
         <w:spacing w:after="0" w:line="240" w:lineRule="auto"/>
         <w:rPr>
           <w:rFonts w:ascii="Source Sans Pro Light" w:hAnsi="Source Sans Pro Light"/>
-          <w:szCs w:val="24"/>
-        </w:rPr>
-      </w:pPr>
-      <w:r>
-        <w:rPr>
-          <w:rFonts w:ascii="Source Sans Pro Light" w:hAnsi="Source Sans Pro Light"/>
-          <w:szCs w:val="24"/>
-        </w:rPr>
-        <w:t xml:space="preserve">       </w:t>
-      </w:r>
-      <w:r>
-        <w:rPr>
-          <w:rFonts w:ascii="Source Sans Pro Light" w:hAnsi="Source Sans Pro Light"/>
-          <w:szCs w:val="24"/>
-        </w:rPr>
-        <w:t xml:space="preserve">                                                      </w:t>
-      </w:r>
-      <w:r>
-        <w:rPr>
-          <w:rFonts w:ascii="Source Sans Pro Light" w:hAnsi="Source Sans Pro Light"/>
+          <w:sz w:val="24"/>
+          <w:szCs w:val="24"/>
+        </w:rPr>
+      </w:pPr>
+      <w:r>
+        <w:rPr>
+          <w:rFonts w:ascii="Source Sans Pro Light" w:hAnsi="Source Sans Pro Light"/>
+          <w:sz w:val="24"/>
+          <w:szCs w:val="24"/>
+        </w:rPr>
+        <w:t xml:space="preserve">                                                             </w:t>
+      </w:r>
+      <w:r>
+        <w:rPr>
+          <w:rFonts w:ascii="Source Sans Pro Light" w:hAnsi="Source Sans Pro Light"/>
+          <w:sz w:val="24"/>
           <w:szCs w:val="24"/>
         </w:rPr>
         <w:t xml:space="preserve">                              </w:t>
@@ -628,6 +627,7 @@
       <w:r>
         <w:rPr>
           <w:rFonts w:ascii="Source Sans Pro Light" w:hAnsi="Source Sans Pro Light"/>
+          <w:sz w:val="24"/>
           <w:szCs w:val="24"/>
         </w:rPr>
         <w:tab/>
@@ -635,21 +635,23 @@
       <w:r>
         <w:rPr>
           <w:rFonts w:ascii="Source Sans Pro Light" w:hAnsi="Source Sans Pro Light"/>
+          <w:sz w:val="24"/>
           <w:szCs w:val="24"/>
         </w:rPr>
         <w:t>&lt;</w:t>
       </w:r>
       <w:r>
         <w:rPr>
-          <w:rFonts w:cs="Arial"/>
-          <w:color w:val="4F81BD" w:themeColor="accent1"/>
+          <w:rFonts w:ascii="Source Sans Pro" w:hAnsi="Source Sans Pro" w:cs="Arial"/>
+          <w:sz w:val="24"/>
           <w:szCs w:val="24"/>
         </w:rPr>
         <w:t>Completion Date</w:t>
       </w:r>
       <w:r>
         <w:rPr>
-          <w:rFonts w:cs="Arial"/>
+          <w:rFonts w:ascii="Source Sans Pro" w:hAnsi="Source Sans Pro" w:cs="Arial"/>
+          <w:sz w:val="24"/>
           <w:szCs w:val="24"/>
         </w:rPr>
         <w:t>&gt;</w:t>
@@ -663,36 +665,40 @@
         <w:spacing w:after="0" w:line="240" w:lineRule="auto"/>
         <w:rPr>
           <w:rFonts w:ascii="Source Sans Pro Light" w:hAnsi="Source Sans Pro Light"/>
-          <w:szCs w:val="24"/>
-        </w:rPr>
-      </w:pPr>
-    </w:p>
-    <w:p>
-      <w:pPr>
-        <w:tabs>
-          <w:tab w:val="left" w:pos="5245"/>
-        </w:tabs>
-        <w:spacing w:after="0" w:line="240" w:lineRule="auto"/>
-        <w:rPr>
-          <w:rFonts w:ascii="Source Sans Pro Light" w:hAnsi="Source Sans Pro Light"/>
-          <w:szCs w:val="24"/>
-        </w:rPr>
-      </w:pPr>
-    </w:p>
-    <w:p>
-      <w:pPr>
-        <w:tabs>
-          <w:tab w:val="left" w:pos="5245"/>
-        </w:tabs>
-        <w:spacing w:after="0" w:line="240" w:lineRule="auto"/>
-        <w:rPr>
-          <w:rFonts w:ascii="Source Sans Pro Light" w:hAnsi="Source Sans Pro Light"/>
-          <w:szCs w:val="24"/>
-        </w:rPr>
-      </w:pPr>
-      <w:r>
-        <w:rPr>
-          <w:rFonts w:ascii="Source Sans Pro Light" w:hAnsi="Source Sans Pro Light"/>
+          <w:sz w:val="24"/>
+          <w:szCs w:val="24"/>
+        </w:rPr>
+      </w:pPr>
+    </w:p>
+    <w:p>
+      <w:pPr>
+        <w:tabs>
+          <w:tab w:val="left" w:pos="5245"/>
+        </w:tabs>
+        <w:spacing w:after="0" w:line="240" w:lineRule="auto"/>
+        <w:rPr>
+          <w:rFonts w:ascii="Source Sans Pro Light" w:hAnsi="Source Sans Pro Light"/>
+          <w:sz w:val="24"/>
+          <w:szCs w:val="24"/>
+        </w:rPr>
+      </w:pPr>
+    </w:p>
+    <w:p>
+      <w:pPr>
+        <w:tabs>
+          <w:tab w:val="left" w:pos="5245"/>
+        </w:tabs>
+        <w:spacing w:after="0" w:line="240" w:lineRule="auto"/>
+        <w:rPr>
+          <w:rFonts w:ascii="Source Sans Pro Light" w:hAnsi="Source Sans Pro Light"/>
+          <w:sz w:val="24"/>
+          <w:szCs w:val="24"/>
+        </w:rPr>
+      </w:pPr>
+      <w:r>
+        <w:rPr>
+          <w:rFonts w:ascii="Source Sans Pro Light" w:hAnsi="Source Sans Pro Light"/>
+          <w:sz w:val="24"/>
           <w:szCs w:val="24"/>
         </w:rPr>
         <w:t xml:space="preserve">Dear </w:t>
@@ -700,15 +706,16 @@
       <w:r>
         <w:rPr>
           <w:rFonts w:ascii="Source Sans Pro Light" w:hAnsi="Source Sans Pro Light"/>
+          <w:sz w:val="24"/>
           <w:szCs w:val="24"/>
         </w:rPr>
         <w:t>&lt;</w:t>
       </w:r>
       <w:r>
         <w:rPr>
-          <w:rFonts w:cs="Arial"/>
+          <w:rFonts w:ascii="Source Sans Pro" w:hAnsi="Source Sans Pro" w:cs="Arial"/>
           <w:noProof/>
-          <w:color w:val="4F81BD" w:themeColor="accent1"/>
+          <w:sz w:val="24"/>
           <w:szCs w:val="24"/>
         </w:rPr>
         <w:t>Contact Name</w:t>
@@ -716,6 +723,7 @@
       <w:r>
         <w:rPr>
           <w:rFonts w:ascii="Source Sans Pro Light" w:hAnsi="Source Sans Pro Light"/>
+          <w:sz w:val="24"/>
           <w:szCs w:val="24"/>
         </w:rPr>
         <w:t>&gt;</w:t>
@@ -723,6 +731,7 @@
       <w:r>
         <w:rPr>
           <w:rFonts w:ascii="Source Sans Pro Light" w:hAnsi="Source Sans Pro Light"/>
+          <w:sz w:val="24"/>
           <w:szCs w:val="24"/>
         </w:rPr>
         <w:t>,</w:t>
@@ -736,6 +745,7 @@
         <w:spacing w:after="0" w:line="240" w:lineRule="auto"/>
         <w:rPr>
           <w:rFonts w:ascii="Source Sans Pro Light" w:hAnsi="Source Sans Pro Light"/>
+          <w:sz w:val="24"/>
           <w:szCs w:val="24"/>
         </w:rPr>
       </w:pPr>
@@ -749,6 +759,7 @@
         <w:rPr>
           <w:rFonts w:ascii="Source Sans Pro Light" w:hAnsi="Source Sans Pro Light"/>
           <w:b/>
+          <w:sz w:val="24"/>
           <w:szCs w:val="24"/>
         </w:rPr>
       </w:pPr>
@@ -756,6 +767,7 @@
         <w:rPr>
           <w:rFonts w:ascii="Source Sans Pro Light" w:hAnsi="Source Sans Pro Light"/>
           <w:b/>
+          <w:sz w:val="24"/>
           <w:szCs w:val="24"/>
         </w:rPr>
         <w:t>TOWN &amp; COUNTRY PLANNING ACT 1990 (AS AMENDED)</w:t>
@@ -770,6 +782,7 @@
         <w:rPr>
           <w:rFonts w:ascii="Source Sans Pro Light" w:hAnsi="Source Sans Pro Light"/>
           <w:b/>
+          <w:sz w:val="24"/>
           <w:szCs w:val="24"/>
         </w:rPr>
       </w:pPr>
@@ -777,27 +790,21 @@
         <w:rPr>
           <w:rFonts w:ascii="Source Sans Pro Light" w:hAnsi="Source Sans Pro Light"/>
           <w:b/>
-          <w:szCs w:val="24"/>
-        </w:rPr>
-        <w:t xml:space="preserve">NATIONAL PLANNING POLICY </w:t>
-      </w:r>
-      <w:r>
-        <w:rPr>
-          <w:rFonts w:ascii="Source Sans Pro Light" w:hAnsi="Source Sans Pro Light"/>
-          <w:b/>
-          <w:szCs w:val="24"/>
-        </w:rPr>
-        <w:t>FRAMEWORK 2019</w:t>
-      </w:r>
-    </w:p>
-    <w:p>
-      <w:pPr>
-        <w:tabs>
-          <w:tab w:val="left" w:pos="5245"/>
-        </w:tabs>
-        <w:spacing w:after="0" w:line="240" w:lineRule="auto"/>
-        <w:rPr>
-          <w:rFonts w:ascii="Source Sans Pro Light" w:hAnsi="Source Sans Pro Light"/>
+          <w:sz w:val="24"/>
+          <w:szCs w:val="24"/>
+        </w:rPr>
+        <w:t>NATIONAL PLANNING POLICY FRAMEWORK 2019</w:t>
+      </w:r>
+    </w:p>
+    <w:p>
+      <w:pPr>
+        <w:tabs>
+          <w:tab w:val="left" w:pos="5245"/>
+        </w:tabs>
+        <w:spacing w:after="0" w:line="240" w:lineRule="auto"/>
+        <w:rPr>
+          <w:rFonts w:ascii="Source Sans Pro Light" w:hAnsi="Source Sans Pro Light"/>
+          <w:sz w:val="24"/>
           <w:szCs w:val="24"/>
         </w:rPr>
       </w:pPr>
@@ -821,17 +828,17 @@
         </w:tabs>
         <w:spacing w:after="0" w:line="240" w:lineRule="auto"/>
         <w:rPr>
-          <w:rFonts w:cs="Arial"/>
+          <w:rFonts w:ascii="Source Sans Pro" w:hAnsi="Source Sans Pro" w:cs="Arial"/>
           <w:b/>
-          <w:color w:val="4F81BD" w:themeColor="accent1"/>
-          <w:szCs w:val="24"/>
-        </w:rPr>
-      </w:pPr>
-      <w:r>
-        <w:rPr>
-          <w:rFonts w:cs="Arial"/>
+          <w:sz w:val="24"/>
+          <w:szCs w:val="24"/>
+        </w:rPr>
+      </w:pPr>
+      <w:r>
+        <w:rPr>
+          <w:rFonts w:ascii="Source Sans Pro" w:hAnsi="Source Sans Pro" w:cs="Arial"/>
           <w:b/>
-          <w:color w:val="4F81BD" w:themeColor="accent1"/>
+          <w:sz w:val="24"/>
           <w:szCs w:val="24"/>
         </w:rPr>
         <w:t>&lt;Consultation Name&gt;</w:t>
@@ -844,32 +851,32 @@
         </w:tabs>
         <w:spacing w:after="0" w:line="240" w:lineRule="auto"/>
         <w:rPr>
-          <w:rFonts w:cs="Arial"/>
-          <w:color w:val="4F81BD" w:themeColor="accent1"/>
-          <w:szCs w:val="24"/>
-        </w:rPr>
-      </w:pPr>
-      <w:r>
-        <w:rPr>
-          <w:rFonts w:cs="Arial"/>
-          <w:color w:val="4F81BD" w:themeColor="accent1"/>
+          <w:rFonts w:ascii="Source Sans Pro" w:hAnsi="Source Sans Pro" w:cs="Arial"/>
+          <w:sz w:val="24"/>
+          <w:szCs w:val="24"/>
+        </w:rPr>
+      </w:pPr>
+      <w:r>
+        <w:rPr>
+          <w:rFonts w:ascii="Source Sans Pro" w:hAnsi="Source Sans Pro" w:cs="Arial"/>
+          <w:sz w:val="24"/>
           <w:szCs w:val="24"/>
         </w:rPr>
         <w:t>&lt;</w:t>
       </w:r>
       <w:r>
         <w:rPr>
-          <w:rFonts w:cs="Arial"/>
+          <w:rFonts w:ascii="Source Sans Pro" w:hAnsi="Source Sans Pro" w:cs="Arial"/>
           <w:i/>
-          <w:color w:val="4F81BD" w:themeColor="accent1"/>
+          <w:sz w:val="24"/>
           <w:szCs w:val="24"/>
         </w:rPr>
         <w:t>Proposal Description</w:t>
       </w:r>
       <w:r>
         <w:rPr>
-          <w:rFonts w:cs="Arial"/>
-          <w:color w:val="4F81BD" w:themeColor="accent1"/>
+          <w:rFonts w:ascii="Source Sans Pro" w:hAnsi="Source Sans Pro" w:cs="Arial"/>
+          <w:sz w:val="24"/>
           <w:szCs w:val="24"/>
         </w:rPr>
         <w:t>&gt;</w:t>
@@ -883,6 +890,7 @@
         <w:spacing w:after="0" w:line="240" w:lineRule="auto"/>
         <w:rPr>
           <w:rFonts w:ascii="Source Sans Pro Light" w:hAnsi="Source Sans Pro Light"/>
+          <w:sz w:val="24"/>
           <w:szCs w:val="24"/>
         </w:rPr>
       </w:pPr>
@@ -896,6 +904,7 @@
         <w:rPr>
           <w:rFonts w:ascii="Source Sans Pro Light" w:hAnsi="Source Sans Pro Light"/>
           <w:b/>
+          <w:sz w:val="24"/>
           <w:szCs w:val="24"/>
           <w:u w:val="single"/>
         </w:rPr>
@@ -904,6 +913,7 @@
         <w:rPr>
           <w:rFonts w:ascii="Source Sans Pro Light" w:hAnsi="Source Sans Pro Light"/>
           <w:b/>
+          <w:sz w:val="24"/>
           <w:szCs w:val="24"/>
           <w:u w:val="single"/>
         </w:rPr>
@@ -918,24 +928,27 @@
         <w:spacing w:after="0" w:line="240" w:lineRule="auto"/>
         <w:rPr>
           <w:rFonts w:ascii="Source Sans Pro Light" w:hAnsi="Source Sans Pro Light"/>
-          <w:szCs w:val="24"/>
-        </w:rPr>
-      </w:pPr>
-    </w:p>
-    <w:p>
-      <w:pPr>
-        <w:tabs>
-          <w:tab w:val="left" w:pos="5245"/>
-        </w:tabs>
-        <w:spacing w:after="0" w:line="240" w:lineRule="auto"/>
-        <w:rPr>
-          <w:rFonts w:ascii="Source Sans Pro Light" w:hAnsi="Source Sans Pro Light"/>
-          <w:szCs w:val="24"/>
-        </w:rPr>
-      </w:pPr>
-      <w:r>
-        <w:rPr>
-          <w:rFonts w:ascii="Source Sans Pro Light" w:hAnsi="Source Sans Pro Light"/>
+          <w:sz w:val="24"/>
+          <w:szCs w:val="24"/>
+        </w:rPr>
+      </w:pPr>
+    </w:p>
+    <w:p>
+      <w:pPr>
+        <w:tabs>
+          <w:tab w:val="left" w:pos="5245"/>
+        </w:tabs>
+        <w:spacing w:after="0" w:line="240" w:lineRule="auto"/>
+        <w:rPr>
+          <w:rFonts w:ascii="Source Sans Pro Light" w:hAnsi="Source Sans Pro Light"/>
+          <w:sz w:val="24"/>
+          <w:szCs w:val="24"/>
+        </w:rPr>
+      </w:pPr>
+      <w:r>
+        <w:rPr>
+          <w:rFonts w:ascii="Source Sans Pro Light" w:hAnsi="Source Sans Pro Light"/>
+          <w:sz w:val="24"/>
           <w:szCs w:val="24"/>
         </w:rPr>
         <w:t xml:space="preserve">Thank you for your consultation received on </w:t>
@@ -943,22 +956,24 @@
       <w:r>
         <w:rPr>
           <w:rFonts w:ascii="Source Sans Pro Light" w:hAnsi="Source Sans Pro Light"/>
+          <w:sz w:val="24"/>
           <w:szCs w:val="24"/>
         </w:rPr>
         <w:t>&lt;</w:t>
       </w:r>
       <w:r>
         <w:rPr>
-          <w:rFonts w:cs="Arial"/>
+          <w:rFonts w:ascii="Source Sans Pro" w:hAnsi="Source Sans Pro" w:cs="Arial"/>
           <w:i/>
-          <w:color w:val="4F81BD" w:themeColor="accent1"/>
+          <w:sz w:val="24"/>
           <w:szCs w:val="24"/>
         </w:rPr>
         <w:t>Log Date</w:t>
       </w:r>
       <w:r>
         <w:rPr>
-          <w:rFonts w:cs="Arial"/>
+          <w:rFonts w:ascii="Source Sans Pro" w:hAnsi="Source Sans Pro" w:cs="Arial"/>
+          <w:sz w:val="24"/>
           <w:szCs w:val="24"/>
         </w:rPr>
         <w:t>&gt;</w:t>
@@ -966,6 +981,7 @@
       <w:r>
         <w:rPr>
           <w:rFonts w:ascii="Source Sans Pro Light" w:hAnsi="Source Sans Pro Light"/>
+          <w:sz w:val="24"/>
           <w:szCs w:val="24"/>
         </w:rPr>
         <w:t>.</w:t>
@@ -979,56 +995,54 @@
         <w:spacing w:after="0" w:line="240" w:lineRule="auto"/>
         <w:rPr>
           <w:rFonts w:ascii="Source Sans Pro Light" w:hAnsi="Source Sans Pro Light"/>
-          <w:szCs w:val="24"/>
-        </w:rPr>
-      </w:pPr>
-    </w:p>
-    <w:p>
-      <w:pPr>
-        <w:tabs>
-          <w:tab w:val="left" w:pos="5245"/>
-        </w:tabs>
-        <w:spacing w:after="0" w:line="240" w:lineRule="auto"/>
-        <w:rPr>
-          <w:rFonts w:ascii="Source Sans Pro Light" w:hAnsi="Source Sans Pro Light"/>
-          <w:szCs w:val="24"/>
-        </w:rPr>
-      </w:pPr>
-      <w:r>
-        <w:rPr>
-          <w:rFonts w:ascii="Source Sans Pro Light" w:hAnsi="Source Sans Pro Light"/>
-          <w:szCs w:val="24"/>
-        </w:rPr>
-        <w:t xml:space="preserve">The Greater London Archaeological Advisory Service (GLAAS) gives advice on archaeology </w:t>
-      </w:r>
-      <w:r>
-        <w:rPr>
-          <w:rFonts w:ascii="Source Sans Pro Light" w:hAnsi="Source Sans Pro Light"/>
-          <w:szCs w:val="24"/>
-        </w:rPr>
-        <w:t>and planning.  Our advice follows the National Planning Policy Framework (NPPF) and the GLAAS Charter.</w:t>
-      </w:r>
-    </w:p>
-    <w:p>
-      <w:pPr>
-        <w:tabs>
-          <w:tab w:val="left" w:pos="5245"/>
-        </w:tabs>
-        <w:spacing w:after="0" w:line="240" w:lineRule="auto"/>
-        <w:rPr>
-          <w:rFonts w:ascii="Source Sans Pro Light" w:hAnsi="Source Sans Pro Light"/>
-          <w:szCs w:val="24"/>
-        </w:rPr>
-      </w:pPr>
-    </w:p>
-    <w:p>
-      <w:pPr>
-        <w:tabs>
-          <w:tab w:val="left" w:pos="5245"/>
-        </w:tabs>
-        <w:spacing w:after="0" w:line="240" w:lineRule="auto"/>
-        <w:rPr>
-          <w:rFonts w:ascii="Source Sans Pro Light" w:hAnsi="Source Sans Pro Light"/>
+          <w:sz w:val="24"/>
+          <w:szCs w:val="24"/>
+        </w:rPr>
+      </w:pPr>
+    </w:p>
+    <w:p>
+      <w:pPr>
+        <w:tabs>
+          <w:tab w:val="left" w:pos="5245"/>
+        </w:tabs>
+        <w:spacing w:after="0" w:line="240" w:lineRule="auto"/>
+        <w:rPr>
+          <w:rFonts w:ascii="Source Sans Pro Light" w:hAnsi="Source Sans Pro Light"/>
+          <w:sz w:val="24"/>
+          <w:szCs w:val="24"/>
+        </w:rPr>
+      </w:pPr>
+      <w:r>
+        <w:rPr>
+          <w:rFonts w:ascii="Source Sans Pro Light" w:hAnsi="Source Sans Pro Light"/>
+          <w:sz w:val="24"/>
+          <w:szCs w:val="24"/>
+        </w:rPr>
+        <w:t>The Greater London Archaeological Advisory Service (GLAAS) gives advice on archaeology and planning.  Our advice follows the National Planning Policy Framework (NPPF) and the GLAAS Charter.</w:t>
+      </w:r>
+    </w:p>
+    <w:p>
+      <w:pPr>
+        <w:tabs>
+          <w:tab w:val="left" w:pos="5245"/>
+        </w:tabs>
+        <w:spacing w:after="0" w:line="240" w:lineRule="auto"/>
+        <w:rPr>
+          <w:rFonts w:ascii="Source Sans Pro Light" w:hAnsi="Source Sans Pro Light"/>
+          <w:sz w:val="24"/>
+          <w:szCs w:val="24"/>
+        </w:rPr>
+      </w:pPr>
+    </w:p>
+    <w:p>
+      <w:pPr>
+        <w:tabs>
+          <w:tab w:val="left" w:pos="5245"/>
+        </w:tabs>
+        <w:spacing w:after="0" w:line="240" w:lineRule="auto"/>
+        <w:rPr>
+          <w:rFonts w:ascii="Source Sans Pro Light" w:hAnsi="Source Sans Pro Light"/>
+          <w:sz w:val="24"/>
           <w:szCs w:val="24"/>
           <w:u w:val="single"/>
         </w:rPr>
@@ -1036,6 +1050,7 @@
       <w:r>
         <w:rPr>
           <w:rFonts w:ascii="Source Sans Pro Light" w:hAnsi="Source Sans Pro Light"/>
+          <w:sz w:val="24"/>
           <w:szCs w:val="24"/>
           <w:u w:val="single"/>
         </w:rPr>
@@ -1050,30 +1065,32 @@
         <w:spacing w:after="0" w:line="240" w:lineRule="auto"/>
         <w:rPr>
           <w:rFonts w:ascii="Source Sans Pro Light" w:hAnsi="Source Sans Pro Light"/>
-          <w:szCs w:val="24"/>
-        </w:rPr>
-      </w:pPr>
-      <w:r>
-        <w:rPr>
-          <w:rFonts w:ascii="Source Sans Pro Light" w:hAnsi="Source Sans Pro Light"/>
+          <w:sz w:val="24"/>
+          <w:szCs w:val="24"/>
+        </w:rPr>
+      </w:pPr>
+      <w:r>
+        <w:rPr>
+          <w:rFonts w:ascii="Source Sans Pro Light" w:hAnsi="Source Sans Pro Light"/>
+          <w:sz w:val="24"/>
           <w:szCs w:val="24"/>
         </w:rPr>
         <w:t>&lt;</w:t>
       </w:r>
       <w:r>
         <w:rPr>
-          <w:rFonts w:cs="Arial"/>
+          <w:rFonts w:ascii="Source Sans Pro" w:hAnsi="Source Sans Pro" w:cs="Arial"/>
           <w:i/>
-          <w:color w:val="4F81BD" w:themeColor="accent1"/>
+          <w:sz w:val="24"/>
           <w:szCs w:val="24"/>
         </w:rPr>
         <w:t>Assessment of Significance</w:t>
       </w:r>
       <w:r>
         <w:rPr>
-          <w:rFonts w:cs="Arial"/>
+          <w:rFonts w:ascii="Source Sans Pro" w:hAnsi="Source Sans Pro" w:cs="Arial"/>
           <w:i/>
-          <w:color w:val="4F81BD" w:themeColor="accent1"/>
+          <w:sz w:val="24"/>
           <w:szCs w:val="24"/>
         </w:rPr>
         <w:t>&gt;</w:t>
@@ -1087,18 +1104,20 @@
         <w:spacing w:after="0" w:line="240" w:lineRule="auto"/>
         <w:rPr>
           <w:rFonts w:ascii="Source Sans Pro Light" w:hAnsi="Source Sans Pro Light"/>
-          <w:szCs w:val="24"/>
-        </w:rPr>
-      </w:pPr>
-    </w:p>
-    <w:p>
-      <w:pPr>
-        <w:tabs>
-          <w:tab w:val="left" w:pos="5245"/>
-        </w:tabs>
-        <w:spacing w:after="0" w:line="240" w:lineRule="auto"/>
-        <w:rPr>
-          <w:rFonts w:ascii="Source Sans Pro Light" w:hAnsi="Source Sans Pro Light"/>
+          <w:sz w:val="24"/>
+          <w:szCs w:val="24"/>
+        </w:rPr>
+      </w:pPr>
+    </w:p>
+    <w:p>
+      <w:pPr>
+        <w:tabs>
+          <w:tab w:val="left" w:pos="5245"/>
+        </w:tabs>
+        <w:spacing w:after="0" w:line="240" w:lineRule="auto"/>
+        <w:rPr>
+          <w:rFonts w:ascii="Source Sans Pro Light" w:hAnsi="Source Sans Pro Light"/>
+          <w:sz w:val="24"/>
           <w:szCs w:val="24"/>
           <w:u w:val="single"/>
         </w:rPr>
@@ -1106,6 +1125,7 @@
       <w:r>
         <w:rPr>
           <w:rFonts w:ascii="Source Sans Pro Light" w:hAnsi="Source Sans Pro Light"/>
+          <w:sz w:val="24"/>
           <w:szCs w:val="24"/>
           <w:u w:val="single"/>
         </w:rPr>
@@ -1119,12 +1139,14 @@
         </w:tabs>
         <w:rPr>
           <w:rFonts w:ascii="Source Sans Pro Light" w:hAnsi="Source Sans Pro Light"/>
-          <w:szCs w:val="24"/>
-        </w:rPr>
-      </w:pPr>
-      <w:r>
-        <w:rPr>
-          <w:rFonts w:ascii="Source Sans Pro Light" w:hAnsi="Source Sans Pro Light"/>
+          <w:sz w:val="24"/>
+          <w:szCs w:val="24"/>
+        </w:rPr>
+      </w:pPr>
+      <w:r>
+        <w:rPr>
+          <w:rFonts w:ascii="Source Sans Pro Light" w:hAnsi="Source Sans Pro Light"/>
+          <w:sz w:val="24"/>
           <w:szCs w:val="24"/>
         </w:rPr>
         <w:t xml:space="preserve">NPPF Section 16 and the Draft London Plan (2017 Policy HC1) recognise the positive contribution of heritage assets of all kinds and make the conservation of archaeological interest a material planning consideration.  NPPF paragraph 189 says applicants should </w:t>
@@ -1132,6 +1154,7 @@
       <w:r>
         <w:rPr>
           <w:rFonts w:ascii="Source Sans Pro Light" w:hAnsi="Source Sans Pro Light"/>
+          <w:sz w:val="24"/>
           <w:szCs w:val="24"/>
         </w:rPr>
         <w:lastRenderedPageBreak/>
@@ -1146,12 +1169,14 @@
         <w:spacing w:after="0" w:line="240" w:lineRule="auto"/>
         <w:rPr>
           <w:rFonts w:ascii="Source Sans Pro Light" w:hAnsi="Source Sans Pro Light"/>
-          <w:szCs w:val="24"/>
-        </w:rPr>
-      </w:pPr>
-      <w:r>
-        <w:rPr>
-          <w:rFonts w:ascii="Source Sans Pro Light" w:hAnsi="Source Sans Pro Light"/>
+          <w:sz w:val="24"/>
+          <w:szCs w:val="24"/>
+        </w:rPr>
+      </w:pPr>
+      <w:r>
+        <w:rPr>
+          <w:rFonts w:ascii="Source Sans Pro Light" w:hAnsi="Source Sans Pro Light"/>
+          <w:sz w:val="24"/>
           <w:szCs w:val="24"/>
         </w:rPr>
         <w:t>If you grant planning consent, paragraph 199 of the NPPF says that applicants should record the significance of any heritage assets that the development harms. Applicants should also improve knowledge of assets and make this public.</w:t>
@@ -1165,18 +1190,20 @@
         <w:spacing w:after="0" w:line="240" w:lineRule="auto"/>
         <w:rPr>
           <w:rFonts w:ascii="Source Sans Pro Light" w:hAnsi="Source Sans Pro Light"/>
-          <w:szCs w:val="24"/>
-        </w:rPr>
-      </w:pPr>
-    </w:p>
-    <w:p>
-      <w:pPr>
-        <w:tabs>
-          <w:tab w:val="left" w:pos="5245"/>
-        </w:tabs>
-        <w:spacing w:after="0" w:line="240" w:lineRule="auto"/>
-        <w:rPr>
-          <w:rFonts w:ascii="Source Sans Pro Light" w:hAnsi="Source Sans Pro Light"/>
+          <w:sz w:val="24"/>
+          <w:szCs w:val="24"/>
+        </w:rPr>
+      </w:pPr>
+    </w:p>
+    <w:p>
+      <w:pPr>
+        <w:tabs>
+          <w:tab w:val="left" w:pos="5245"/>
+        </w:tabs>
+        <w:spacing w:after="0" w:line="240" w:lineRule="auto"/>
+        <w:rPr>
+          <w:rFonts w:ascii="Source Sans Pro Light" w:hAnsi="Source Sans Pro Light"/>
+          <w:sz w:val="24"/>
           <w:szCs w:val="24"/>
           <w:u w:val="single"/>
         </w:rPr>
@@ -1184,6 +1211,7 @@
       <w:r>
         <w:rPr>
           <w:rFonts w:ascii="Source Sans Pro Light" w:hAnsi="Source Sans Pro Light"/>
+          <w:sz w:val="24"/>
           <w:szCs w:val="24"/>
           <w:u w:val="single"/>
         </w:rPr>
@@ -1198,12 +1226,14 @@
         <w:spacing w:after="0" w:line="240" w:lineRule="auto"/>
         <w:rPr>
           <w:rFonts w:ascii="Source Sans Pro Light" w:hAnsi="Source Sans Pro Light"/>
-          <w:szCs w:val="24"/>
-        </w:rPr>
-      </w:pPr>
-      <w:r>
-        <w:rPr>
-          <w:rFonts w:ascii="Source Sans Pro Light" w:hAnsi="Source Sans Pro Light"/>
+          <w:sz w:val="24"/>
+          <w:szCs w:val="24"/>
+        </w:rPr>
+      </w:pPr>
+      <w:r>
+        <w:rPr>
+          <w:rFonts w:ascii="Source Sans Pro Light" w:hAnsi="Source Sans Pro Light"/>
+          <w:sz w:val="24"/>
           <w:szCs w:val="24"/>
         </w:rPr>
         <w:t>I advise that the development could cause harm to the archaeological interest of the building(s).  I therefore recommend the following condition on any consent:</w:t>
@@ -1217,6 +1247,7 @@
         <w:spacing w:after="0" w:line="240" w:lineRule="auto"/>
         <w:rPr>
           <w:rFonts w:ascii="Source Sans Pro Light" w:hAnsi="Source Sans Pro Light"/>
+          <w:sz w:val="24"/>
           <w:szCs w:val="24"/>
         </w:rPr>
       </w:pPr>
@@ -1243,11 +1274,6 @@
           <w:rFonts w:ascii="Source Sans Pro Light" w:hAnsi="Source Sans Pro Light"/>
         </w:rPr>
         <w:tab/>
-      </w:r>
-      <w:r>
-        <w:rPr>
-          <w:rFonts w:ascii="Source Sans Pro Light" w:hAnsi="Source Sans Pro Light"/>
-        </w:rPr>
         <w:t xml:space="preserve">No demolition shall take place until a written scheme of historic building investigation (WSI) has been submitted to and approved by the local planning authority in writing.  For buildings that are included within the WSI, no demolition or development shall take place other than in accordance with the agreed WSI, which shall include the statement of significance and research objectives, and </w:t>
       </w:r>
     </w:p>
@@ -1296,6 +1322,7 @@
         <w:ind w:left="1418" w:hanging="1418"/>
         <w:rPr>
           <w:rFonts w:ascii="Source Sans Pro Light" w:hAnsi="Source Sans Pro Light"/>
+          <w:sz w:val="24"/>
           <w:szCs w:val="24"/>
         </w:rPr>
       </w:pPr>
@@ -1309,12 +1336,14 @@
         <w:ind w:left="1418" w:hanging="1418"/>
         <w:rPr>
           <w:rFonts w:ascii="Source Sans Pro Light" w:hAnsi="Source Sans Pro Light"/>
-          <w:szCs w:val="24"/>
-        </w:rPr>
-      </w:pPr>
-      <w:r>
-        <w:rPr>
-          <w:rFonts w:ascii="Source Sans Pro Light" w:hAnsi="Source Sans Pro Light"/>
+          <w:sz w:val="24"/>
+          <w:szCs w:val="24"/>
+        </w:rPr>
+      </w:pPr>
+      <w:r>
+        <w:rPr>
+          <w:rFonts w:ascii="Source Sans Pro Light" w:hAnsi="Source Sans Pro Light"/>
+          <w:sz w:val="24"/>
           <w:szCs w:val="24"/>
         </w:rPr>
         <w:t>Informative</w:t>
@@ -1322,15 +1351,10 @@
       <w:r>
         <w:rPr>
           <w:rFonts w:ascii="Source Sans Pro Light" w:hAnsi="Source Sans Pro Light"/>
+          <w:sz w:val="24"/>
           <w:szCs w:val="24"/>
         </w:rPr>
         <w:tab/>
-      </w:r>
-      <w:r>
-        <w:rPr>
-          <w:rFonts w:ascii="Source Sans Pro Light" w:hAnsi="Source Sans Pro Light"/>
-          <w:szCs w:val="24"/>
-        </w:rPr>
         <w:t xml:space="preserve">The written scheme of investigation will need to be prepared and implemented by a suitably professionally accredited heritage practice in accordance with Historic England’s Guidelines for Archaeological Projects in Greater London.  </w:t>
       </w:r>
     </w:p>
@@ -1342,24 +1366,27 @@
         <w:spacing w:after="0" w:line="240" w:lineRule="auto"/>
         <w:rPr>
           <w:rFonts w:ascii="Source Sans Pro Light" w:hAnsi="Source Sans Pro Light"/>
-          <w:szCs w:val="24"/>
-        </w:rPr>
-      </w:pPr>
-    </w:p>
-    <w:p>
-      <w:pPr>
-        <w:tabs>
-          <w:tab w:val="left" w:pos="5245"/>
-        </w:tabs>
-        <w:spacing w:after="0" w:line="240" w:lineRule="auto"/>
-        <w:rPr>
-          <w:rFonts w:ascii="Source Sans Pro Light" w:hAnsi="Source Sans Pro Light"/>
-          <w:szCs w:val="24"/>
-        </w:rPr>
-      </w:pPr>
-      <w:r>
-        <w:rPr>
-          <w:rFonts w:ascii="Source Sans Pro Light" w:hAnsi="Source Sans Pro Light"/>
+          <w:sz w:val="24"/>
+          <w:szCs w:val="24"/>
+        </w:rPr>
+      </w:pPr>
+    </w:p>
+    <w:p>
+      <w:pPr>
+        <w:tabs>
+          <w:tab w:val="left" w:pos="5245"/>
+        </w:tabs>
+        <w:spacing w:after="0" w:line="240" w:lineRule="auto"/>
+        <w:rPr>
+          <w:rFonts w:ascii="Source Sans Pro Light" w:hAnsi="Source Sans Pro Light"/>
+          <w:sz w:val="24"/>
+          <w:szCs w:val="24"/>
+        </w:rPr>
+      </w:pPr>
+      <w:r>
+        <w:rPr>
+          <w:rFonts w:ascii="Source Sans Pro Light" w:hAnsi="Source Sans Pro Light"/>
+          <w:sz w:val="24"/>
           <w:szCs w:val="24"/>
         </w:rPr>
         <w:t xml:space="preserve">This pre-commencement condition is necessary to safeguard the archaeological interest on this site.  Approval of the WSI before works begin on site provides clarity on what investigations are required, and their timing in relation to the development programme.   If the applicant does not agree to this pre-commencement </w:t>
@@ -1368,6 +1395,7 @@
       <w:r>
         <w:rPr>
           <w:rFonts w:ascii="Source Sans Pro Light" w:hAnsi="Source Sans Pro Light"/>
+          <w:sz w:val="24"/>
           <w:szCs w:val="24"/>
         </w:rPr>
         <w:t>condition</w:t>
@@ -1376,6 +1404,7 @@
       <w:r>
         <w:rPr>
           <w:rFonts w:ascii="Source Sans Pro Light" w:hAnsi="Source Sans Pro Light"/>
+          <w:sz w:val="24"/>
           <w:szCs w:val="24"/>
         </w:rPr>
         <w:t xml:space="preserve"> please let us know their reasons and any alternatives suggested.   Without this pre-commencement condition being imposed the application should be refused as it would not comply with NPPF paragraph 199.</w:t>
@@ -1389,24 +1418,27 @@
         <w:spacing w:after="0" w:line="240" w:lineRule="auto"/>
         <w:rPr>
           <w:rFonts w:ascii="Source Sans Pro Light" w:hAnsi="Source Sans Pro Light"/>
-          <w:szCs w:val="24"/>
-        </w:rPr>
-      </w:pPr>
-    </w:p>
-    <w:p>
-      <w:pPr>
-        <w:tabs>
-          <w:tab w:val="left" w:pos="5245"/>
-        </w:tabs>
-        <w:spacing w:after="0" w:line="240" w:lineRule="auto"/>
-        <w:rPr>
-          <w:rFonts w:ascii="Source Sans Pro Light" w:hAnsi="Source Sans Pro Light"/>
-          <w:szCs w:val="24"/>
-        </w:rPr>
-      </w:pPr>
-      <w:r>
-        <w:rPr>
-          <w:rFonts w:ascii="Source Sans Pro Light" w:hAnsi="Source Sans Pro Light"/>
+          <w:sz w:val="24"/>
+          <w:szCs w:val="24"/>
+        </w:rPr>
+      </w:pPr>
+    </w:p>
+    <w:p>
+      <w:pPr>
+        <w:tabs>
+          <w:tab w:val="left" w:pos="5245"/>
+        </w:tabs>
+        <w:spacing w:after="0" w:line="240" w:lineRule="auto"/>
+        <w:rPr>
+          <w:rFonts w:ascii="Source Sans Pro Light" w:hAnsi="Source Sans Pro Light"/>
+          <w:sz w:val="24"/>
+          <w:szCs w:val="24"/>
+        </w:rPr>
+      </w:pPr>
+      <w:r>
+        <w:rPr>
+          <w:rFonts w:ascii="Source Sans Pro Light" w:hAnsi="Source Sans Pro Light"/>
+          <w:sz w:val="24"/>
           <w:szCs w:val="24"/>
         </w:rPr>
         <w:t>The archaeological work should include:</w:t>
@@ -1420,51 +1452,53 @@
         <w:spacing w:after="0" w:line="240" w:lineRule="auto"/>
         <w:rPr>
           <w:rFonts w:ascii="Source Sans Pro Light" w:hAnsi="Source Sans Pro Light"/>
-          <w:szCs w:val="24"/>
-        </w:rPr>
-      </w:pPr>
-    </w:p>
-    <w:p>
-      <w:pPr>
-        <w:spacing w:after="0" w:line="240" w:lineRule="auto"/>
-        <w:rPr>
-          <w:rFonts w:cs="Arial"/>
+          <w:sz w:val="24"/>
+          <w:szCs w:val="24"/>
+        </w:rPr>
+      </w:pPr>
+    </w:p>
+    <w:p>
+      <w:pPr>
+        <w:spacing w:after="0" w:line="240" w:lineRule="auto"/>
+        <w:rPr>
+          <w:rFonts w:ascii="Source Sans Pro" w:hAnsi="Source Sans Pro" w:cs="Arial"/>
           <w:i/>
-          <w:color w:val="4F81BD" w:themeColor="accent1"/>
-          <w:szCs w:val="24"/>
-        </w:rPr>
-      </w:pPr>
-      <w:r>
-        <w:rPr>
-          <w:rFonts w:cs="Arial"/>
+          <w:sz w:val="24"/>
+          <w:szCs w:val="24"/>
+        </w:rPr>
+      </w:pPr>
+      <w:r>
+        <w:rPr>
+          <w:rFonts w:ascii="Source Sans Pro" w:hAnsi="Source Sans Pro" w:cs="Arial"/>
           <w:i/>
+          <w:sz w:val="24"/>
           <w:szCs w:val="24"/>
         </w:rPr>
         <w:t>&lt;</w:t>
       </w:r>
       <w:r>
         <w:rPr>
-          <w:rFonts w:cs="Arial"/>
+          <w:rFonts w:ascii="Source Sans Pro" w:hAnsi="Source Sans Pro" w:cs="Arial"/>
           <w:i/>
-          <w:color w:val="4F81BD" w:themeColor="accent1"/>
+          <w:sz w:val="24"/>
           <w:szCs w:val="24"/>
         </w:rPr>
         <w:t xml:space="preserve">Mitigation </w:t>
       </w:r>
       <w:r>
         <w:rPr>
-          <w:rFonts w:cs="Arial"/>
+          <w:rFonts w:ascii="Source Sans Pro" w:hAnsi="Source Sans Pro" w:cs="Arial"/>
           <w:i/>
-          <w:color w:val="4F81BD" w:themeColor="accent1"/>
+          <w:sz w:val="24"/>
           <w:szCs w:val="24"/>
         </w:rPr>
         <w:t>Type</w:t>
       </w:r>
       <w:r>
         <w:rPr>
-          <w:rFonts w:cs="Arial"/>
+          <w:rFonts w:ascii="Source Sans Pro" w:hAnsi="Source Sans Pro" w:cs="Arial"/>
           <w:i/>
-          <w:color w:val="4F81BD" w:themeColor="accent1"/>
+          <w:sz w:val="24"/>
           <w:szCs w:val="24"/>
         </w:rPr>
         <w:t>&gt;</w:t>
@@ -1478,29 +1512,31 @@
         <w:spacing w:after="0" w:line="240" w:lineRule="auto"/>
         <w:rPr>
           <w:rFonts w:ascii="Source Sans Pro Light" w:hAnsi="Source Sans Pro Light"/>
-          <w:szCs w:val="24"/>
-        </w:rPr>
-      </w:pPr>
-      <w:r>
-        <w:rPr>
-          <w:rFonts w:cs="Arial"/>
+          <w:sz w:val="24"/>
+          <w:szCs w:val="24"/>
+        </w:rPr>
+      </w:pPr>
+      <w:r>
+        <w:rPr>
+          <w:rFonts w:ascii="Source Sans Pro" w:hAnsi="Source Sans Pro" w:cs="Arial"/>
           <w:i/>
+          <w:sz w:val="24"/>
           <w:szCs w:val="24"/>
         </w:rPr>
         <w:t>&lt;</w:t>
       </w:r>
       <w:r>
         <w:rPr>
-          <w:rFonts w:cs="Arial"/>
-          <w:color w:val="4F81BD" w:themeColor="accent1"/>
+          <w:rFonts w:ascii="Source Sans Pro" w:hAnsi="Source Sans Pro" w:cs="Arial"/>
+          <w:sz w:val="24"/>
           <w:szCs w:val="24"/>
         </w:rPr>
         <w:t>Mitigation</w:t>
       </w:r>
       <w:r>
         <w:rPr>
-          <w:rFonts w:cs="Arial"/>
-          <w:color w:val="4F81BD" w:themeColor="accent1"/>
+          <w:rFonts w:ascii="Source Sans Pro" w:hAnsi="Source Sans Pro" w:cs="Arial"/>
+          <w:sz w:val="24"/>
           <w:szCs w:val="24"/>
         </w:rPr>
         <w:t>&gt;</w:t>
@@ -1508,6 +1544,7 @@
       <w:r>
         <w:rPr>
           <w:rFonts w:ascii="Source Sans Pro Light" w:hAnsi="Source Sans Pro Light"/>
+          <w:sz w:val="24"/>
           <w:szCs w:val="24"/>
         </w:rPr>
         <w:t xml:space="preserve"> </w:t>
@@ -1521,24 +1558,27 @@
         <w:spacing w:after="0" w:line="240" w:lineRule="auto"/>
         <w:rPr>
           <w:rFonts w:ascii="Source Sans Pro Light" w:hAnsi="Source Sans Pro Light"/>
-          <w:szCs w:val="24"/>
-        </w:rPr>
-      </w:pPr>
-    </w:p>
-    <w:p>
-      <w:pPr>
-        <w:tabs>
-          <w:tab w:val="left" w:pos="5245"/>
-        </w:tabs>
-        <w:spacing w:after="0" w:line="240" w:lineRule="auto"/>
-        <w:rPr>
-          <w:rFonts w:ascii="Source Sans Pro Light" w:hAnsi="Source Sans Pro Light"/>
-          <w:szCs w:val="24"/>
-        </w:rPr>
-      </w:pPr>
-      <w:r>
-        <w:rPr>
-          <w:rFonts w:ascii="Source Sans Pro Light" w:hAnsi="Source Sans Pro Light"/>
+          <w:sz w:val="24"/>
+          <w:szCs w:val="24"/>
+        </w:rPr>
+      </w:pPr>
+    </w:p>
+    <w:p>
+      <w:pPr>
+        <w:tabs>
+          <w:tab w:val="left" w:pos="5245"/>
+        </w:tabs>
+        <w:spacing w:after="0" w:line="240" w:lineRule="auto"/>
+        <w:rPr>
+          <w:rFonts w:ascii="Source Sans Pro Light" w:hAnsi="Source Sans Pro Light"/>
+          <w:sz w:val="24"/>
+          <w:szCs w:val="24"/>
+        </w:rPr>
+      </w:pPr>
+      <w:r>
+        <w:rPr>
+          <w:rFonts w:ascii="Source Sans Pro Light" w:hAnsi="Source Sans Pro Light"/>
+          <w:sz w:val="24"/>
           <w:szCs w:val="24"/>
         </w:rPr>
         <w:lastRenderedPageBreak/>
@@ -1554,6 +1594,7 @@
         <w:rPr>
           <w:rFonts w:ascii="Source Sans Pro Light" w:hAnsi="Source Sans Pro Light"/>
           <w:b/>
+          <w:sz w:val="24"/>
           <w:szCs w:val="24"/>
           <w:u w:val="single"/>
         </w:rPr>
@@ -1567,50 +1608,48 @@
         <w:spacing w:after="0" w:line="240" w:lineRule="auto"/>
         <w:rPr>
           <w:rFonts w:ascii="Source Sans Pro Light" w:hAnsi="Source Sans Pro Light"/>
-          <w:szCs w:val="24"/>
-        </w:rPr>
-      </w:pPr>
-      <w:r>
-        <w:rPr>
-          <w:rFonts w:ascii="Source Sans Pro Light" w:hAnsi="Source Sans Pro Light"/>
-          <w:szCs w:val="24"/>
-        </w:rPr>
-        <w:t xml:space="preserve">This response relates solely to archaeological considerations.  If necessary, Historic England’s Development Advice Team should </w:t>
-      </w:r>
-      <w:r>
-        <w:rPr>
-          <w:rFonts w:ascii="Source Sans Pro Light" w:hAnsi="Source Sans Pro Light"/>
-          <w:szCs w:val="24"/>
-        </w:rPr>
-        <w:t>be consulted separately regarding statutory matters.</w:t>
-      </w:r>
-    </w:p>
-    <w:p>
-      <w:pPr>
-        <w:tabs>
-          <w:tab w:val="left" w:pos="5245"/>
-        </w:tabs>
-        <w:spacing w:after="0" w:line="240" w:lineRule="auto"/>
-        <w:rPr>
-          <w:rFonts w:ascii="Source Sans Pro Light" w:hAnsi="Source Sans Pro Light"/>
-          <w:szCs w:val="24"/>
-        </w:rPr>
-      </w:pPr>
-    </w:p>
-    <w:p>
-      <w:pPr>
-        <w:tabs>
-          <w:tab w:val="left" w:pos="5245"/>
-        </w:tabs>
-        <w:spacing w:after="0" w:line="240" w:lineRule="auto"/>
-        <w:rPr>
-          <w:rFonts w:ascii="Source Sans Pro Light" w:hAnsi="Source Sans Pro Light"/>
-          <w:szCs w:val="24"/>
-        </w:rPr>
-      </w:pPr>
-      <w:r>
-        <w:rPr>
-          <w:rFonts w:ascii="Source Sans Pro Light" w:hAnsi="Source Sans Pro Light"/>
+          <w:sz w:val="24"/>
+          <w:szCs w:val="24"/>
+        </w:rPr>
+      </w:pPr>
+      <w:r>
+        <w:rPr>
+          <w:rFonts w:ascii="Source Sans Pro Light" w:hAnsi="Source Sans Pro Light"/>
+          <w:sz w:val="24"/>
+          <w:szCs w:val="24"/>
+        </w:rPr>
+        <w:t>This response relates solely to archaeological considerations.  If necessary, Historic England’s Development Advice Team should be consulted separately regarding statutory matters.</w:t>
+      </w:r>
+    </w:p>
+    <w:p>
+      <w:pPr>
+        <w:tabs>
+          <w:tab w:val="left" w:pos="5245"/>
+        </w:tabs>
+        <w:spacing w:after="0" w:line="240" w:lineRule="auto"/>
+        <w:rPr>
+          <w:rFonts w:ascii="Source Sans Pro Light" w:hAnsi="Source Sans Pro Light"/>
+          <w:sz w:val="24"/>
+          <w:szCs w:val="24"/>
+        </w:rPr>
+      </w:pPr>
+    </w:p>
+    <w:p>
+      <w:pPr>
+        <w:tabs>
+          <w:tab w:val="left" w:pos="5245"/>
+        </w:tabs>
+        <w:spacing w:after="0" w:line="240" w:lineRule="auto"/>
+        <w:rPr>
+          <w:rFonts w:ascii="Source Sans Pro Light" w:hAnsi="Source Sans Pro Light"/>
+          <w:sz w:val="24"/>
+          <w:szCs w:val="24"/>
+        </w:rPr>
+      </w:pPr>
+      <w:r>
+        <w:rPr>
+          <w:rFonts w:ascii="Source Sans Pro Light" w:hAnsi="Source Sans Pro Light"/>
+          <w:sz w:val="24"/>
           <w:szCs w:val="24"/>
         </w:rPr>
         <w:t>Yours sincerely</w:t>
@@ -1624,24 +1663,27 @@
         <w:spacing w:after="0" w:line="240" w:lineRule="auto"/>
         <w:rPr>
           <w:rFonts w:ascii="Source Sans Pro Light" w:hAnsi="Source Sans Pro Light"/>
-          <w:szCs w:val="24"/>
-        </w:rPr>
-      </w:pPr>
-    </w:p>
-    <w:p>
-      <w:pPr>
-        <w:tabs>
-          <w:tab w:val="left" w:pos="5245"/>
-        </w:tabs>
-        <w:spacing w:after="0" w:line="240" w:lineRule="auto"/>
-        <w:rPr>
-          <w:rFonts w:ascii="Source Sans Pro Light" w:hAnsi="Source Sans Pro Light"/>
-          <w:szCs w:val="24"/>
-        </w:rPr>
-      </w:pPr>
-      <w:r>
-        <w:rPr>
-          <w:rFonts w:ascii="Source Sans Pro Light" w:hAnsi="Source Sans Pro Light"/>
+          <w:sz w:val="24"/>
+          <w:szCs w:val="24"/>
+        </w:rPr>
+      </w:pPr>
+    </w:p>
+    <w:p>
+      <w:pPr>
+        <w:tabs>
+          <w:tab w:val="left" w:pos="5245"/>
+        </w:tabs>
+        <w:spacing w:after="0" w:line="240" w:lineRule="auto"/>
+        <w:rPr>
+          <w:rFonts w:ascii="Source Sans Pro Light" w:hAnsi="Source Sans Pro Light"/>
+          <w:sz w:val="24"/>
+          <w:szCs w:val="24"/>
+        </w:rPr>
+      </w:pPr>
+      <w:r>
+        <w:rPr>
+          <w:rFonts w:ascii="Source Sans Pro Light" w:hAnsi="Source Sans Pro Light"/>
+          <w:sz w:val="24"/>
           <w:szCs w:val="24"/>
         </w:rPr>
         <w:t>&lt;</w:t>
@@ -1650,7 +1692,7 @@
         <w:rPr>
           <w:rFonts w:ascii="Source Sans Pro Light" w:hAnsi="Source Sans Pro Light"/>
           <w:i/>
-          <w:color w:val="0070C0"/>
+          <w:sz w:val="24"/>
           <w:szCs w:val="24"/>
         </w:rPr>
         <w:t>C</w:t>
@@ -1659,7 +1701,7 @@
         <w:rPr>
           <w:rFonts w:ascii="Source Sans Pro Light" w:hAnsi="Source Sans Pro Light"/>
           <w:i/>
-          <w:color w:val="0070C0"/>
+          <w:sz w:val="24"/>
           <w:szCs w:val="24"/>
         </w:rPr>
         <w:t>asework Officer</w:t>
@@ -1667,7 +1709,7 @@
       <w:r>
         <w:rPr>
           <w:rFonts w:ascii="Source Sans Pro Light" w:hAnsi="Source Sans Pro Light"/>
-          <w:color w:val="0070C0"/>
+          <w:sz w:val="24"/>
           <w:szCs w:val="24"/>
         </w:rPr>
         <w:t>&gt;</w:t>
@@ -1681,12 +1723,14 @@
         <w:spacing w:after="0" w:line="240" w:lineRule="auto"/>
         <w:rPr>
           <w:rFonts w:ascii="Source Sans Pro Light" w:hAnsi="Source Sans Pro Light"/>
-          <w:szCs w:val="24"/>
-        </w:rPr>
-      </w:pPr>
-      <w:r>
-        <w:rPr>
-          <w:rFonts w:ascii="Source Sans Pro Light" w:hAnsi="Source Sans Pro Light"/>
+          <w:sz w:val="24"/>
+          <w:szCs w:val="24"/>
+        </w:rPr>
+      </w:pPr>
+      <w:r>
+        <w:rPr>
+          <w:rFonts w:ascii="Source Sans Pro Light" w:hAnsi="Source Sans Pro Light"/>
+          <w:sz w:val="24"/>
           <w:szCs w:val="24"/>
         </w:rPr>
         <w:t>Archaeology Advisor</w:t>
@@ -1700,12 +1744,14 @@
         <w:spacing w:after="0" w:line="240" w:lineRule="auto"/>
         <w:rPr>
           <w:rFonts w:ascii="Source Sans Pro Light" w:hAnsi="Source Sans Pro Light"/>
-          <w:szCs w:val="24"/>
-        </w:rPr>
-      </w:pPr>
-      <w:r>
-        <w:rPr>
-          <w:rFonts w:ascii="Source Sans Pro Light" w:hAnsi="Source Sans Pro Light"/>
+          <w:sz w:val="24"/>
+          <w:szCs w:val="24"/>
+        </w:rPr>
+      </w:pPr>
+      <w:r>
+        <w:rPr>
+          <w:rFonts w:ascii="Source Sans Pro Light" w:hAnsi="Source Sans Pro Light"/>
+          <w:sz w:val="24"/>
           <w:szCs w:val="24"/>
         </w:rPr>
         <w:t>Greater London Archaeological Advisory Service</w:t>
@@ -1719,12 +1765,14 @@
         <w:spacing w:after="0" w:line="240" w:lineRule="auto"/>
         <w:rPr>
           <w:rFonts w:ascii="Source Sans Pro Light" w:hAnsi="Source Sans Pro Light"/>
-          <w:szCs w:val="24"/>
-        </w:rPr>
-      </w:pPr>
-      <w:r>
-        <w:rPr>
-          <w:rFonts w:ascii="Source Sans Pro Light" w:hAnsi="Source Sans Pro Light"/>
+          <w:sz w:val="24"/>
+          <w:szCs w:val="24"/>
+        </w:rPr>
+      </w:pPr>
+      <w:r>
+        <w:rPr>
+          <w:rFonts w:ascii="Source Sans Pro Light" w:hAnsi="Source Sans Pro Light"/>
+          <w:sz w:val="24"/>
           <w:szCs w:val="24"/>
         </w:rPr>
         <w:t>London and South East Region</w:t>
@@ -1738,7 +1786,7 @@
         <w:spacing w:after="0" w:line="240" w:lineRule="auto"/>
         <w:rPr>
           <w:rFonts w:ascii="Source Sans Pro Light" w:hAnsi="Source Sans Pro Light"/>
-          <w:color w:val="FF0000"/>
+          <w:sz w:val="24"/>
           <w:szCs w:val="24"/>
         </w:rPr>
       </w:pPr>
@@ -1881,14 +1929,14 @@
             <w:spacing w:after="40"/>
             <w:jc w:val="center"/>
             <w:rPr>
-              <w:rFonts w:eastAsia="Calibri"/>
+              <w:rFonts w:ascii="Source Sans Pro" w:eastAsia="Calibri" w:hAnsi="Source Sans Pro"/>
               <w:spacing w:val="5"/>
               <w:sz w:val="16"/>
             </w:rPr>
           </w:pPr>
           <w:r>
             <w:rPr>
-              <w:rFonts w:eastAsia="Calibri"/>
+              <w:rFonts w:ascii="Source Sans Pro" w:eastAsia="Calibri" w:hAnsi="Source Sans Pro"/>
               <w:spacing w:val="5"/>
               <w:sz w:val="16"/>
             </w:rPr>
@@ -1896,7 +1944,7 @@
           </w:r>
           <w:r>
             <w:rPr>
-              <w:rFonts w:eastAsia="Calibri"/>
+              <w:rFonts w:ascii="Source Sans Pro" w:eastAsia="Calibri" w:hAnsi="Source Sans Pro"/>
               <w:spacing w:val="5"/>
               <w:sz w:val="16"/>
             </w:rPr>
@@ -1904,7 +1952,7 @@
           </w:r>
           <w:r>
             <w:rPr>
-              <w:rFonts w:eastAsia="Calibri"/>
+              <w:rFonts w:ascii="Source Sans Pro" w:eastAsia="Calibri" w:hAnsi="Source Sans Pro"/>
               <w:spacing w:val="5"/>
               <w:sz w:val="16"/>
               <w:vertAlign w:val="superscript"/>
@@ -1913,7 +1961,7 @@
           </w:r>
           <w:r>
             <w:rPr>
-              <w:rFonts w:eastAsia="Calibri"/>
+              <w:rFonts w:ascii="Source Sans Pro" w:eastAsia="Calibri" w:hAnsi="Source Sans Pro"/>
               <w:spacing w:val="5"/>
               <w:sz w:val="16"/>
             </w:rPr>
@@ -1921,7 +1969,7 @@
           </w:r>
           <w:r>
             <w:rPr>
-              <w:rFonts w:eastAsia="Calibri"/>
+              <w:rFonts w:ascii="Source Sans Pro" w:eastAsia="Calibri" w:hAnsi="Source Sans Pro"/>
               <w:spacing w:val="5"/>
               <w:sz w:val="16"/>
             </w:rPr>
@@ -1929,7 +1977,7 @@
           </w:r>
           <w:r>
             <w:rPr>
-              <w:rFonts w:eastAsia="Calibri"/>
+              <w:rFonts w:ascii="Source Sans Pro" w:eastAsia="Calibri" w:hAnsi="Source Sans Pro"/>
               <w:spacing w:val="5"/>
               <w:sz w:val="16"/>
             </w:rPr>
@@ -1938,7 +1986,7 @@
           <w:proofErr w:type="spellStart"/>
           <w:r>
             <w:rPr>
-              <w:rFonts w:eastAsia="Calibri"/>
+              <w:rFonts w:ascii="Source Sans Pro" w:eastAsia="Calibri" w:hAnsi="Source Sans Pro"/>
               <w:spacing w:val="5"/>
               <w:sz w:val="16"/>
             </w:rPr>
@@ -1947,7 +1995,7 @@
           <w:proofErr w:type="spellEnd"/>
           <w:r>
             <w:rPr>
-              <w:rFonts w:eastAsia="Calibri"/>
+              <w:rFonts w:ascii="Source Sans Pro" w:eastAsia="Calibri" w:hAnsi="Source Sans Pro"/>
               <w:spacing w:val="5"/>
               <w:sz w:val="16"/>
             </w:rPr>
@@ -1955,7 +2003,7 @@
           </w:r>
           <w:r>
             <w:rPr>
-              <w:rFonts w:eastAsia="Calibri"/>
+              <w:rFonts w:ascii="Source Sans Pro" w:eastAsia="Calibri" w:hAnsi="Source Sans Pro"/>
               <w:spacing w:val="5"/>
               <w:sz w:val="16"/>
             </w:rPr>
@@ -1963,7 +2011,7 @@
           </w:r>
           <w:r>
             <w:rPr>
-              <w:rFonts w:eastAsia="Calibri"/>
+              <w:rFonts w:ascii="Source Sans Pro" w:eastAsia="Calibri" w:hAnsi="Source Sans Pro"/>
               <w:spacing w:val="5"/>
               <w:sz w:val="16"/>
             </w:rPr>
@@ -1971,7 +2019,7 @@
           </w:r>
           <w:r>
             <w:rPr>
-              <w:rFonts w:eastAsia="Calibri"/>
+              <w:rFonts w:ascii="Source Sans Pro" w:eastAsia="Calibri" w:hAnsi="Source Sans Pro"/>
               <w:spacing w:val="5"/>
               <w:sz w:val="16"/>
             </w:rPr>
@@ -1979,7 +2027,7 @@
           </w:r>
           <w:r>
             <w:rPr>
-              <w:rFonts w:eastAsia="Calibri"/>
+              <w:rFonts w:ascii="Source Sans Pro" w:eastAsia="Calibri" w:hAnsi="Source Sans Pro"/>
               <w:spacing w:val="5"/>
               <w:sz w:val="16"/>
             </w:rPr>
@@ -1991,14 +2039,14 @@
             <w:spacing w:after="40"/>
             <w:jc w:val="center"/>
             <w:rPr>
-              <w:rFonts w:eastAsia="Calibri"/>
+              <w:rFonts w:ascii="Source Sans Pro" w:eastAsia="Calibri" w:hAnsi="Source Sans Pro"/>
               <w:spacing w:val="5"/>
               <w:sz w:val="16"/>
             </w:rPr>
           </w:pPr>
           <w:r>
             <w:rPr>
-              <w:rFonts w:eastAsia="Calibri"/>
+              <w:rFonts w:ascii="Source Sans Pro" w:eastAsia="Calibri" w:hAnsi="Source Sans Pro"/>
               <w:spacing w:val="5"/>
               <w:sz w:val="16"/>
             </w:rPr>
@@ -2007,7 +2055,7 @@
           <w:proofErr w:type="gramStart"/>
           <w:r>
             <w:rPr>
-              <w:rFonts w:eastAsia="Calibri"/>
+              <w:rFonts w:ascii="Source Sans Pro" w:eastAsia="Calibri" w:hAnsi="Source Sans Pro"/>
               <w:spacing w:val="5"/>
               <w:sz w:val="16"/>
             </w:rPr>
@@ -2016,7 +2064,7 @@
           <w:proofErr w:type="gramEnd"/>
           <w:r>
             <w:rPr>
-              <w:rFonts w:eastAsia="Calibri"/>
+              <w:rFonts w:ascii="Source Sans Pro" w:eastAsia="Calibri" w:hAnsi="Source Sans Pro"/>
               <w:spacing w:val="5"/>
               <w:sz w:val="16"/>
             </w:rPr>
@@ -2032,7 +2080,7 @@
             <w:spacing w:after="40"/>
             <w:jc w:val="center"/>
             <w:rPr>
-              <w:rFonts w:eastAsia="Calibri"/>
+              <w:rFonts w:ascii="Source Sans Pro" w:eastAsia="Calibri" w:hAnsi="Source Sans Pro"/>
               <w:spacing w:val="5"/>
               <w:sz w:val="16"/>
               <w:szCs w:val="16"/>
@@ -2040,7 +2088,7 @@
           </w:pPr>
           <w:r>
             <w:rPr>
-              <w:rFonts w:eastAsia="Calibri"/>
+              <w:rFonts w:ascii="Source Sans Pro" w:eastAsia="Calibri" w:hAnsi="Source Sans Pro"/>
               <w:spacing w:val="5"/>
               <w:sz w:val="16"/>
               <w:szCs w:val="16"/>
@@ -2610,11 +2658,7 @@
   <w:style w:type="paragraph" w:default="1" w:styleId="Normal">
     <w:name w:val="Normal"/>
     <w:qFormat/>
-    <w:rsid w:val="00BD35DA"/>
-    <w:rPr>
-      <w:rFonts w:ascii="Source Sans Pro" w:hAnsi="Source Sans Pro"/>
-      <w:sz w:val="24"/>
-    </w:rPr>
+    <w:rsid w:val="0005123C"/>
   </w:style>
   <w:style w:type="character" w:default="1" w:styleId="DefaultParagraphFont">
     <w:name w:val="Default Paragraph Font"/>

</xml_diff>

<commit_message>
Add/Update ms docx templates, #852
</commit_message>
<xml_diff>
--- a/arches_her/docx/Condition Historic Building Recording Letter.docx
+++ b/arches_her/docx/Condition Historic Building Recording Letter.docx
@@ -27,6 +27,7 @@
               <w:jc w:val="center"/>
               <w:rPr>
                 <w:rFonts w:ascii="Source Sans Pro Light" w:hAnsi="Source Sans Pro Light"/>
+                <w:sz w:val="24"/>
               </w:rPr>
             </w:pPr>
             <w:r>
@@ -87,6 +88,7 @@
             <w:r>
               <w:rPr>
                 <w:rFonts w:ascii="Source Sans Pro Light" w:hAnsi="Source Sans Pro Light"/>
+                <w:sz w:val="24"/>
               </w:rPr>
               <w:br/>
             </w:r>
@@ -100,6 +102,7 @@
               <w:jc w:val="center"/>
               <w:rPr>
                 <w:rFonts w:ascii="Source Sans Pro Light" w:hAnsi="Source Sans Pro Light"/>
+                <w:sz w:val="24"/>
               </w:rPr>
             </w:pPr>
           </w:p>
@@ -112,6 +115,7 @@
               <w:jc w:val="center"/>
               <w:rPr>
                 <w:rFonts w:ascii="Source Sans Pro Light" w:hAnsi="Source Sans Pro Light"/>
+                <w:sz w:val="24"/>
               </w:rPr>
             </w:pPr>
           </w:p>
@@ -124,6 +128,7 @@
               <w:jc w:val="center"/>
               <w:rPr>
                 <w:rFonts w:ascii="Source Sans Pro Light" w:hAnsi="Source Sans Pro Light"/>
+                <w:sz w:val="24"/>
               </w:rPr>
             </w:pPr>
           </w:p>
@@ -136,6 +141,7 @@
               <w:jc w:val="center"/>
               <w:rPr>
                 <w:rFonts w:ascii="Source Sans Pro Light" w:hAnsi="Source Sans Pro Light"/>
+                <w:sz w:val="24"/>
               </w:rPr>
             </w:pPr>
           </w:p>
@@ -147,6 +153,7 @@
               <w:jc w:val="center"/>
               <w:rPr>
                 <w:rFonts w:ascii="Source Sans Pro Light" w:hAnsi="Source Sans Pro Light"/>
+                <w:sz w:val="24"/>
               </w:rPr>
             </w:pPr>
           </w:p>
@@ -158,31 +165,21 @@
         <w:tabs>
           <w:tab w:val="left" w:pos="5245"/>
         </w:tabs>
-        <w:rPr>
-          <w:rFonts w:ascii="Source Sans Pro Light" w:hAnsi="Source Sans Pro Light"/>
-        </w:rPr>
-      </w:pPr>
-    </w:p>
-    <w:p>
-      <w:pPr>
-        <w:tabs>
-          <w:tab w:val="left" w:pos="5245"/>
-        </w:tabs>
-        <w:spacing w:after="0" w:line="240" w:lineRule="auto"/>
-        <w:rPr>
-          <w:rFonts w:ascii="Source Sans Pro Light" w:hAnsi="Source Sans Pro Light"/>
-        </w:rPr>
-      </w:pPr>
-    </w:p>
-    <w:p>
-      <w:pPr>
-        <w:tabs>
-          <w:tab w:val="left" w:pos="5245"/>
-        </w:tabs>
-        <w:spacing w:after="0" w:line="240" w:lineRule="auto"/>
-        <w:rPr>
-          <w:rFonts w:ascii="Source Sans Pro Light" w:hAnsi="Source Sans Pro Light"/>
-          <w:color w:val="0070C0"/>
+        <w:spacing w:after="0" w:line="240" w:lineRule="auto"/>
+        <w:rPr>
+          <w:rFonts w:ascii="Source Sans Pro Light" w:hAnsi="Source Sans Pro Light"/>
+        </w:rPr>
+      </w:pPr>
+    </w:p>
+    <w:p>
+      <w:pPr>
+        <w:tabs>
+          <w:tab w:val="left" w:pos="5245"/>
+        </w:tabs>
+        <w:spacing w:after="0" w:line="240" w:lineRule="auto"/>
+        <w:rPr>
+          <w:rFonts w:ascii="Source Sans Pro Light" w:hAnsi="Source Sans Pro Light"/>
+          <w:sz w:val="24"/>
           <w:szCs w:val="24"/>
         </w:rPr>
         <w:sectPr>
@@ -202,14 +199,48 @@
         <w:spacing w:after="0" w:line="240" w:lineRule="auto"/>
         <w:rPr>
           <w:rFonts w:ascii="Source Sans Pro Light" w:hAnsi="Source Sans Pro Light"/>
-          <w:color w:val="0070C0"/>
-          <w:szCs w:val="24"/>
-        </w:rPr>
-      </w:pPr>
-      <w:r>
-        <w:rPr>
-          <w:rFonts w:ascii="Source Sans Pro Light" w:hAnsi="Source Sans Pro Light"/>
-          <w:color w:val="0070C0"/>
+          <w:sz w:val="24"/>
+          <w:szCs w:val="24"/>
+        </w:rPr>
+      </w:pPr>
+    </w:p>
+    <w:p>
+      <w:pPr>
+        <w:tabs>
+          <w:tab w:val="left" w:pos="5245"/>
+        </w:tabs>
+        <w:spacing w:after="0" w:line="240" w:lineRule="auto"/>
+        <w:rPr>
+          <w:rFonts w:ascii="Source Sans Pro Light" w:hAnsi="Source Sans Pro Light"/>
+          <w:sz w:val="24"/>
+          <w:szCs w:val="24"/>
+        </w:rPr>
+      </w:pPr>
+      <w:r>
+        <w:rPr>
+          <w:rFonts w:ascii="Source Sans Pro Light" w:hAnsi="Source Sans Pro Light"/>
+          <w:sz w:val="24"/>
+          <w:szCs w:val="24"/>
+        </w:rPr>
+        <w:t>&lt;Name of person consulting&gt;</w:t>
+      </w:r>
+    </w:p>
+    <w:p>
+      <w:pPr>
+        <w:tabs>
+          <w:tab w:val="left" w:pos="5245"/>
+        </w:tabs>
+        <w:spacing w:after="0" w:line="240" w:lineRule="auto"/>
+        <w:rPr>
+          <w:rFonts w:ascii="Source Sans Pro Light" w:hAnsi="Source Sans Pro Light"/>
+          <w:sz w:val="24"/>
+          <w:szCs w:val="24"/>
+        </w:rPr>
+      </w:pPr>
+      <w:r>
+        <w:rPr>
+          <w:rFonts w:ascii="Source Sans Pro Light" w:hAnsi="Source Sans Pro Light"/>
+          <w:sz w:val="24"/>
           <w:szCs w:val="24"/>
         </w:rPr>
         <w:t>&lt;</w:t>
@@ -217,51 +248,284 @@
       <w:r>
         <w:rPr>
           <w:rFonts w:ascii="Source Sans Pro Light" w:hAnsi="Source Sans Pro Light"/>
-          <w:color w:val="0070C0"/>
-          <w:szCs w:val="24"/>
-        </w:rPr>
-        <w:t>Name of person consulting&gt;</w:t>
-      </w:r>
-    </w:p>
-    <w:p>
-      <w:pPr>
-        <w:tabs>
-          <w:tab w:val="left" w:pos="5245"/>
-        </w:tabs>
-        <w:spacing w:after="0" w:line="240" w:lineRule="auto"/>
-        <w:rPr>
-          <w:rFonts w:ascii="Source Sans Pro Light" w:hAnsi="Source Sans Pro Light"/>
-          <w:szCs w:val="24"/>
-        </w:rPr>
-      </w:pPr>
-      <w:r>
-        <w:rPr>
-          <w:rFonts w:ascii="Source Sans Pro Light" w:hAnsi="Source Sans Pro Light"/>
-          <w:color w:val="0070C0"/>
+          <w:sz w:val="24"/>
+          <w:szCs w:val="24"/>
+        </w:rPr>
+        <w:t>Address of consulting organisation</w:t>
+      </w:r>
+      <w:r>
+        <w:rPr>
+          <w:rFonts w:ascii="Source Sans Pro Light" w:hAnsi="Source Sans Pro Light"/>
+          <w:sz w:val="24"/>
+          <w:szCs w:val="24"/>
+        </w:rPr>
+        <w:t>&gt;</w:t>
+      </w:r>
+      <w:r>
+        <w:rPr>
+          <w:rFonts w:ascii="Source Sans Pro Light" w:hAnsi="Source Sans Pro Light"/>
+          <w:sz w:val="24"/>
+          <w:szCs w:val="24"/>
+        </w:rPr>
+        <w:t xml:space="preserve"> </w:t>
+      </w:r>
+    </w:p>
+    <w:p>
+      <w:pPr>
+        <w:tabs>
+          <w:tab w:val="left" w:pos="5245"/>
+        </w:tabs>
+        <w:spacing w:after="0" w:line="240" w:lineRule="auto"/>
+        <w:rPr>
+          <w:rFonts w:ascii="Source Sans Pro Light" w:hAnsi="Source Sans Pro Light"/>
+          <w:sz w:val="24"/>
+          <w:szCs w:val="24"/>
+        </w:rPr>
+      </w:pPr>
+    </w:p>
+    <w:p>
+      <w:pPr>
+        <w:tabs>
+          <w:tab w:val="left" w:pos="5245"/>
+        </w:tabs>
+        <w:spacing w:after="0" w:line="240" w:lineRule="auto"/>
+        <w:rPr>
+          <w:rFonts w:ascii="Source Sans Pro Light" w:hAnsi="Source Sans Pro Light"/>
+          <w:sz w:val="24"/>
+          <w:szCs w:val="24"/>
+        </w:rPr>
+      </w:pPr>
+      <w:r>
+        <w:rPr>
+          <w:rFonts w:ascii="Source Sans Pro Light" w:hAnsi="Source Sans Pro Light"/>
+          <w:sz w:val="24"/>
+          <w:szCs w:val="24"/>
+        </w:rPr>
+        <w:br w:type="column"/>
+      </w:r>
+    </w:p>
+    <w:p>
+      <w:pPr>
+        <w:tabs>
+          <w:tab w:val="left" w:pos="5245"/>
+        </w:tabs>
+        <w:spacing w:after="0" w:line="240" w:lineRule="auto"/>
+        <w:rPr>
+          <w:rFonts w:ascii="Source Sans Pro Light" w:hAnsi="Source Sans Pro Light"/>
+          <w:sz w:val="24"/>
+          <w:szCs w:val="24"/>
+        </w:rPr>
+      </w:pPr>
+      <w:r>
+        <w:rPr>
+          <w:rFonts w:ascii="Source Sans Pro Light" w:hAnsi="Source Sans Pro Light"/>
+          <w:sz w:val="24"/>
+          <w:szCs w:val="24"/>
+        </w:rPr>
+        <w:t xml:space="preserve">Your Ref: </w:t>
+      </w:r>
+      <w:r>
+        <w:rPr>
+          <w:rFonts w:ascii="Source Sans Pro Light" w:hAnsi="Source Sans Pro Light"/>
+          <w:sz w:val="24"/>
           <w:szCs w:val="24"/>
         </w:rPr>
         <w:t>&lt;</w:t>
       </w:r>
       <w:r>
         <w:rPr>
-          <w:rFonts w:ascii="Source Sans Pro Light" w:hAnsi="Source Sans Pro Light"/>
-          <w:color w:val="0070C0"/>
-          <w:szCs w:val="24"/>
-        </w:rPr>
-        <w:t>Address of consulting organisation</w:t>
-      </w:r>
-      <w:r>
-        <w:rPr>
-          <w:rFonts w:ascii="Source Sans Pro Light" w:hAnsi="Source Sans Pro Light"/>
-          <w:color w:val="0070C0"/>
+          <w:rFonts w:cs="Arial"/>
+          <w:sz w:val="24"/>
+          <w:szCs w:val="24"/>
+        </w:rPr>
+        <w:t>Reference</w:t>
+      </w:r>
+      <w:r>
+        <w:rPr>
+          <w:rFonts w:ascii="Source Sans Pro Light" w:hAnsi="Source Sans Pro Light"/>
+          <w:sz w:val="24"/>
           <w:szCs w:val="24"/>
         </w:rPr>
         <w:t>&gt;</w:t>
       </w:r>
-      <w:r>
-        <w:rPr>
-          <w:rFonts w:ascii="Source Sans Pro Light" w:hAnsi="Source Sans Pro Light"/>
-          <w:color w:val="0070C0"/>
+    </w:p>
+    <w:p>
+      <w:pPr>
+        <w:tabs>
+          <w:tab w:val="left" w:pos="5245"/>
+        </w:tabs>
+        <w:spacing w:after="0" w:line="240" w:lineRule="auto"/>
+        <w:rPr>
+          <w:rFonts w:ascii="Source Sans Pro Light" w:hAnsi="Source Sans Pro Light"/>
+          <w:sz w:val="24"/>
+          <w:szCs w:val="24"/>
+        </w:rPr>
+      </w:pPr>
+      <w:r>
+        <w:rPr>
+          <w:rFonts w:ascii="Source Sans Pro Light" w:hAnsi="Source Sans Pro Light"/>
+          <w:sz w:val="24"/>
+          <w:szCs w:val="24"/>
+        </w:rPr>
+        <w:t xml:space="preserve">Our Ref: </w:t>
+      </w:r>
+      <w:bookmarkStart w:id="0" w:name="OLE_LINK1"/>
+      <w:r>
+        <w:rPr>
+          <w:rFonts w:ascii="Source Sans Pro Light" w:hAnsi="Source Sans Pro Light"/>
+          <w:sz w:val="24"/>
+          <w:szCs w:val="24"/>
+        </w:rPr>
+        <w:t>&lt;</w:t>
+      </w:r>
+      <w:r>
+        <w:rPr>
+          <w:rFonts w:ascii="Source Sans Pro Light" w:hAnsi="Source Sans Pro Light"/>
+          <w:sz w:val="24"/>
+          <w:szCs w:val="24"/>
+        </w:rPr>
+        <w:t>Primary Reference Number</w:t>
+      </w:r>
+      <w:r>
+        <w:rPr>
+          <w:rFonts w:ascii="Source Sans Pro Light" w:hAnsi="Source Sans Pro Light"/>
+          <w:sz w:val="24"/>
+          <w:szCs w:val="24"/>
+        </w:rPr>
+        <w:t>&gt;</w:t>
+      </w:r>
+      <w:bookmarkEnd w:id="0"/>
+    </w:p>
+    <w:p>
+      <w:pPr>
+        <w:tabs>
+          <w:tab w:val="left" w:pos="5245"/>
+        </w:tabs>
+        <w:spacing w:after="0" w:line="240" w:lineRule="auto"/>
+        <w:rPr>
+          <w:rFonts w:ascii="Source Sans Pro Light" w:hAnsi="Source Sans Pro Light"/>
+          <w:sz w:val="24"/>
+          <w:szCs w:val="24"/>
+        </w:rPr>
+      </w:pPr>
+      <w:r>
+        <w:rPr>
+          <w:rFonts w:ascii="Source Sans Pro Light" w:hAnsi="Source Sans Pro Light"/>
+          <w:sz w:val="24"/>
+          <w:szCs w:val="24"/>
+        </w:rPr>
+        <w:tab/>
+      </w:r>
+      <w:r>
+        <w:rPr>
+          <w:rFonts w:ascii="Source Sans Pro Light" w:hAnsi="Source Sans Pro Light"/>
+          <w:sz w:val="24"/>
+          <w:szCs w:val="24"/>
+        </w:rPr>
+        <w:tab/>
+      </w:r>
+      <w:r>
+        <w:rPr>
+          <w:rFonts w:ascii="Source Sans Pro Light" w:hAnsi="Source Sans Pro Light"/>
+          <w:sz w:val="24"/>
+          <w:szCs w:val="24"/>
+        </w:rPr>
+        <w:tab/>
+      </w:r>
+    </w:p>
+    <w:p>
+      <w:pPr>
+        <w:tabs>
+          <w:tab w:val="left" w:pos="5245"/>
+        </w:tabs>
+        <w:spacing w:after="0" w:line="240" w:lineRule="auto"/>
+        <w:rPr>
+          <w:rFonts w:ascii="Source Sans Pro Light" w:hAnsi="Source Sans Pro Light"/>
+          <w:sz w:val="24"/>
+          <w:szCs w:val="24"/>
+        </w:rPr>
+      </w:pPr>
+      <w:r>
+        <w:rPr>
+          <w:rFonts w:ascii="Source Sans Pro Light" w:hAnsi="Source Sans Pro Light"/>
+          <w:sz w:val="24"/>
+          <w:szCs w:val="24"/>
+        </w:rPr>
+        <w:t xml:space="preserve">Contact: </w:t>
+      </w:r>
+      <w:r>
+        <w:rPr>
+          <w:rFonts w:ascii="Source Sans Pro Light" w:hAnsi="Source Sans Pro Light"/>
+          <w:sz w:val="24"/>
+          <w:szCs w:val="24"/>
+        </w:rPr>
+        <w:t>&lt;</w:t>
+      </w:r>
+      <w:r>
+        <w:rPr>
+          <w:rFonts w:cs="Arial"/>
+          <w:sz w:val="24"/>
+          <w:szCs w:val="24"/>
+        </w:rPr>
+        <w:t>Casework Officer</w:t>
+      </w:r>
+      <w:r>
+        <w:rPr>
+          <w:rFonts w:cs="Arial"/>
+          <w:sz w:val="24"/>
+          <w:szCs w:val="24"/>
+        </w:rPr>
+        <w:t>&gt;</w:t>
+      </w:r>
+    </w:p>
+    <w:p>
+      <w:pPr>
+        <w:tabs>
+          <w:tab w:val="left" w:pos="5245"/>
+        </w:tabs>
+        <w:spacing w:after="0" w:line="240" w:lineRule="auto"/>
+        <w:rPr>
+          <w:rFonts w:ascii="Source Sans Pro Light" w:hAnsi="Source Sans Pro Light"/>
+          <w:sz w:val="24"/>
+          <w:szCs w:val="24"/>
+        </w:rPr>
+      </w:pPr>
+      <w:r>
+        <w:rPr>
+          <w:rFonts w:ascii="Source Sans Pro Light" w:hAnsi="Source Sans Pro Light"/>
+          <w:sz w:val="24"/>
+          <w:szCs w:val="24"/>
+        </w:rPr>
+        <w:t xml:space="preserve">Direct Dial: </w:t>
+      </w:r>
+      <w:r>
+        <w:rPr>
+          <w:rFonts w:ascii="Source Sans Pro Light" w:hAnsi="Source Sans Pro Light"/>
+          <w:sz w:val="24"/>
+          <w:szCs w:val="24"/>
+        </w:rPr>
+        <w:t>&lt;</w:t>
+      </w:r>
+      <w:r>
+        <w:rPr>
+          <w:rFonts w:cs="Arial"/>
+          <w:sz w:val="24"/>
+          <w:szCs w:val="24"/>
+        </w:rPr>
+        <w:t>Casework Officer Number</w:t>
+      </w:r>
+      <w:r>
+        <w:rPr>
+          <w:rFonts w:ascii="Source Sans Pro Light" w:hAnsi="Source Sans Pro Light"/>
+          <w:sz w:val="24"/>
+          <w:szCs w:val="24"/>
+        </w:rPr>
+        <w:t>&gt;</w:t>
+      </w:r>
+      <w:r>
+        <w:rPr>
+          <w:rFonts w:ascii="Source Sans Pro Light" w:hAnsi="Source Sans Pro Light"/>
+          <w:sz w:val="24"/>
           <w:szCs w:val="24"/>
         </w:rPr>
         <w:t xml:space="preserve"> </w:t>
@@ -275,38 +539,22 @@
         <w:spacing w:after="0" w:line="240" w:lineRule="auto"/>
         <w:rPr>
           <w:rFonts w:ascii="Source Sans Pro Light" w:hAnsi="Source Sans Pro Light"/>
-          <w:szCs w:val="24"/>
-        </w:rPr>
-      </w:pPr>
-    </w:p>
-    <w:p>
-      <w:pPr>
-        <w:tabs>
-          <w:tab w:val="left" w:pos="5245"/>
-        </w:tabs>
-        <w:spacing w:after="0" w:line="240" w:lineRule="auto"/>
-        <w:rPr>
-          <w:rFonts w:ascii="Source Sans Pro Light" w:hAnsi="Source Sans Pro Light"/>
-          <w:szCs w:val="24"/>
-        </w:rPr>
-      </w:pPr>
-      <w:r>
-        <w:rPr>
-          <w:rFonts w:ascii="Source Sans Pro Light" w:hAnsi="Source Sans Pro Light"/>
-          <w:szCs w:val="24"/>
-        </w:rPr>
-        <w:br w:type="column"/>
-      </w:r>
-      <w:r>
-        <w:rPr>
-          <w:rFonts w:ascii="Source Sans Pro Light" w:hAnsi="Source Sans Pro Light"/>
-          <w:szCs w:val="24"/>
-        </w:rPr>
-        <w:t xml:space="preserve">Your Ref: </w:t>
-      </w:r>
-      <w:r>
-        <w:rPr>
-          <w:rFonts w:ascii="Source Sans Pro Light" w:hAnsi="Source Sans Pro Light"/>
+          <w:sz w:val="24"/>
+          <w:szCs w:val="24"/>
+        </w:rPr>
+      </w:pPr>
+      <w:r>
+        <w:rPr>
+          <w:rFonts w:ascii="Source Sans Pro Light" w:hAnsi="Source Sans Pro Light"/>
+          <w:sz w:val="24"/>
+          <w:szCs w:val="24"/>
+        </w:rPr>
+        <w:t xml:space="preserve">Email: </w:t>
+      </w:r>
+      <w:r>
+        <w:rPr>
+          <w:rFonts w:ascii="Source Sans Pro Light" w:hAnsi="Source Sans Pro Light"/>
+          <w:sz w:val="24"/>
           <w:szCs w:val="24"/>
         </w:rPr>
         <w:t>&lt;</w:t>
@@ -314,14 +562,15 @@
       <w:r>
         <w:rPr>
           <w:rFonts w:cs="Arial"/>
-          <w:color w:val="4F81BD" w:themeColor="accent1"/>
-          <w:szCs w:val="24"/>
-        </w:rPr>
-        <w:t>Reference</w:t>
-      </w:r>
-      <w:r>
-        <w:rPr>
-          <w:rFonts w:ascii="Source Sans Pro Light" w:hAnsi="Source Sans Pro Light"/>
+          <w:sz w:val="24"/>
+          <w:szCs w:val="24"/>
+        </w:rPr>
+        <w:t>Casework Officer Email</w:t>
+      </w:r>
+      <w:r>
+        <w:rPr>
+          <w:rFonts w:ascii="Source Sans Pro Light" w:hAnsi="Source Sans Pro Light"/>
+          <w:sz w:val="24"/>
           <w:szCs w:val="24"/>
         </w:rPr>
         <w:t>&gt;</w:t>
@@ -335,250 +584,20 @@
         <w:spacing w:after="0" w:line="240" w:lineRule="auto"/>
         <w:rPr>
           <w:rFonts w:ascii="Source Sans Pro Light" w:hAnsi="Source Sans Pro Light"/>
-          <w:szCs w:val="24"/>
-        </w:rPr>
-      </w:pPr>
-      <w:r>
-        <w:rPr>
-          <w:rFonts w:ascii="Source Sans Pro Light" w:hAnsi="Source Sans Pro Light"/>
-          <w:szCs w:val="24"/>
-        </w:rPr>
-        <w:t xml:space="preserve">Our Ref: </w:t>
-      </w:r>
-      <w:bookmarkStart w:id="0" w:name="OLE_LINK1"/>
-      <w:r>
-        <w:rPr>
-          <w:rFonts w:ascii="Source Sans Pro Light" w:hAnsi="Source Sans Pro Light"/>
-          <w:szCs w:val="24"/>
-        </w:rPr>
-        <w:t>&lt;</w:t>
-      </w:r>
-      <w:r>
-        <w:rPr>
-          <w:rFonts w:ascii="Source Sans Pro Light" w:hAnsi="Source Sans Pro Light"/>
-          <w:color w:val="4F81BD" w:themeColor="accent1"/>
-          <w:szCs w:val="24"/>
-        </w:rPr>
-        <w:t>Primary Reference Number</w:t>
-      </w:r>
-      <w:r>
-        <w:rPr>
-          <w:rFonts w:ascii="Source Sans Pro Light" w:hAnsi="Source Sans Pro Light"/>
-          <w:color w:val="4F81BD" w:themeColor="accent1"/>
-          <w:szCs w:val="24"/>
-        </w:rPr>
-        <w:t>&gt;</w:t>
-      </w:r>
-      <w:bookmarkEnd w:id="0"/>
-    </w:p>
-    <w:p>
-      <w:pPr>
-        <w:tabs>
-          <w:tab w:val="left" w:pos="5245"/>
-        </w:tabs>
-        <w:spacing w:after="0" w:line="240" w:lineRule="auto"/>
-        <w:rPr>
-          <w:rFonts w:ascii="Source Sans Pro Light" w:hAnsi="Source Sans Pro Light"/>
-          <w:szCs w:val="24"/>
-        </w:rPr>
-      </w:pPr>
-      <w:r>
-        <w:rPr>
-          <w:rFonts w:ascii="Source Sans Pro Light" w:hAnsi="Source Sans Pro Light"/>
-          <w:szCs w:val="24"/>
-        </w:rPr>
-        <w:tab/>
-      </w:r>
-      <w:r>
-        <w:rPr>
-          <w:rFonts w:ascii="Source Sans Pro Light" w:hAnsi="Source Sans Pro Light"/>
-          <w:szCs w:val="24"/>
-        </w:rPr>
-        <w:tab/>
-      </w:r>
-      <w:r>
-        <w:rPr>
-          <w:rFonts w:ascii="Source Sans Pro Light" w:hAnsi="Source Sans Pro Light"/>
-          <w:szCs w:val="24"/>
-        </w:rPr>
-        <w:tab/>
-      </w:r>
-    </w:p>
-    <w:p>
-      <w:pPr>
-        <w:tabs>
-          <w:tab w:val="left" w:pos="5245"/>
-        </w:tabs>
-        <w:spacing w:after="0" w:line="240" w:lineRule="auto"/>
-        <w:rPr>
-          <w:rFonts w:ascii="Source Sans Pro Light" w:hAnsi="Source Sans Pro Light"/>
-          <w:szCs w:val="24"/>
-        </w:rPr>
-      </w:pPr>
-      <w:r>
-        <w:rPr>
-          <w:rFonts w:ascii="Source Sans Pro Light" w:hAnsi="Source Sans Pro Light"/>
-          <w:szCs w:val="24"/>
-        </w:rPr>
-        <w:t xml:space="preserve">Contact: </w:t>
-      </w:r>
-      <w:r>
-        <w:rPr>
-          <w:rFonts w:ascii="Source Sans Pro Light" w:hAnsi="Source Sans Pro Light"/>
-          <w:szCs w:val="24"/>
-        </w:rPr>
-        <w:t>&lt;</w:t>
-      </w:r>
-      <w:r>
-        <w:rPr>
-          <w:rFonts w:cs="Arial"/>
-          <w:color w:val="4F81BD" w:themeColor="accent1"/>
-          <w:szCs w:val="24"/>
-        </w:rPr>
-        <w:t>Casework Officer</w:t>
-      </w:r>
-      <w:r>
-        <w:rPr>
-          <w:rFonts w:cs="Arial"/>
-          <w:color w:val="4F81BD" w:themeColor="accent1"/>
-          <w:szCs w:val="24"/>
-        </w:rPr>
-        <w:t>&gt;</w:t>
-      </w:r>
-    </w:p>
-    <w:p>
-      <w:pPr>
-        <w:tabs>
-          <w:tab w:val="left" w:pos="5245"/>
-        </w:tabs>
-        <w:spacing w:after="0" w:line="240" w:lineRule="auto"/>
-        <w:rPr>
-          <w:rFonts w:ascii="Source Sans Pro Light" w:hAnsi="Source Sans Pro Light"/>
-          <w:szCs w:val="24"/>
-        </w:rPr>
-      </w:pPr>
-      <w:r>
-        <w:rPr>
-          <w:rFonts w:ascii="Source Sans Pro Light" w:hAnsi="Source Sans Pro Light"/>
-          <w:szCs w:val="24"/>
-        </w:rPr>
-        <w:t xml:space="preserve">Direct Dial: </w:t>
-      </w:r>
-      <w:r>
-        <w:rPr>
-          <w:rFonts w:ascii="Source Sans Pro Light" w:hAnsi="Source Sans Pro Light"/>
-          <w:szCs w:val="24"/>
-        </w:rPr>
-        <w:t>&lt;</w:t>
-      </w:r>
-      <w:r>
-        <w:rPr>
-          <w:rFonts w:cs="Arial"/>
-          <w:color w:val="4F81BD" w:themeColor="accent1"/>
-          <w:szCs w:val="24"/>
-        </w:rPr>
-        <w:t>Casework Office</w:t>
-      </w:r>
-      <w:r>
-        <w:rPr>
-          <w:rFonts w:cs="Arial"/>
-          <w:color w:val="4F81BD" w:themeColor="accent1"/>
-          <w:szCs w:val="24"/>
-        </w:rPr>
-        <w:t>r Numbe</w:t>
-      </w:r>
-      <w:r>
-        <w:rPr>
-          <w:rFonts w:cs="Arial"/>
-          <w:color w:val="4F81BD" w:themeColor="accent1"/>
-          <w:szCs w:val="24"/>
-        </w:rPr>
-        <w:t>r</w:t>
-      </w:r>
-      <w:r>
-        <w:rPr>
-          <w:rFonts w:ascii="Source Sans Pro Light" w:hAnsi="Source Sans Pro Light"/>
-          <w:szCs w:val="24"/>
-        </w:rPr>
-        <w:t>&gt;</w:t>
-      </w:r>
-      <w:r>
-        <w:rPr>
-          <w:rFonts w:ascii="Source Sans Pro Light" w:hAnsi="Source Sans Pro Light"/>
-          <w:szCs w:val="24"/>
-        </w:rPr>
-        <w:t xml:space="preserve"> </w:t>
-      </w:r>
-    </w:p>
-    <w:p>
-      <w:pPr>
-        <w:tabs>
-          <w:tab w:val="left" w:pos="5245"/>
-        </w:tabs>
-        <w:spacing w:after="0" w:line="240" w:lineRule="auto"/>
-        <w:rPr>
-          <w:rFonts w:ascii="Source Sans Pro Light" w:hAnsi="Source Sans Pro Light"/>
-          <w:szCs w:val="24"/>
-        </w:rPr>
-      </w:pPr>
-      <w:r>
-        <w:rPr>
-          <w:rFonts w:ascii="Source Sans Pro Light" w:hAnsi="Source Sans Pro Light"/>
-          <w:szCs w:val="24"/>
-        </w:rPr>
-        <w:t xml:space="preserve">Email: </w:t>
-      </w:r>
-      <w:r>
-        <w:rPr>
-          <w:rFonts w:ascii="Source Sans Pro Light" w:hAnsi="Source Sans Pro Light"/>
-          <w:szCs w:val="24"/>
-        </w:rPr>
-        <w:t>&lt;</w:t>
-      </w:r>
-      <w:r>
-        <w:rPr>
-          <w:rFonts w:cs="Arial"/>
-          <w:color w:val="4F81BD" w:themeColor="accent1"/>
-          <w:szCs w:val="24"/>
-        </w:rPr>
-        <w:t>Casework Office</w:t>
-      </w:r>
-      <w:r>
-        <w:rPr>
-          <w:rFonts w:cs="Arial"/>
-          <w:color w:val="4F81BD" w:themeColor="accent1"/>
-          <w:szCs w:val="24"/>
-        </w:rPr>
-        <w:t>r Email</w:t>
-      </w:r>
-      <w:r>
-        <w:rPr>
-          <w:rFonts w:ascii="Source Sans Pro Light" w:hAnsi="Source Sans Pro Light"/>
-          <w:szCs w:val="24"/>
-        </w:rPr>
-        <w:t>&gt;</w:t>
-      </w:r>
-    </w:p>
-    <w:p>
-      <w:pPr>
-        <w:tabs>
-          <w:tab w:val="left" w:pos="5245"/>
-        </w:tabs>
-        <w:spacing w:after="0" w:line="240" w:lineRule="auto"/>
-        <w:rPr>
-          <w:rFonts w:ascii="Source Sans Pro Light" w:hAnsi="Source Sans Pro Light"/>
-          <w:szCs w:val="24"/>
-        </w:rPr>
-      </w:pPr>
-    </w:p>
-    <w:p>
-      <w:pPr>
-        <w:tabs>
-          <w:tab w:val="left" w:pos="5245"/>
-        </w:tabs>
-        <w:spacing w:after="0" w:line="240" w:lineRule="auto"/>
-        <w:rPr>
-          <w:rFonts w:ascii="Source Sans Pro Light" w:hAnsi="Source Sans Pro Light"/>
+          <w:sz w:val="24"/>
+          <w:szCs w:val="24"/>
+        </w:rPr>
+      </w:pPr>
+    </w:p>
+    <w:p>
+      <w:pPr>
+        <w:tabs>
+          <w:tab w:val="left" w:pos="5245"/>
+        </w:tabs>
+        <w:spacing w:after="0" w:line="240" w:lineRule="auto"/>
+        <w:rPr>
+          <w:rFonts w:ascii="Source Sans Pro Light" w:hAnsi="Source Sans Pro Light"/>
+          <w:sz w:val="24"/>
           <w:szCs w:val="24"/>
         </w:rPr>
         <w:sectPr>
@@ -601,26 +620,35 @@
         <w:spacing w:after="0" w:line="240" w:lineRule="auto"/>
         <w:rPr>
           <w:rFonts w:ascii="Source Sans Pro Light" w:hAnsi="Source Sans Pro Light"/>
-          <w:szCs w:val="24"/>
-        </w:rPr>
-      </w:pPr>
-      <w:r>
-        <w:rPr>
-          <w:rFonts w:ascii="Source Sans Pro Light" w:hAnsi="Source Sans Pro Light"/>
-          <w:szCs w:val="24"/>
-        </w:rPr>
-        <w:t xml:space="preserve">       </w:t>
-      </w:r>
-      <w:r>
-        <w:rPr>
-          <w:rFonts w:ascii="Source Sans Pro Light" w:hAnsi="Source Sans Pro Light"/>
-          <w:szCs w:val="24"/>
-        </w:rPr>
-        <w:t xml:space="preserve">                                                      </w:t>
-      </w:r>
-      <w:r>
-        <w:rPr>
-          <w:rFonts w:ascii="Source Sans Pro Light" w:hAnsi="Source Sans Pro Light"/>
+          <w:sz w:val="24"/>
+          <w:szCs w:val="24"/>
+        </w:rPr>
+      </w:pPr>
+    </w:p>
+    <w:p>
+      <w:pPr>
+        <w:tabs>
+          <w:tab w:val="left" w:pos="5670"/>
+        </w:tabs>
+        <w:spacing w:after="0" w:line="240" w:lineRule="auto"/>
+        <w:rPr>
+          <w:rFonts w:ascii="Source Sans Pro Light" w:hAnsi="Source Sans Pro Light"/>
+          <w:sz w:val="24"/>
+          <w:szCs w:val="24"/>
+        </w:rPr>
+      </w:pPr>
+      <w:r>
+        <w:rPr>
+          <w:rFonts w:ascii="Source Sans Pro Light" w:hAnsi="Source Sans Pro Light"/>
+          <w:sz w:val="24"/>
+          <w:szCs w:val="24"/>
+        </w:rPr>
+        <w:t xml:space="preserve">                                                             </w:t>
+      </w:r>
+      <w:r>
+        <w:rPr>
+          <w:rFonts w:ascii="Source Sans Pro Light" w:hAnsi="Source Sans Pro Light"/>
+          <w:sz w:val="24"/>
           <w:szCs w:val="24"/>
         </w:rPr>
         <w:t xml:space="preserve">                              </w:t>
@@ -628,6 +656,7 @@
       <w:r>
         <w:rPr>
           <w:rFonts w:ascii="Source Sans Pro Light" w:hAnsi="Source Sans Pro Light"/>
+          <w:sz w:val="24"/>
           <w:szCs w:val="24"/>
         </w:rPr>
         <w:tab/>
@@ -635,6 +664,7 @@
       <w:r>
         <w:rPr>
           <w:rFonts w:ascii="Source Sans Pro Light" w:hAnsi="Source Sans Pro Light"/>
+          <w:sz w:val="24"/>
           <w:szCs w:val="24"/>
         </w:rPr>
         <w:t>&lt;</w:t>
@@ -642,7 +672,7 @@
       <w:r>
         <w:rPr>
           <w:rFonts w:cs="Arial"/>
-          <w:color w:val="4F81BD" w:themeColor="accent1"/>
+          <w:sz w:val="24"/>
           <w:szCs w:val="24"/>
         </w:rPr>
         <w:t>Completion Date</w:t>
@@ -650,6 +680,7 @@
       <w:r>
         <w:rPr>
           <w:rFonts w:cs="Arial"/>
+          <w:sz w:val="24"/>
           <w:szCs w:val="24"/>
         </w:rPr>
         <w:t>&gt;</w:t>
@@ -663,36 +694,40 @@
         <w:spacing w:after="0" w:line="240" w:lineRule="auto"/>
         <w:rPr>
           <w:rFonts w:ascii="Source Sans Pro Light" w:hAnsi="Source Sans Pro Light"/>
-          <w:szCs w:val="24"/>
-        </w:rPr>
-      </w:pPr>
-    </w:p>
-    <w:p>
-      <w:pPr>
-        <w:tabs>
-          <w:tab w:val="left" w:pos="5245"/>
-        </w:tabs>
-        <w:spacing w:after="0" w:line="240" w:lineRule="auto"/>
-        <w:rPr>
-          <w:rFonts w:ascii="Source Sans Pro Light" w:hAnsi="Source Sans Pro Light"/>
-          <w:szCs w:val="24"/>
-        </w:rPr>
-      </w:pPr>
-    </w:p>
-    <w:p>
-      <w:pPr>
-        <w:tabs>
-          <w:tab w:val="left" w:pos="5245"/>
-        </w:tabs>
-        <w:spacing w:after="0" w:line="240" w:lineRule="auto"/>
-        <w:rPr>
-          <w:rFonts w:ascii="Source Sans Pro Light" w:hAnsi="Source Sans Pro Light"/>
-          <w:szCs w:val="24"/>
-        </w:rPr>
-      </w:pPr>
-      <w:r>
-        <w:rPr>
-          <w:rFonts w:ascii="Source Sans Pro Light" w:hAnsi="Source Sans Pro Light"/>
+          <w:sz w:val="24"/>
+          <w:szCs w:val="24"/>
+        </w:rPr>
+      </w:pPr>
+    </w:p>
+    <w:p>
+      <w:pPr>
+        <w:tabs>
+          <w:tab w:val="left" w:pos="5245"/>
+        </w:tabs>
+        <w:spacing w:after="0" w:line="240" w:lineRule="auto"/>
+        <w:rPr>
+          <w:rFonts w:ascii="Source Sans Pro Light" w:hAnsi="Source Sans Pro Light"/>
+          <w:sz w:val="24"/>
+          <w:szCs w:val="24"/>
+        </w:rPr>
+      </w:pPr>
+    </w:p>
+    <w:p>
+      <w:pPr>
+        <w:tabs>
+          <w:tab w:val="left" w:pos="5245"/>
+        </w:tabs>
+        <w:spacing w:after="0" w:line="240" w:lineRule="auto"/>
+        <w:rPr>
+          <w:rFonts w:ascii="Source Sans Pro Light" w:hAnsi="Source Sans Pro Light"/>
+          <w:sz w:val="24"/>
+          <w:szCs w:val="24"/>
+        </w:rPr>
+      </w:pPr>
+      <w:r>
+        <w:rPr>
+          <w:rFonts w:ascii="Source Sans Pro Light" w:hAnsi="Source Sans Pro Light"/>
+          <w:sz w:val="24"/>
           <w:szCs w:val="24"/>
         </w:rPr>
         <w:t xml:space="preserve">Dear </w:t>
@@ -700,6 +735,7 @@
       <w:r>
         <w:rPr>
           <w:rFonts w:ascii="Source Sans Pro Light" w:hAnsi="Source Sans Pro Light"/>
+          <w:sz w:val="24"/>
           <w:szCs w:val="24"/>
         </w:rPr>
         <w:t>&lt;</w:t>
@@ -708,7 +744,7 @@
         <w:rPr>
           <w:rFonts w:cs="Arial"/>
           <w:noProof/>
-          <w:color w:val="4F81BD" w:themeColor="accent1"/>
+          <w:sz w:val="24"/>
           <w:szCs w:val="24"/>
         </w:rPr>
         <w:t>Contact Name</w:t>
@@ -716,6 +752,7 @@
       <w:r>
         <w:rPr>
           <w:rFonts w:ascii="Source Sans Pro Light" w:hAnsi="Source Sans Pro Light"/>
+          <w:sz w:val="24"/>
           <w:szCs w:val="24"/>
         </w:rPr>
         <w:t>&gt;</w:t>
@@ -723,6 +760,7 @@
       <w:r>
         <w:rPr>
           <w:rFonts w:ascii="Source Sans Pro Light" w:hAnsi="Source Sans Pro Light"/>
+          <w:sz w:val="24"/>
           <w:szCs w:val="24"/>
         </w:rPr>
         <w:t>,</w:t>
@@ -736,6 +774,7 @@
         <w:spacing w:after="0" w:line="240" w:lineRule="auto"/>
         <w:rPr>
           <w:rFonts w:ascii="Source Sans Pro Light" w:hAnsi="Source Sans Pro Light"/>
+          <w:sz w:val="24"/>
           <w:szCs w:val="24"/>
         </w:rPr>
       </w:pPr>
@@ -749,6 +788,7 @@
         <w:rPr>
           <w:rFonts w:ascii="Source Sans Pro Light" w:hAnsi="Source Sans Pro Light"/>
           <w:b/>
+          <w:sz w:val="24"/>
           <w:szCs w:val="24"/>
         </w:rPr>
       </w:pPr>
@@ -756,6 +796,7 @@
         <w:rPr>
           <w:rFonts w:ascii="Source Sans Pro Light" w:hAnsi="Source Sans Pro Light"/>
           <w:b/>
+          <w:sz w:val="24"/>
           <w:szCs w:val="24"/>
         </w:rPr>
         <w:t>TOWN &amp; COUNTRY PLANNING ACT 1990 (AS AMENDED)</w:t>
@@ -770,6 +811,7 @@
         <w:rPr>
           <w:rFonts w:ascii="Source Sans Pro Light" w:hAnsi="Source Sans Pro Light"/>
           <w:b/>
+          <w:sz w:val="24"/>
           <w:szCs w:val="24"/>
         </w:rPr>
       </w:pPr>
@@ -777,27 +819,21 @@
         <w:rPr>
           <w:rFonts w:ascii="Source Sans Pro Light" w:hAnsi="Source Sans Pro Light"/>
           <w:b/>
-          <w:szCs w:val="24"/>
-        </w:rPr>
-        <w:t xml:space="preserve">NATIONAL PLANNING POLICY </w:t>
-      </w:r>
-      <w:r>
-        <w:rPr>
-          <w:rFonts w:ascii="Source Sans Pro Light" w:hAnsi="Source Sans Pro Light"/>
-          <w:b/>
-          <w:szCs w:val="24"/>
-        </w:rPr>
-        <w:t>FRAMEWORK 2019</w:t>
-      </w:r>
-    </w:p>
-    <w:p>
-      <w:pPr>
-        <w:tabs>
-          <w:tab w:val="left" w:pos="5245"/>
-        </w:tabs>
-        <w:spacing w:after="0" w:line="240" w:lineRule="auto"/>
-        <w:rPr>
-          <w:rFonts w:ascii="Source Sans Pro Light" w:hAnsi="Source Sans Pro Light"/>
+          <w:sz w:val="24"/>
+          <w:szCs w:val="24"/>
+        </w:rPr>
+        <w:t>NATIONAL PLANNING POLICY FRAMEWORK 2019</w:t>
+      </w:r>
+    </w:p>
+    <w:p>
+      <w:pPr>
+        <w:tabs>
+          <w:tab w:val="left" w:pos="5245"/>
+        </w:tabs>
+        <w:spacing w:after="0" w:line="240" w:lineRule="auto"/>
+        <w:rPr>
+          <w:rFonts w:ascii="Source Sans Pro Light" w:hAnsi="Source Sans Pro Light"/>
+          <w:sz w:val="24"/>
           <w:szCs w:val="24"/>
         </w:rPr>
       </w:pPr>
@@ -823,7 +859,7 @@
         <w:rPr>
           <w:rFonts w:cs="Arial"/>
           <w:b/>
-          <w:color w:val="4F81BD" w:themeColor="accent1"/>
+          <w:sz w:val="24"/>
           <w:szCs w:val="24"/>
         </w:rPr>
       </w:pPr>
@@ -831,7 +867,7 @@
         <w:rPr>
           <w:rFonts w:cs="Arial"/>
           <w:b/>
-          <w:color w:val="4F81BD" w:themeColor="accent1"/>
+          <w:sz w:val="24"/>
           <w:szCs w:val="24"/>
         </w:rPr>
         <w:t>&lt;Consultation Name&gt;</w:t>
@@ -845,14 +881,14 @@
         <w:spacing w:after="0" w:line="240" w:lineRule="auto"/>
         <w:rPr>
           <w:rFonts w:cs="Arial"/>
-          <w:color w:val="4F81BD" w:themeColor="accent1"/>
+          <w:sz w:val="24"/>
           <w:szCs w:val="24"/>
         </w:rPr>
       </w:pPr>
       <w:r>
         <w:rPr>
           <w:rFonts w:cs="Arial"/>
-          <w:color w:val="4F81BD" w:themeColor="accent1"/>
+          <w:sz w:val="24"/>
           <w:szCs w:val="24"/>
         </w:rPr>
         <w:t>&lt;</w:t>
@@ -861,7 +897,7 @@
         <w:rPr>
           <w:rFonts w:cs="Arial"/>
           <w:i/>
-          <w:color w:val="4F81BD" w:themeColor="accent1"/>
+          <w:sz w:val="24"/>
           <w:szCs w:val="24"/>
         </w:rPr>
         <w:t>Proposal Description</w:t>
@@ -869,7 +905,7 @@
       <w:r>
         <w:rPr>
           <w:rFonts w:cs="Arial"/>
-          <w:color w:val="4F81BD" w:themeColor="accent1"/>
+          <w:sz w:val="24"/>
           <w:szCs w:val="24"/>
         </w:rPr>
         <w:t>&gt;</w:t>
@@ -883,6 +919,7 @@
         <w:spacing w:after="0" w:line="240" w:lineRule="auto"/>
         <w:rPr>
           <w:rFonts w:ascii="Source Sans Pro Light" w:hAnsi="Source Sans Pro Light"/>
+          <w:sz w:val="24"/>
           <w:szCs w:val="24"/>
         </w:rPr>
       </w:pPr>
@@ -896,6 +933,7 @@
         <w:rPr>
           <w:rFonts w:ascii="Source Sans Pro Light" w:hAnsi="Source Sans Pro Light"/>
           <w:b/>
+          <w:sz w:val="24"/>
           <w:szCs w:val="24"/>
           <w:u w:val="single"/>
         </w:rPr>
@@ -904,6 +942,7 @@
         <w:rPr>
           <w:rFonts w:ascii="Source Sans Pro Light" w:hAnsi="Source Sans Pro Light"/>
           <w:b/>
+          <w:sz w:val="24"/>
           <w:szCs w:val="24"/>
           <w:u w:val="single"/>
         </w:rPr>
@@ -918,24 +957,27 @@
         <w:spacing w:after="0" w:line="240" w:lineRule="auto"/>
         <w:rPr>
           <w:rFonts w:ascii="Source Sans Pro Light" w:hAnsi="Source Sans Pro Light"/>
-          <w:szCs w:val="24"/>
-        </w:rPr>
-      </w:pPr>
-    </w:p>
-    <w:p>
-      <w:pPr>
-        <w:tabs>
-          <w:tab w:val="left" w:pos="5245"/>
-        </w:tabs>
-        <w:spacing w:after="0" w:line="240" w:lineRule="auto"/>
-        <w:rPr>
-          <w:rFonts w:ascii="Source Sans Pro Light" w:hAnsi="Source Sans Pro Light"/>
-          <w:szCs w:val="24"/>
-        </w:rPr>
-      </w:pPr>
-      <w:r>
-        <w:rPr>
-          <w:rFonts w:ascii="Source Sans Pro Light" w:hAnsi="Source Sans Pro Light"/>
+          <w:sz w:val="24"/>
+          <w:szCs w:val="24"/>
+        </w:rPr>
+      </w:pPr>
+    </w:p>
+    <w:p>
+      <w:pPr>
+        <w:tabs>
+          <w:tab w:val="left" w:pos="5245"/>
+        </w:tabs>
+        <w:spacing w:after="0" w:line="240" w:lineRule="auto"/>
+        <w:rPr>
+          <w:rFonts w:ascii="Source Sans Pro Light" w:hAnsi="Source Sans Pro Light"/>
+          <w:sz w:val="24"/>
+          <w:szCs w:val="24"/>
+        </w:rPr>
+      </w:pPr>
+      <w:r>
+        <w:rPr>
+          <w:rFonts w:ascii="Source Sans Pro Light" w:hAnsi="Source Sans Pro Light"/>
+          <w:sz w:val="24"/>
           <w:szCs w:val="24"/>
         </w:rPr>
         <w:t xml:space="preserve">Thank you for your consultation received on </w:t>
@@ -943,6 +985,7 @@
       <w:r>
         <w:rPr>
           <w:rFonts w:ascii="Source Sans Pro Light" w:hAnsi="Source Sans Pro Light"/>
+          <w:sz w:val="24"/>
           <w:szCs w:val="24"/>
         </w:rPr>
         <w:t>&lt;</w:t>
@@ -951,7 +994,7 @@
         <w:rPr>
           <w:rFonts w:cs="Arial"/>
           <w:i/>
-          <w:color w:val="4F81BD" w:themeColor="accent1"/>
+          <w:sz w:val="24"/>
           <w:szCs w:val="24"/>
         </w:rPr>
         <w:t>Log Date</w:t>
@@ -959,6 +1002,7 @@
       <w:r>
         <w:rPr>
           <w:rFonts w:cs="Arial"/>
+          <w:sz w:val="24"/>
           <w:szCs w:val="24"/>
         </w:rPr>
         <w:t>&gt;</w:t>
@@ -966,6 +1010,7 @@
       <w:r>
         <w:rPr>
           <w:rFonts w:ascii="Source Sans Pro Light" w:hAnsi="Source Sans Pro Light"/>
+          <w:sz w:val="24"/>
           <w:szCs w:val="24"/>
         </w:rPr>
         <w:t>.</w:t>
@@ -979,56 +1024,54 @@
         <w:spacing w:after="0" w:line="240" w:lineRule="auto"/>
         <w:rPr>
           <w:rFonts w:ascii="Source Sans Pro Light" w:hAnsi="Source Sans Pro Light"/>
-          <w:szCs w:val="24"/>
-        </w:rPr>
-      </w:pPr>
-    </w:p>
-    <w:p>
-      <w:pPr>
-        <w:tabs>
-          <w:tab w:val="left" w:pos="5245"/>
-        </w:tabs>
-        <w:spacing w:after="0" w:line="240" w:lineRule="auto"/>
-        <w:rPr>
-          <w:rFonts w:ascii="Source Sans Pro Light" w:hAnsi="Source Sans Pro Light"/>
-          <w:szCs w:val="24"/>
-        </w:rPr>
-      </w:pPr>
-      <w:r>
-        <w:rPr>
-          <w:rFonts w:ascii="Source Sans Pro Light" w:hAnsi="Source Sans Pro Light"/>
-          <w:szCs w:val="24"/>
-        </w:rPr>
-        <w:t xml:space="preserve">The Greater London Archaeological Advisory Service (GLAAS) gives advice on archaeology </w:t>
-      </w:r>
-      <w:r>
-        <w:rPr>
-          <w:rFonts w:ascii="Source Sans Pro Light" w:hAnsi="Source Sans Pro Light"/>
-          <w:szCs w:val="24"/>
-        </w:rPr>
-        <w:t>and planning.  Our advice follows the National Planning Policy Framework (NPPF) and the GLAAS Charter.</w:t>
-      </w:r>
-    </w:p>
-    <w:p>
-      <w:pPr>
-        <w:tabs>
-          <w:tab w:val="left" w:pos="5245"/>
-        </w:tabs>
-        <w:spacing w:after="0" w:line="240" w:lineRule="auto"/>
-        <w:rPr>
-          <w:rFonts w:ascii="Source Sans Pro Light" w:hAnsi="Source Sans Pro Light"/>
-          <w:szCs w:val="24"/>
-        </w:rPr>
-      </w:pPr>
-    </w:p>
-    <w:p>
-      <w:pPr>
-        <w:tabs>
-          <w:tab w:val="left" w:pos="5245"/>
-        </w:tabs>
-        <w:spacing w:after="0" w:line="240" w:lineRule="auto"/>
-        <w:rPr>
-          <w:rFonts w:ascii="Source Sans Pro Light" w:hAnsi="Source Sans Pro Light"/>
+          <w:sz w:val="24"/>
+          <w:szCs w:val="24"/>
+        </w:rPr>
+      </w:pPr>
+    </w:p>
+    <w:p>
+      <w:pPr>
+        <w:tabs>
+          <w:tab w:val="left" w:pos="5245"/>
+        </w:tabs>
+        <w:spacing w:after="0" w:line="240" w:lineRule="auto"/>
+        <w:rPr>
+          <w:rFonts w:ascii="Source Sans Pro Light" w:hAnsi="Source Sans Pro Light"/>
+          <w:sz w:val="24"/>
+          <w:szCs w:val="24"/>
+        </w:rPr>
+      </w:pPr>
+      <w:r>
+        <w:rPr>
+          <w:rFonts w:ascii="Source Sans Pro Light" w:hAnsi="Source Sans Pro Light"/>
+          <w:sz w:val="24"/>
+          <w:szCs w:val="24"/>
+        </w:rPr>
+        <w:t>The Greater London Archaeological Advisory Service (GLAAS) gives advice on archaeology and planning.  Our advice follows the National Planning Policy Framework (NPPF) and the GLAAS Charter.</w:t>
+      </w:r>
+    </w:p>
+    <w:p>
+      <w:pPr>
+        <w:tabs>
+          <w:tab w:val="left" w:pos="5245"/>
+        </w:tabs>
+        <w:spacing w:after="0" w:line="240" w:lineRule="auto"/>
+        <w:rPr>
+          <w:rFonts w:ascii="Source Sans Pro Light" w:hAnsi="Source Sans Pro Light"/>
+          <w:sz w:val="24"/>
+          <w:szCs w:val="24"/>
+        </w:rPr>
+      </w:pPr>
+    </w:p>
+    <w:p>
+      <w:pPr>
+        <w:tabs>
+          <w:tab w:val="left" w:pos="5245"/>
+        </w:tabs>
+        <w:spacing w:after="0" w:line="240" w:lineRule="auto"/>
+        <w:rPr>
+          <w:rFonts w:ascii="Source Sans Pro Light" w:hAnsi="Source Sans Pro Light"/>
+          <w:sz w:val="24"/>
           <w:szCs w:val="24"/>
           <w:u w:val="single"/>
         </w:rPr>
@@ -1036,6 +1079,7 @@
       <w:r>
         <w:rPr>
           <w:rFonts w:ascii="Source Sans Pro Light" w:hAnsi="Source Sans Pro Light"/>
+          <w:sz w:val="24"/>
           <w:szCs w:val="24"/>
           <w:u w:val="single"/>
         </w:rPr>
@@ -1050,12 +1094,14 @@
         <w:spacing w:after="0" w:line="240" w:lineRule="auto"/>
         <w:rPr>
           <w:rFonts w:ascii="Source Sans Pro Light" w:hAnsi="Source Sans Pro Light"/>
-          <w:szCs w:val="24"/>
-        </w:rPr>
-      </w:pPr>
-      <w:r>
-        <w:rPr>
-          <w:rFonts w:ascii="Source Sans Pro Light" w:hAnsi="Source Sans Pro Light"/>
+          <w:sz w:val="24"/>
+          <w:szCs w:val="24"/>
+        </w:rPr>
+      </w:pPr>
+      <w:r>
+        <w:rPr>
+          <w:rFonts w:ascii="Source Sans Pro Light" w:hAnsi="Source Sans Pro Light"/>
+          <w:sz w:val="24"/>
           <w:szCs w:val="24"/>
         </w:rPr>
         <w:t>&lt;</w:t>
@@ -1064,7 +1110,7 @@
         <w:rPr>
           <w:rFonts w:cs="Arial"/>
           <w:i/>
-          <w:color w:val="4F81BD" w:themeColor="accent1"/>
+          <w:sz w:val="24"/>
           <w:szCs w:val="24"/>
         </w:rPr>
         <w:t>Assessment of Significance</w:t>
@@ -1073,7 +1119,7 @@
         <w:rPr>
           <w:rFonts w:cs="Arial"/>
           <w:i/>
-          <w:color w:val="4F81BD" w:themeColor="accent1"/>
+          <w:sz w:val="24"/>
           <w:szCs w:val="24"/>
         </w:rPr>
         <w:t>&gt;</w:t>
@@ -1087,18 +1133,20 @@
         <w:spacing w:after="0" w:line="240" w:lineRule="auto"/>
         <w:rPr>
           <w:rFonts w:ascii="Source Sans Pro Light" w:hAnsi="Source Sans Pro Light"/>
-          <w:szCs w:val="24"/>
-        </w:rPr>
-      </w:pPr>
-    </w:p>
-    <w:p>
-      <w:pPr>
-        <w:tabs>
-          <w:tab w:val="left" w:pos="5245"/>
-        </w:tabs>
-        <w:spacing w:after="0" w:line="240" w:lineRule="auto"/>
-        <w:rPr>
-          <w:rFonts w:ascii="Source Sans Pro Light" w:hAnsi="Source Sans Pro Light"/>
+          <w:sz w:val="24"/>
+          <w:szCs w:val="24"/>
+        </w:rPr>
+      </w:pPr>
+    </w:p>
+    <w:p>
+      <w:pPr>
+        <w:tabs>
+          <w:tab w:val="left" w:pos="5245"/>
+        </w:tabs>
+        <w:spacing w:after="0" w:line="240" w:lineRule="auto"/>
+        <w:rPr>
+          <w:rFonts w:ascii="Source Sans Pro Light" w:hAnsi="Source Sans Pro Light"/>
+          <w:sz w:val="24"/>
           <w:szCs w:val="24"/>
           <w:u w:val="single"/>
         </w:rPr>
@@ -1106,6 +1154,7 @@
       <w:r>
         <w:rPr>
           <w:rFonts w:ascii="Source Sans Pro Light" w:hAnsi="Source Sans Pro Light"/>
+          <w:sz w:val="24"/>
           <w:szCs w:val="24"/>
           <w:u w:val="single"/>
         </w:rPr>
@@ -1119,12 +1168,14 @@
         </w:tabs>
         <w:rPr>
           <w:rFonts w:ascii="Source Sans Pro Light" w:hAnsi="Source Sans Pro Light"/>
-          <w:szCs w:val="24"/>
-        </w:rPr>
-      </w:pPr>
-      <w:r>
-        <w:rPr>
-          <w:rFonts w:ascii="Source Sans Pro Light" w:hAnsi="Source Sans Pro Light"/>
+          <w:sz w:val="24"/>
+          <w:szCs w:val="24"/>
+        </w:rPr>
+      </w:pPr>
+      <w:r>
+        <w:rPr>
+          <w:rFonts w:ascii="Source Sans Pro Light" w:hAnsi="Source Sans Pro Light"/>
+          <w:sz w:val="24"/>
           <w:szCs w:val="24"/>
         </w:rPr>
         <w:t xml:space="preserve">NPPF Section 16 and the Draft London Plan (2017 Policy HC1) recognise the positive contribution of heritage assets of all kinds and make the conservation of archaeological interest a material planning consideration.  NPPF paragraph 189 says applicants should </w:t>
@@ -1132,6 +1183,7 @@
       <w:r>
         <w:rPr>
           <w:rFonts w:ascii="Source Sans Pro Light" w:hAnsi="Source Sans Pro Light"/>
+          <w:sz w:val="24"/>
           <w:szCs w:val="24"/>
         </w:rPr>
         <w:lastRenderedPageBreak/>
@@ -1146,12 +1198,14 @@
         <w:spacing w:after="0" w:line="240" w:lineRule="auto"/>
         <w:rPr>
           <w:rFonts w:ascii="Source Sans Pro Light" w:hAnsi="Source Sans Pro Light"/>
-          <w:szCs w:val="24"/>
-        </w:rPr>
-      </w:pPr>
-      <w:r>
-        <w:rPr>
-          <w:rFonts w:ascii="Source Sans Pro Light" w:hAnsi="Source Sans Pro Light"/>
+          <w:sz w:val="24"/>
+          <w:szCs w:val="24"/>
+        </w:rPr>
+      </w:pPr>
+      <w:r>
+        <w:rPr>
+          <w:rFonts w:ascii="Source Sans Pro Light" w:hAnsi="Source Sans Pro Light"/>
+          <w:sz w:val="24"/>
           <w:szCs w:val="24"/>
         </w:rPr>
         <w:t>If you grant planning consent, paragraph 199 of the NPPF says that applicants should record the significance of any heritage assets that the development harms. Applicants should also improve knowledge of assets and make this public.</w:t>
@@ -1165,18 +1219,20 @@
         <w:spacing w:after="0" w:line="240" w:lineRule="auto"/>
         <w:rPr>
           <w:rFonts w:ascii="Source Sans Pro Light" w:hAnsi="Source Sans Pro Light"/>
-          <w:szCs w:val="24"/>
-        </w:rPr>
-      </w:pPr>
-    </w:p>
-    <w:p>
-      <w:pPr>
-        <w:tabs>
-          <w:tab w:val="left" w:pos="5245"/>
-        </w:tabs>
-        <w:spacing w:after="0" w:line="240" w:lineRule="auto"/>
-        <w:rPr>
-          <w:rFonts w:ascii="Source Sans Pro Light" w:hAnsi="Source Sans Pro Light"/>
+          <w:sz w:val="24"/>
+          <w:szCs w:val="24"/>
+        </w:rPr>
+      </w:pPr>
+    </w:p>
+    <w:p>
+      <w:pPr>
+        <w:tabs>
+          <w:tab w:val="left" w:pos="5245"/>
+        </w:tabs>
+        <w:spacing w:after="0" w:line="240" w:lineRule="auto"/>
+        <w:rPr>
+          <w:rFonts w:ascii="Source Sans Pro Light" w:hAnsi="Source Sans Pro Light"/>
+          <w:sz w:val="24"/>
           <w:szCs w:val="24"/>
           <w:u w:val="single"/>
         </w:rPr>
@@ -1184,6 +1240,7 @@
       <w:r>
         <w:rPr>
           <w:rFonts w:ascii="Source Sans Pro Light" w:hAnsi="Source Sans Pro Light"/>
+          <w:sz w:val="24"/>
           <w:szCs w:val="24"/>
           <w:u w:val="single"/>
         </w:rPr>
@@ -1198,12 +1255,14 @@
         <w:spacing w:after="0" w:line="240" w:lineRule="auto"/>
         <w:rPr>
           <w:rFonts w:ascii="Source Sans Pro Light" w:hAnsi="Source Sans Pro Light"/>
-          <w:szCs w:val="24"/>
-        </w:rPr>
-      </w:pPr>
-      <w:r>
-        <w:rPr>
-          <w:rFonts w:ascii="Source Sans Pro Light" w:hAnsi="Source Sans Pro Light"/>
+          <w:sz w:val="24"/>
+          <w:szCs w:val="24"/>
+        </w:rPr>
+      </w:pPr>
+      <w:r>
+        <w:rPr>
+          <w:rFonts w:ascii="Source Sans Pro Light" w:hAnsi="Source Sans Pro Light"/>
+          <w:sz w:val="24"/>
           <w:szCs w:val="24"/>
         </w:rPr>
         <w:t>I advise that the development could cause harm to the archaeological interest of the building(s).  I therefore recommend the following condition on any consent:</w:t>
@@ -1217,6 +1276,7 @@
         <w:spacing w:after="0" w:line="240" w:lineRule="auto"/>
         <w:rPr>
           <w:rFonts w:ascii="Source Sans Pro Light" w:hAnsi="Source Sans Pro Light"/>
+          <w:sz w:val="24"/>
           <w:szCs w:val="24"/>
         </w:rPr>
       </w:pPr>
@@ -1243,11 +1303,6 @@
           <w:rFonts w:ascii="Source Sans Pro Light" w:hAnsi="Source Sans Pro Light"/>
         </w:rPr>
         <w:tab/>
-      </w:r>
-      <w:r>
-        <w:rPr>
-          <w:rFonts w:ascii="Source Sans Pro Light" w:hAnsi="Source Sans Pro Light"/>
-        </w:rPr>
         <w:t xml:space="preserve">No demolition shall take place until a written scheme of historic building investigation (WSI) has been submitted to and approved by the local planning authority in writing.  For buildings that are included within the WSI, no demolition or development shall take place other than in accordance with the agreed WSI, which shall include the statement of significance and research objectives, and </w:t>
       </w:r>
     </w:p>
@@ -1296,6 +1351,7 @@
         <w:ind w:left="1418" w:hanging="1418"/>
         <w:rPr>
           <w:rFonts w:ascii="Source Sans Pro Light" w:hAnsi="Source Sans Pro Light"/>
+          <w:sz w:val="24"/>
           <w:szCs w:val="24"/>
         </w:rPr>
       </w:pPr>
@@ -1309,12 +1365,14 @@
         <w:ind w:left="1418" w:hanging="1418"/>
         <w:rPr>
           <w:rFonts w:ascii="Source Sans Pro Light" w:hAnsi="Source Sans Pro Light"/>
-          <w:szCs w:val="24"/>
-        </w:rPr>
-      </w:pPr>
-      <w:r>
-        <w:rPr>
-          <w:rFonts w:ascii="Source Sans Pro Light" w:hAnsi="Source Sans Pro Light"/>
+          <w:sz w:val="24"/>
+          <w:szCs w:val="24"/>
+        </w:rPr>
+      </w:pPr>
+      <w:r>
+        <w:rPr>
+          <w:rFonts w:ascii="Source Sans Pro Light" w:hAnsi="Source Sans Pro Light"/>
+          <w:sz w:val="24"/>
           <w:szCs w:val="24"/>
         </w:rPr>
         <w:t>Informative</w:t>
@@ -1322,15 +1380,10 @@
       <w:r>
         <w:rPr>
           <w:rFonts w:ascii="Source Sans Pro Light" w:hAnsi="Source Sans Pro Light"/>
+          <w:sz w:val="24"/>
           <w:szCs w:val="24"/>
         </w:rPr>
         <w:tab/>
-      </w:r>
-      <w:r>
-        <w:rPr>
-          <w:rFonts w:ascii="Source Sans Pro Light" w:hAnsi="Source Sans Pro Light"/>
-          <w:szCs w:val="24"/>
-        </w:rPr>
         <w:t xml:space="preserve">The written scheme of investigation will need to be prepared and implemented by a suitably professionally accredited heritage practice in accordance with Historic England’s Guidelines for Archaeological Projects in Greater London.  </w:t>
       </w:r>
     </w:p>
@@ -1342,24 +1395,27 @@
         <w:spacing w:after="0" w:line="240" w:lineRule="auto"/>
         <w:rPr>
           <w:rFonts w:ascii="Source Sans Pro Light" w:hAnsi="Source Sans Pro Light"/>
-          <w:szCs w:val="24"/>
-        </w:rPr>
-      </w:pPr>
-    </w:p>
-    <w:p>
-      <w:pPr>
-        <w:tabs>
-          <w:tab w:val="left" w:pos="5245"/>
-        </w:tabs>
-        <w:spacing w:after="0" w:line="240" w:lineRule="auto"/>
-        <w:rPr>
-          <w:rFonts w:ascii="Source Sans Pro Light" w:hAnsi="Source Sans Pro Light"/>
-          <w:szCs w:val="24"/>
-        </w:rPr>
-      </w:pPr>
-      <w:r>
-        <w:rPr>
-          <w:rFonts w:ascii="Source Sans Pro Light" w:hAnsi="Source Sans Pro Light"/>
+          <w:sz w:val="24"/>
+          <w:szCs w:val="24"/>
+        </w:rPr>
+      </w:pPr>
+    </w:p>
+    <w:p>
+      <w:pPr>
+        <w:tabs>
+          <w:tab w:val="left" w:pos="5245"/>
+        </w:tabs>
+        <w:spacing w:after="0" w:line="240" w:lineRule="auto"/>
+        <w:rPr>
+          <w:rFonts w:ascii="Source Sans Pro Light" w:hAnsi="Source Sans Pro Light"/>
+          <w:sz w:val="24"/>
+          <w:szCs w:val="24"/>
+        </w:rPr>
+      </w:pPr>
+      <w:r>
+        <w:rPr>
+          <w:rFonts w:ascii="Source Sans Pro Light" w:hAnsi="Source Sans Pro Light"/>
+          <w:sz w:val="24"/>
           <w:szCs w:val="24"/>
         </w:rPr>
         <w:t xml:space="preserve">This pre-commencement condition is necessary to safeguard the archaeological interest on this site.  Approval of the WSI before works begin on site provides clarity on what investigations are required, and their timing in relation to the development programme.   If the applicant does not agree to this pre-commencement </w:t>
@@ -1368,6 +1424,7 @@
       <w:r>
         <w:rPr>
           <w:rFonts w:ascii="Source Sans Pro Light" w:hAnsi="Source Sans Pro Light"/>
+          <w:sz w:val="24"/>
           <w:szCs w:val="24"/>
         </w:rPr>
         <w:t>condition</w:t>
@@ -1376,6 +1433,7 @@
       <w:r>
         <w:rPr>
           <w:rFonts w:ascii="Source Sans Pro Light" w:hAnsi="Source Sans Pro Light"/>
+          <w:sz w:val="24"/>
           <w:szCs w:val="24"/>
         </w:rPr>
         <w:t xml:space="preserve"> please let us know their reasons and any alternatives suggested.   Without this pre-commencement condition being imposed the application should be refused as it would not comply with NPPF paragraph 199.</w:t>
@@ -1389,24 +1447,27 @@
         <w:spacing w:after="0" w:line="240" w:lineRule="auto"/>
         <w:rPr>
           <w:rFonts w:ascii="Source Sans Pro Light" w:hAnsi="Source Sans Pro Light"/>
-          <w:szCs w:val="24"/>
-        </w:rPr>
-      </w:pPr>
-    </w:p>
-    <w:p>
-      <w:pPr>
-        <w:tabs>
-          <w:tab w:val="left" w:pos="5245"/>
-        </w:tabs>
-        <w:spacing w:after="0" w:line="240" w:lineRule="auto"/>
-        <w:rPr>
-          <w:rFonts w:ascii="Source Sans Pro Light" w:hAnsi="Source Sans Pro Light"/>
-          <w:szCs w:val="24"/>
-        </w:rPr>
-      </w:pPr>
-      <w:r>
-        <w:rPr>
-          <w:rFonts w:ascii="Source Sans Pro Light" w:hAnsi="Source Sans Pro Light"/>
+          <w:sz w:val="24"/>
+          <w:szCs w:val="24"/>
+        </w:rPr>
+      </w:pPr>
+    </w:p>
+    <w:p>
+      <w:pPr>
+        <w:tabs>
+          <w:tab w:val="left" w:pos="5245"/>
+        </w:tabs>
+        <w:spacing w:after="0" w:line="240" w:lineRule="auto"/>
+        <w:rPr>
+          <w:rFonts w:ascii="Source Sans Pro Light" w:hAnsi="Source Sans Pro Light"/>
+          <w:sz w:val="24"/>
+          <w:szCs w:val="24"/>
+        </w:rPr>
+      </w:pPr>
+      <w:r>
+        <w:rPr>
+          <w:rFonts w:ascii="Source Sans Pro Light" w:hAnsi="Source Sans Pro Light"/>
+          <w:sz w:val="24"/>
           <w:szCs w:val="24"/>
         </w:rPr>
         <w:t>The archaeological work should include:</w:t>
@@ -1420,6 +1481,7 @@
         <w:spacing w:after="0" w:line="240" w:lineRule="auto"/>
         <w:rPr>
           <w:rFonts w:ascii="Source Sans Pro Light" w:hAnsi="Source Sans Pro Light"/>
+          <w:sz w:val="24"/>
           <w:szCs w:val="24"/>
         </w:rPr>
       </w:pPr>
@@ -1430,7 +1492,7 @@
         <w:rPr>
           <w:rFonts w:cs="Arial"/>
           <w:i/>
-          <w:color w:val="4F81BD" w:themeColor="accent1"/>
+          <w:sz w:val="24"/>
           <w:szCs w:val="24"/>
         </w:rPr>
       </w:pPr>
@@ -1438,6 +1500,7 @@
         <w:rPr>
           <w:rFonts w:cs="Arial"/>
           <w:i/>
+          <w:sz w:val="24"/>
           <w:szCs w:val="24"/>
         </w:rPr>
         <w:t>&lt;</w:t>
@@ -1446,7 +1509,7 @@
         <w:rPr>
           <w:rFonts w:cs="Arial"/>
           <w:i/>
-          <w:color w:val="4F81BD" w:themeColor="accent1"/>
+          <w:sz w:val="24"/>
           <w:szCs w:val="24"/>
         </w:rPr>
         <w:t xml:space="preserve">Mitigation </w:t>
@@ -1455,7 +1518,7 @@
         <w:rPr>
           <w:rFonts w:cs="Arial"/>
           <w:i/>
-          <w:color w:val="4F81BD" w:themeColor="accent1"/>
+          <w:sz w:val="24"/>
           <w:szCs w:val="24"/>
         </w:rPr>
         <w:t>Type</w:t>
@@ -1464,7 +1527,7 @@
         <w:rPr>
           <w:rFonts w:cs="Arial"/>
           <w:i/>
-          <w:color w:val="4F81BD" w:themeColor="accent1"/>
+          <w:sz w:val="24"/>
           <w:szCs w:val="24"/>
         </w:rPr>
         <w:t>&gt;</w:t>
@@ -1478,6 +1541,7 @@
         <w:spacing w:after="0" w:line="240" w:lineRule="auto"/>
         <w:rPr>
           <w:rFonts w:ascii="Source Sans Pro Light" w:hAnsi="Source Sans Pro Light"/>
+          <w:sz w:val="24"/>
           <w:szCs w:val="24"/>
         </w:rPr>
       </w:pPr>
@@ -1485,6 +1549,7 @@
         <w:rPr>
           <w:rFonts w:cs="Arial"/>
           <w:i/>
+          <w:sz w:val="24"/>
           <w:szCs w:val="24"/>
         </w:rPr>
         <w:t>&lt;</w:t>
@@ -1492,7 +1557,7 @@
       <w:r>
         <w:rPr>
           <w:rFonts w:cs="Arial"/>
-          <w:color w:val="4F81BD" w:themeColor="accent1"/>
+          <w:sz w:val="24"/>
           <w:szCs w:val="24"/>
         </w:rPr>
         <w:t>Mitigation</w:t>
@@ -1500,7 +1565,7 @@
       <w:r>
         <w:rPr>
           <w:rFonts w:cs="Arial"/>
-          <w:color w:val="4F81BD" w:themeColor="accent1"/>
+          <w:sz w:val="24"/>
           <w:szCs w:val="24"/>
         </w:rPr>
         <w:t>&gt;</w:t>
@@ -1508,6 +1573,7 @@
       <w:r>
         <w:rPr>
           <w:rFonts w:ascii="Source Sans Pro Light" w:hAnsi="Source Sans Pro Light"/>
+          <w:sz w:val="24"/>
           <w:szCs w:val="24"/>
         </w:rPr>
         <w:t xml:space="preserve"> </w:t>
@@ -1521,24 +1587,27 @@
         <w:spacing w:after="0" w:line="240" w:lineRule="auto"/>
         <w:rPr>
           <w:rFonts w:ascii="Source Sans Pro Light" w:hAnsi="Source Sans Pro Light"/>
-          <w:szCs w:val="24"/>
-        </w:rPr>
-      </w:pPr>
-    </w:p>
-    <w:p>
-      <w:pPr>
-        <w:tabs>
-          <w:tab w:val="left" w:pos="5245"/>
-        </w:tabs>
-        <w:spacing w:after="0" w:line="240" w:lineRule="auto"/>
-        <w:rPr>
-          <w:rFonts w:ascii="Source Sans Pro Light" w:hAnsi="Source Sans Pro Light"/>
-          <w:szCs w:val="24"/>
-        </w:rPr>
-      </w:pPr>
-      <w:r>
-        <w:rPr>
-          <w:rFonts w:ascii="Source Sans Pro Light" w:hAnsi="Source Sans Pro Light"/>
+          <w:sz w:val="24"/>
+          <w:szCs w:val="24"/>
+        </w:rPr>
+      </w:pPr>
+    </w:p>
+    <w:p>
+      <w:pPr>
+        <w:tabs>
+          <w:tab w:val="left" w:pos="5245"/>
+        </w:tabs>
+        <w:spacing w:after="0" w:line="240" w:lineRule="auto"/>
+        <w:rPr>
+          <w:rFonts w:ascii="Source Sans Pro Light" w:hAnsi="Source Sans Pro Light"/>
+          <w:sz w:val="24"/>
+          <w:szCs w:val="24"/>
+        </w:rPr>
+      </w:pPr>
+      <w:r>
+        <w:rPr>
+          <w:rFonts w:ascii="Source Sans Pro Light" w:hAnsi="Source Sans Pro Light"/>
+          <w:sz w:val="24"/>
           <w:szCs w:val="24"/>
         </w:rPr>
         <w:lastRenderedPageBreak/>
@@ -1554,6 +1623,7 @@
         <w:rPr>
           <w:rFonts w:ascii="Source Sans Pro Light" w:hAnsi="Source Sans Pro Light"/>
           <w:b/>
+          <w:sz w:val="24"/>
           <w:szCs w:val="24"/>
           <w:u w:val="single"/>
         </w:rPr>
@@ -1567,50 +1637,48 @@
         <w:spacing w:after="0" w:line="240" w:lineRule="auto"/>
         <w:rPr>
           <w:rFonts w:ascii="Source Sans Pro Light" w:hAnsi="Source Sans Pro Light"/>
-          <w:szCs w:val="24"/>
-        </w:rPr>
-      </w:pPr>
-      <w:r>
-        <w:rPr>
-          <w:rFonts w:ascii="Source Sans Pro Light" w:hAnsi="Source Sans Pro Light"/>
-          <w:szCs w:val="24"/>
-        </w:rPr>
-        <w:t xml:space="preserve">This response relates solely to archaeological considerations.  If necessary, Historic England’s Development Advice Team should </w:t>
-      </w:r>
-      <w:r>
-        <w:rPr>
-          <w:rFonts w:ascii="Source Sans Pro Light" w:hAnsi="Source Sans Pro Light"/>
-          <w:szCs w:val="24"/>
-        </w:rPr>
-        <w:t>be consulted separately regarding statutory matters.</w:t>
-      </w:r>
-    </w:p>
-    <w:p>
-      <w:pPr>
-        <w:tabs>
-          <w:tab w:val="left" w:pos="5245"/>
-        </w:tabs>
-        <w:spacing w:after="0" w:line="240" w:lineRule="auto"/>
-        <w:rPr>
-          <w:rFonts w:ascii="Source Sans Pro Light" w:hAnsi="Source Sans Pro Light"/>
-          <w:szCs w:val="24"/>
-        </w:rPr>
-      </w:pPr>
-    </w:p>
-    <w:p>
-      <w:pPr>
-        <w:tabs>
-          <w:tab w:val="left" w:pos="5245"/>
-        </w:tabs>
-        <w:spacing w:after="0" w:line="240" w:lineRule="auto"/>
-        <w:rPr>
-          <w:rFonts w:ascii="Source Sans Pro Light" w:hAnsi="Source Sans Pro Light"/>
-          <w:szCs w:val="24"/>
-        </w:rPr>
-      </w:pPr>
-      <w:r>
-        <w:rPr>
-          <w:rFonts w:ascii="Source Sans Pro Light" w:hAnsi="Source Sans Pro Light"/>
+          <w:sz w:val="24"/>
+          <w:szCs w:val="24"/>
+        </w:rPr>
+      </w:pPr>
+      <w:r>
+        <w:rPr>
+          <w:rFonts w:ascii="Source Sans Pro Light" w:hAnsi="Source Sans Pro Light"/>
+          <w:sz w:val="24"/>
+          <w:szCs w:val="24"/>
+        </w:rPr>
+        <w:t>This response relates solely to archaeological considerations.  If necessary, Historic England’s Development Advice Team should be consulted separately regarding statutory matters.</w:t>
+      </w:r>
+    </w:p>
+    <w:p>
+      <w:pPr>
+        <w:tabs>
+          <w:tab w:val="left" w:pos="5245"/>
+        </w:tabs>
+        <w:spacing w:after="0" w:line="240" w:lineRule="auto"/>
+        <w:rPr>
+          <w:rFonts w:ascii="Source Sans Pro Light" w:hAnsi="Source Sans Pro Light"/>
+          <w:sz w:val="24"/>
+          <w:szCs w:val="24"/>
+        </w:rPr>
+      </w:pPr>
+    </w:p>
+    <w:p>
+      <w:pPr>
+        <w:tabs>
+          <w:tab w:val="left" w:pos="5245"/>
+        </w:tabs>
+        <w:spacing w:after="0" w:line="240" w:lineRule="auto"/>
+        <w:rPr>
+          <w:rFonts w:ascii="Source Sans Pro Light" w:hAnsi="Source Sans Pro Light"/>
+          <w:sz w:val="24"/>
+          <w:szCs w:val="24"/>
+        </w:rPr>
+      </w:pPr>
+      <w:r>
+        <w:rPr>
+          <w:rFonts w:ascii="Source Sans Pro Light" w:hAnsi="Source Sans Pro Light"/>
+          <w:sz w:val="24"/>
           <w:szCs w:val="24"/>
         </w:rPr>
         <w:t>Yours sincerely</w:t>
@@ -1624,24 +1692,27 @@
         <w:spacing w:after="0" w:line="240" w:lineRule="auto"/>
         <w:rPr>
           <w:rFonts w:ascii="Source Sans Pro Light" w:hAnsi="Source Sans Pro Light"/>
-          <w:szCs w:val="24"/>
-        </w:rPr>
-      </w:pPr>
-    </w:p>
-    <w:p>
-      <w:pPr>
-        <w:tabs>
-          <w:tab w:val="left" w:pos="5245"/>
-        </w:tabs>
-        <w:spacing w:after="0" w:line="240" w:lineRule="auto"/>
-        <w:rPr>
-          <w:rFonts w:ascii="Source Sans Pro Light" w:hAnsi="Source Sans Pro Light"/>
-          <w:szCs w:val="24"/>
-        </w:rPr>
-      </w:pPr>
-      <w:r>
-        <w:rPr>
-          <w:rFonts w:ascii="Source Sans Pro Light" w:hAnsi="Source Sans Pro Light"/>
+          <w:sz w:val="24"/>
+          <w:szCs w:val="24"/>
+        </w:rPr>
+      </w:pPr>
+    </w:p>
+    <w:p>
+      <w:pPr>
+        <w:tabs>
+          <w:tab w:val="left" w:pos="5245"/>
+        </w:tabs>
+        <w:spacing w:after="0" w:line="240" w:lineRule="auto"/>
+        <w:rPr>
+          <w:rFonts w:ascii="Source Sans Pro Light" w:hAnsi="Source Sans Pro Light"/>
+          <w:sz w:val="24"/>
+          <w:szCs w:val="24"/>
+        </w:rPr>
+      </w:pPr>
+      <w:r>
+        <w:rPr>
+          <w:rFonts w:ascii="Source Sans Pro Light" w:hAnsi="Source Sans Pro Light"/>
+          <w:sz w:val="24"/>
           <w:szCs w:val="24"/>
         </w:rPr>
         <w:t>&lt;</w:t>
@@ -1650,7 +1721,7 @@
         <w:rPr>
           <w:rFonts w:ascii="Source Sans Pro Light" w:hAnsi="Source Sans Pro Light"/>
           <w:i/>
-          <w:color w:val="0070C0"/>
+          <w:sz w:val="24"/>
           <w:szCs w:val="24"/>
         </w:rPr>
         <w:t>C</w:t>
@@ -1659,7 +1730,7 @@
         <w:rPr>
           <w:rFonts w:ascii="Source Sans Pro Light" w:hAnsi="Source Sans Pro Light"/>
           <w:i/>
-          <w:color w:val="0070C0"/>
+          <w:sz w:val="24"/>
           <w:szCs w:val="24"/>
         </w:rPr>
         <w:t>asework Officer</w:t>
@@ -1667,7 +1738,7 @@
       <w:r>
         <w:rPr>
           <w:rFonts w:ascii="Source Sans Pro Light" w:hAnsi="Source Sans Pro Light"/>
-          <w:color w:val="0070C0"/>
+          <w:sz w:val="24"/>
           <w:szCs w:val="24"/>
         </w:rPr>
         <w:t>&gt;</w:t>
@@ -1681,12 +1752,14 @@
         <w:spacing w:after="0" w:line="240" w:lineRule="auto"/>
         <w:rPr>
           <w:rFonts w:ascii="Source Sans Pro Light" w:hAnsi="Source Sans Pro Light"/>
-          <w:szCs w:val="24"/>
-        </w:rPr>
-      </w:pPr>
-      <w:r>
-        <w:rPr>
-          <w:rFonts w:ascii="Source Sans Pro Light" w:hAnsi="Source Sans Pro Light"/>
+          <w:sz w:val="24"/>
+          <w:szCs w:val="24"/>
+        </w:rPr>
+      </w:pPr>
+      <w:r>
+        <w:rPr>
+          <w:rFonts w:ascii="Source Sans Pro Light" w:hAnsi="Source Sans Pro Light"/>
+          <w:sz w:val="24"/>
           <w:szCs w:val="24"/>
         </w:rPr>
         <w:t>Archaeology Advisor</w:t>
@@ -1700,12 +1773,14 @@
         <w:spacing w:after="0" w:line="240" w:lineRule="auto"/>
         <w:rPr>
           <w:rFonts w:ascii="Source Sans Pro Light" w:hAnsi="Source Sans Pro Light"/>
-          <w:szCs w:val="24"/>
-        </w:rPr>
-      </w:pPr>
-      <w:r>
-        <w:rPr>
-          <w:rFonts w:ascii="Source Sans Pro Light" w:hAnsi="Source Sans Pro Light"/>
+          <w:sz w:val="24"/>
+          <w:szCs w:val="24"/>
+        </w:rPr>
+      </w:pPr>
+      <w:r>
+        <w:rPr>
+          <w:rFonts w:ascii="Source Sans Pro Light" w:hAnsi="Source Sans Pro Light"/>
+          <w:sz w:val="24"/>
           <w:szCs w:val="24"/>
         </w:rPr>
         <w:t>Greater London Archaeological Advisory Service</w:t>
@@ -1719,12 +1794,14 @@
         <w:spacing w:after="0" w:line="240" w:lineRule="auto"/>
         <w:rPr>
           <w:rFonts w:ascii="Source Sans Pro Light" w:hAnsi="Source Sans Pro Light"/>
-          <w:szCs w:val="24"/>
-        </w:rPr>
-      </w:pPr>
-      <w:r>
-        <w:rPr>
-          <w:rFonts w:ascii="Source Sans Pro Light" w:hAnsi="Source Sans Pro Light"/>
+          <w:sz w:val="24"/>
+          <w:szCs w:val="24"/>
+        </w:rPr>
+      </w:pPr>
+      <w:r>
+        <w:rPr>
+          <w:rFonts w:ascii="Source Sans Pro Light" w:hAnsi="Source Sans Pro Light"/>
+          <w:sz w:val="24"/>
           <w:szCs w:val="24"/>
         </w:rPr>
         <w:t>London and South East Region</w:t>
@@ -1738,7 +1815,7 @@
         <w:spacing w:after="0" w:line="240" w:lineRule="auto"/>
         <w:rPr>
           <w:rFonts w:ascii="Source Sans Pro Light" w:hAnsi="Source Sans Pro Light"/>
-          <w:color w:val="FF0000"/>
+          <w:sz w:val="24"/>
           <w:szCs w:val="24"/>
         </w:rPr>
       </w:pPr>
@@ -2610,10 +2687,9 @@
   <w:style w:type="paragraph" w:default="1" w:styleId="Normal">
     <w:name w:val="Normal"/>
     <w:qFormat/>
-    <w:rsid w:val="00BD35DA"/>
+    <w:rsid w:val="001C74A2"/>
     <w:rPr>
-      <w:rFonts w:ascii="Source Sans Pro" w:hAnsi="Source Sans Pro"/>
-      <w:sz w:val="24"/>
+      <w:rFonts w:ascii="Source Sans Pro" w:eastAsia="Source Sans Pro" w:hAnsi="Source Sans Pro" w:cs="Source Sans Pro"/>
     </w:rPr>
   </w:style>
   <w:style w:type="character" w:default="1" w:styleId="DefaultParagraphFont">

</xml_diff>